<commit_message>
Implement secure /users endpoint, update BlogPosts to use secure endpoints, improve login/logout UX, and update documentation for secure branch.
</commit_message>
<xml_diff>
--- a/Software Application Programming Project Documentation.docx
+++ b/Software Application Programming Project Documentation.docx
@@ -2716,12 +2716,6 @@
         <w:t>This project is a simple blog platform web application. Users can register, log in, and create, edit, or delete their own blog posts. The application is designed to demonstrate both insecure and secure coding practices, specifically focusing on SQL Injection, Cross-Site Scripting (XSS), and Sensitive Data Exposure vulnerabilities. There are two main versions: an insecure version (with vulnerabilities intentionally left in) and a secure version (with mitigations and best practices applied).</w:t>
       </w:r>
     </w:p>
-    <w:p/>
-    <w:p>
-      <w:r>
-        <w:t xml:space="preserve">Write a short paragraph describing the web application that you will build. </w:t>
-      </w:r>
-    </w:p>
     <w:p>
       <w:pPr>
         <w:rPr>
@@ -2729,115 +2723,6 @@
         </w:rPr>
       </w:pPr>
       <w:bookmarkStart w:id="6" w:name="_Toc85964820"/>
-    </w:p>
-    <w:p>
-      <w:pPr>
-        <w:rPr>
-          <w:lang w:val="en-US"/>
-        </w:rPr>
-      </w:pPr>
-      <w:r>
-        <w:rPr>
-          <w:lang w:val="en-US"/>
-        </w:rPr>
-        <w:t>Describe how you can incorporate Secure Application Principles into the project.</w:t>
-      </w:r>
-    </w:p>
-    <w:p>
-      <w:pPr>
-        <w:pStyle w:val="ListParagraph"/>
-        <w:numPr>
-          <w:ilvl w:val="0"/>
-          <w:numId w:val="7"/>
-        </w:numPr>
-        <w:rPr>
-          <w:lang w:val="en-US"/>
-        </w:rPr>
-      </w:pPr>
-      <w:r>
-        <w:rPr>
-          <w:lang w:val="en-US"/>
-        </w:rPr>
-        <w:t>Principle of Least Privilege</w:t>
-      </w:r>
-    </w:p>
-    <w:p>
-      <w:pPr>
-        <w:pStyle w:val="ListParagraph"/>
-        <w:numPr>
-          <w:ilvl w:val="0"/>
-          <w:numId w:val="7"/>
-        </w:numPr>
-        <w:rPr>
-          <w:lang w:val="en-US"/>
-        </w:rPr>
-      </w:pPr>
-      <w:r>
-        <w:rPr>
-          <w:lang w:val="en-US"/>
-        </w:rPr>
-        <w:t>Principle of Secure Defaults</w:t>
-      </w:r>
-    </w:p>
-    <w:p>
-      <w:pPr>
-        <w:pStyle w:val="ListParagraph"/>
-        <w:numPr>
-          <w:ilvl w:val="0"/>
-          <w:numId w:val="7"/>
-        </w:numPr>
-        <w:rPr>
-          <w:lang w:val="en-US"/>
-        </w:rPr>
-      </w:pPr>
-      <w:r>
-        <w:rPr>
-          <w:lang w:val="en-US"/>
-        </w:rPr>
-        <w:t>Principle of Fail Securely</w:t>
-      </w:r>
-    </w:p>
-    <w:p>
-      <w:pPr>
-        <w:pStyle w:val="ListParagraph"/>
-        <w:numPr>
-          <w:ilvl w:val="0"/>
-          <w:numId w:val="7"/>
-        </w:numPr>
-        <w:rPr>
-          <w:lang w:val="en-US"/>
-        </w:rPr>
-      </w:pPr>
-      <w:r>
-        <w:rPr>
-          <w:lang w:val="en-US"/>
-        </w:rPr>
-        <w:t>Principle of Separation of Duties</w:t>
-      </w:r>
-    </w:p>
-    <w:p>
-      <w:pPr>
-        <w:pStyle w:val="ListParagraph"/>
-        <w:numPr>
-          <w:ilvl w:val="0"/>
-          <w:numId w:val="7"/>
-        </w:numPr>
-        <w:rPr>
-          <w:lang w:val="en-US"/>
-        </w:rPr>
-      </w:pPr>
-      <w:r>
-        <w:rPr>
-          <w:lang w:val="en-US"/>
-        </w:rPr>
-        <w:t>Principle of Defense in Dept</w:t>
-      </w:r>
-      <w:r>
-        <w:rPr>
-          <w:lang w:val="en-US"/>
-        </w:rPr>
-        <w:tab/>
-      </w:r>
       <w:r>
         <w:rPr>
           <w:lang w:val="en-US"/>
@@ -3143,7 +3028,6 @@
         <w:rPr>
           <w:lang w:val="en-IE"/>
         </w:rPr>
-        <w:lastRenderedPageBreak/>
         <w:t>- Reliability: Error handling, data validation</w:t>
       </w:r>
     </w:p>
@@ -3195,6 +3079,7 @@
         <w:rPr>
           <w:lang w:val="en-IE"/>
         </w:rPr>
+        <w:lastRenderedPageBreak/>
         <w:t>| Username, Password           | User authentication and access      | Passwords hashed (</w:t>
       </w:r>
       <w:proofErr w:type="spellStart"/>
@@ -3273,299 +3158,359 @@
     </w:p>
     <w:p/>
     <w:p>
-      <w:pPr>
-        <w:pStyle w:val="Heading2"/>
-      </w:pPr>
-      <w:r>
-        <w:t xml:space="preserve"> Diagram (ERD):</w:t>
+      <w:r>
+        <w:t xml:space="preserve"> </w:t>
+      </w:r>
+      <w:r>
+        <w:t xml:space="preserve">Entity Relation </w:t>
+      </w:r>
+      <w:r>
+        <w:t>Diagram (ERD):</w:t>
       </w:r>
       <w:bookmarkEnd w:id="13"/>
     </w:p>
-    <w:p>
-      <w:pPr>
-        <w:rPr>
-          <w:color w:val="EE0000"/>
-        </w:rPr>
-      </w:pPr>
-      <w:r>
-        <w:rPr>
-          <w:color w:val="EE0000"/>
-        </w:rPr>
-        <w:t>Consider the type of data required to build your web application and create an ERD diagram.</w:t>
-      </w:r>
-    </w:p>
-    <w:p>
-      <w:pPr>
-        <w:rPr>
-          <w:color w:val="EE0000"/>
-        </w:rPr>
-      </w:pPr>
-      <w:r>
-        <w:rPr>
-          <w:color w:val="EE0000"/>
-        </w:rPr>
-        <w:t>What information is required for a user to log in Name, Email, Password are you incorporating a security principle that allows a user so many attempts before being logged out are you separating the content of your site depending on the age of the user</w:t>
-      </w:r>
-      <w:r>
-        <w:rPr>
-          <w:color w:val="EE0000"/>
-        </w:rPr>
-        <w:t>. What would the table look like if it was displaying blog posts or a TO-DO list?</w:t>
-      </w:r>
-      <w:r>
-        <w:rPr>
-          <w:color w:val="EE0000"/>
-        </w:rPr>
-        <w:t xml:space="preserve">  </w:t>
-      </w:r>
-    </w:p>
-    <w:p>
-      <w:pPr>
-        <w:rPr>
-          <w:color w:val="EE0000"/>
-        </w:rPr>
-      </w:pPr>
-    </w:p>
-    <w:p>
-      <w:pPr>
-        <w:rPr>
-          <w:color w:val="EE0000"/>
-          <w:lang w:val="en-IE"/>
-        </w:rPr>
-      </w:pPr>
-      <w:r>
-        <w:rPr>
-          <w:color w:val="EE0000"/>
-        </w:rPr>
-        <w:t xml:space="preserve">Tip this is not a real website that you are building this is an exercise in how to create an insecure and a secure web application that has a SQL injection, a stored XSS vulnerability and needs to incorporate elements of session management so think of the database in terms of how best to  achieve this. Think of the security principles and how these can best be incorporated into your project will you use a hash for the user password will you be using different hashing algorithm? will you be using a database for proper logging of your application what would that table look like? </w:t>
-      </w:r>
-      <w:r>
-        <w:rPr>
-          <w:color w:val="EE0000"/>
-        </w:rPr>
-        <w:br/>
-      </w:r>
-      <w:r>
-        <w:rPr>
-          <w:color w:val="EE0000"/>
-        </w:rPr>
-        <w:br/>
-      </w:r>
-      <w:r>
-        <w:rPr>
-          <w:i/>
-          <w:iCs/>
-          <w:color w:val="EE0000"/>
-          <w:lang w:val="en-IE"/>
-        </w:rPr>
-        <w:t>*Insert ERD diagram and explanation here.*</w:t>
-      </w:r>
-    </w:p>
-    <w:p>
-      <w:pPr>
-        <w:rPr>
-          <w:color w:val="EE0000"/>
-        </w:rPr>
-      </w:pPr>
-    </w:p>
-    <w:p>
-      <w:pPr>
-        <w:pStyle w:val="Heading2"/>
-      </w:pPr>
-      <w:bookmarkStart w:id="14" w:name="_Toc149319905"/>
-      <w:r>
-        <w:t>Technical Specification:</w:t>
-      </w:r>
-      <w:bookmarkEnd w:id="14"/>
-    </w:p>
-    <w:p>
-      <w:pPr>
-        <w:rPr>
-          <w:color w:val="EE0000"/>
-        </w:rPr>
-      </w:pPr>
-      <w:r>
-        <w:rPr>
-          <w:color w:val="EE0000"/>
-        </w:rPr>
-        <w:t>A short paragraph introducing the technical aspects of your project.</w:t>
-      </w:r>
-    </w:p>
-    <w:p>
-      <w:pPr>
-        <w:pStyle w:val="Heading2"/>
-      </w:pPr>
-      <w:bookmarkStart w:id="15" w:name="_Toc149319906"/>
-      <w:r>
-        <w:t>High-Level Architectural Diagram</w:t>
-      </w:r>
-      <w:bookmarkEnd w:id="15"/>
-    </w:p>
-    <w:p>
-      <w:pPr>
-        <w:rPr>
-          <w:color w:val="EE0000"/>
-        </w:rPr>
-      </w:pPr>
-      <w:r>
-        <w:rPr>
-          <w:color w:val="EE0000"/>
-        </w:rPr>
-        <w:t xml:space="preserve">Provide a high-level architectural diagram of the application describing the technologies that you intent to use. Node or PHP. </w:t>
-      </w:r>
-    </w:p>
     <w:p/>
-    <w:tbl>
-      <w:tblPr>
-        <w:tblStyle w:val="TableGrid"/>
-        <w:tblW w:w="0" w:type="auto"/>
-        <w:tblLook w:val="04A0" w:firstRow="1" w:lastRow="0" w:firstColumn="1" w:lastColumn="0" w:noHBand="0" w:noVBand="1"/>
-      </w:tblPr>
-      <w:tblGrid>
-        <w:gridCol w:w="2269"/>
-        <w:gridCol w:w="4806"/>
-        <w:gridCol w:w="2270"/>
-      </w:tblGrid>
-      <w:tr>
-        <w:tc>
-          <w:tcPr>
-            <w:tcW w:w="3005" w:type="dxa"/>
-          </w:tcPr>
-          <w:p/>
-        </w:tc>
-        <w:tc>
-          <w:tcPr>
-            <w:tcW w:w="3005" w:type="dxa"/>
-          </w:tcPr>
-          <w:p>
-            <w:r>
-              <w:rPr>
-                <w:noProof/>
-              </w:rPr>
-              <w:drawing>
-                <wp:inline distT="0" distB="0" distL="0" distR="0" wp14:anchorId="2F551B5D" wp14:editId="6F078F41">
-                  <wp:extent cx="2914015" cy="2278100"/>
-                  <wp:effectExtent l="0" t="0" r="635" b="8255"/>
-                  <wp:docPr id="1772842047" name="Picture 1"/>
-                  <wp:cNvGraphicFramePr>
-                    <a:graphicFrameLocks xmlns:a="http://schemas.openxmlformats.org/drawingml/2006/main" noChangeAspect="1"/>
-                  </wp:cNvGraphicFramePr>
-                  <a:graphic xmlns:a="http://schemas.openxmlformats.org/drawingml/2006/main">
-                    <a:graphicData uri="http://schemas.openxmlformats.org/drawingml/2006/picture">
-                      <pic:pic xmlns:pic="http://schemas.openxmlformats.org/drawingml/2006/picture">
-                        <pic:nvPicPr>
-                          <pic:cNvPr id="1772842047" name=""/>
-                          <pic:cNvPicPr/>
-                        </pic:nvPicPr>
-                        <pic:blipFill>
-                          <a:blip r:embed="rId8"/>
-                          <a:stretch>
-                            <a:fillRect/>
-                          </a:stretch>
-                        </pic:blipFill>
-                        <pic:spPr>
-                          <a:xfrm>
-                            <a:off x="0" y="0"/>
-                            <a:ext cx="2925809" cy="2287320"/>
-                          </a:xfrm>
-                          <a:prstGeom prst="rect">
-                            <a:avLst/>
-                          </a:prstGeom>
-                        </pic:spPr>
-                      </pic:pic>
-                    </a:graphicData>
-                  </a:graphic>
-                </wp:inline>
-              </w:drawing>
-            </w:r>
-          </w:p>
-        </w:tc>
-        <w:tc>
-          <w:tcPr>
-            <w:tcW w:w="3006" w:type="dxa"/>
-          </w:tcPr>
-          <w:p/>
-        </w:tc>
-      </w:tr>
-    </w:tbl>
+    <w:p>
+      <w:pPr>
+        <w:rPr>
+          <w:b/>
+          <w:bCs/>
+        </w:rPr>
+      </w:pPr>
+      <w:r>
+        <w:rPr>
+          <w:b/>
+          <w:bCs/>
+        </w:rPr>
+        <w:t>User</w:t>
+      </w:r>
+    </w:p>
+    <w:p/>
+    <w:p>
+      <w:pPr>
+        <w:pStyle w:val="ListParagraph"/>
+        <w:numPr>
+          <w:ilvl w:val="0"/>
+          <w:numId w:val="8"/>
+        </w:numPr>
+      </w:pPr>
+      <w:r>
+        <w:t>id (PK)</w:t>
+      </w:r>
+    </w:p>
+    <w:p>
+      <w:pPr>
+        <w:pStyle w:val="ListParagraph"/>
+        <w:numPr>
+          <w:ilvl w:val="0"/>
+          <w:numId w:val="8"/>
+        </w:numPr>
+      </w:pPr>
+      <w:r>
+        <w:t>name</w:t>
+      </w:r>
+    </w:p>
+    <w:p>
+      <w:pPr>
+        <w:pStyle w:val="ListParagraph"/>
+        <w:numPr>
+          <w:ilvl w:val="0"/>
+          <w:numId w:val="8"/>
+        </w:numPr>
+      </w:pPr>
+      <w:r>
+        <w:t>email (unique)</w:t>
+      </w:r>
+    </w:p>
+    <w:p>
+      <w:pPr>
+        <w:pStyle w:val="ListParagraph"/>
+        <w:numPr>
+          <w:ilvl w:val="0"/>
+          <w:numId w:val="8"/>
+        </w:numPr>
+      </w:pPr>
+      <w:r>
+        <w:t>password</w:t>
+      </w:r>
+    </w:p>
+    <w:p>
+      <w:pPr>
+        <w:pStyle w:val="ListParagraph"/>
+        <w:numPr>
+          <w:ilvl w:val="0"/>
+          <w:numId w:val="8"/>
+        </w:numPr>
+      </w:pPr>
+      <w:r>
+        <w:t>age</w:t>
+      </w:r>
+    </w:p>
+    <w:p>
+      <w:pPr>
+        <w:pStyle w:val="ListParagraph"/>
+        <w:numPr>
+          <w:ilvl w:val="0"/>
+          <w:numId w:val="8"/>
+        </w:numPr>
+      </w:pPr>
+      <w:proofErr w:type="spellStart"/>
+      <w:r>
+        <w:t>failed_login_attempts</w:t>
+      </w:r>
+      <w:proofErr w:type="spellEnd"/>
+    </w:p>
+    <w:p>
+      <w:pPr>
+        <w:pStyle w:val="ListParagraph"/>
+        <w:numPr>
+          <w:ilvl w:val="0"/>
+          <w:numId w:val="8"/>
+        </w:numPr>
+      </w:pPr>
+      <w:proofErr w:type="spellStart"/>
+      <w:r>
+        <w:t>is_locked</w:t>
+      </w:r>
+      <w:proofErr w:type="spellEnd"/>
+      <w:r>
+        <w:t xml:space="preserve"> (</w:t>
+      </w:r>
+      <w:proofErr w:type="spellStart"/>
+      <w:r>
+        <w:t>boolean</w:t>
+      </w:r>
+      <w:proofErr w:type="spellEnd"/>
+      <w:r>
+        <w:t>)</w:t>
+      </w:r>
+    </w:p>
     <w:p/>
     <w:p/>
     <w:p>
       <w:pPr>
         <w:rPr>
-          <w:rStyle w:val="Heading3Char"/>
-          <w:rFonts w:ascii="Times New Roman" w:hAnsi="Times New Roman" w:cs="Times New Roman"/>
-          <w:b w:val="0"/>
-          <w:bCs w:val="0"/>
-          <w:lang w:val="en-GB"/>
-        </w:rPr>
-      </w:pPr>
-      <w:r>
-        <w:t xml:space="preserve"> </w:t>
-      </w:r>
-      <w:r>
-        <w:rPr>
-          <w:color w:val="EE0000"/>
-        </w:rPr>
-        <w:t>Provide a short paragraph describing this diagram</w:t>
-      </w:r>
-      <w:r>
-        <w:rPr>
-          <w:rStyle w:val="Heading3Char"/>
-          <w:rFonts w:ascii="Times New Roman" w:hAnsi="Times New Roman" w:cs="Times New Roman"/>
-          <w:b w:val="0"/>
-          <w:bCs w:val="0"/>
-          <w:color w:val="EE0000"/>
-          <w:lang w:val="en-GB"/>
-        </w:rPr>
-        <w:t>.</w:t>
-      </w:r>
-    </w:p>
-    <w:p>
-      <w:pPr>
-        <w:pStyle w:val="Heading2"/>
-      </w:pPr>
-    </w:p>
-    <w:p>
-      <w:pPr>
-        <w:pStyle w:val="Heading2"/>
-      </w:pPr>
-      <w:bookmarkStart w:id="16" w:name="_Toc149319907"/>
-      <w:r>
-        <w:t>Wireframes:</w:t>
-      </w:r>
-      <w:bookmarkEnd w:id="16"/>
-    </w:p>
-    <w:p>
-      <w:pPr>
-        <w:rPr>
-          <w:color w:val="EE0000"/>
-        </w:rPr>
-      </w:pPr>
-      <w:r>
-        <w:rPr>
-          <w:color w:val="EE0000"/>
-        </w:rPr>
-        <w:t>Provide a wireframe of each page in your application this will help you when you come to fill out your Use-Case Description.</w:t>
-      </w:r>
-    </w:p>
-    <w:p>
-      <w:pPr>
-        <w:rPr>
-          <w:color w:val="EE0000"/>
-        </w:rPr>
-      </w:pPr>
-    </w:p>
-    <w:p>
-      <w:r>
-        <w:rPr>
-          <w:noProof/>
-        </w:rPr>
+          <w:b/>
+          <w:bCs/>
+        </w:rPr>
+      </w:pPr>
+      <w:r>
+        <w:rPr>
+          <w:b/>
+          <w:bCs/>
+        </w:rPr>
+        <w:t>Post</w:t>
+      </w:r>
+    </w:p>
+    <w:p/>
+    <w:p>
+      <w:pPr>
+        <w:pStyle w:val="ListParagraph"/>
+        <w:numPr>
+          <w:ilvl w:val="0"/>
+          <w:numId w:val="9"/>
+        </w:numPr>
+      </w:pPr>
+      <w:r>
+        <w:t>id (PK)</w:t>
+      </w:r>
+    </w:p>
+    <w:p>
+      <w:pPr>
+        <w:pStyle w:val="ListParagraph"/>
+        <w:numPr>
+          <w:ilvl w:val="0"/>
+          <w:numId w:val="9"/>
+        </w:numPr>
+      </w:pPr>
+      <w:proofErr w:type="spellStart"/>
+      <w:r>
+        <w:t>user_id</w:t>
+      </w:r>
+      <w:proofErr w:type="spellEnd"/>
+      <w:r>
+        <w:t xml:space="preserve"> (FK → User.id)</w:t>
+      </w:r>
+    </w:p>
+    <w:p>
+      <w:pPr>
+        <w:pStyle w:val="ListParagraph"/>
+        <w:numPr>
+          <w:ilvl w:val="0"/>
+          <w:numId w:val="9"/>
+        </w:numPr>
+      </w:pPr>
+      <w:r>
+        <w:t>title</w:t>
+      </w:r>
+    </w:p>
+    <w:p>
+      <w:pPr>
+        <w:pStyle w:val="ListParagraph"/>
+        <w:numPr>
+          <w:ilvl w:val="0"/>
+          <w:numId w:val="9"/>
+        </w:numPr>
+      </w:pPr>
+      <w:r>
+        <w:t>content</w:t>
+      </w:r>
+    </w:p>
+    <w:p>
+      <w:pPr>
+        <w:pStyle w:val="ListParagraph"/>
+        <w:numPr>
+          <w:ilvl w:val="0"/>
+          <w:numId w:val="9"/>
+        </w:numPr>
+      </w:pPr>
+      <w:proofErr w:type="spellStart"/>
+      <w:r>
+        <w:t>created_at</w:t>
+      </w:r>
+      <w:proofErr w:type="spellEnd"/>
+    </w:p>
+    <w:p>
+      <w:pPr>
+        <w:pStyle w:val="ListParagraph"/>
+        <w:numPr>
+          <w:ilvl w:val="0"/>
+          <w:numId w:val="9"/>
+        </w:numPr>
+      </w:pPr>
+      <w:proofErr w:type="spellStart"/>
+      <w:r>
+        <w:t>is_public</w:t>
+      </w:r>
+      <w:proofErr w:type="spellEnd"/>
+      <w:r>
+        <w:t xml:space="preserve"> (</w:t>
+      </w:r>
+      <w:proofErr w:type="spellStart"/>
+      <w:r>
+        <w:t>boolean</w:t>
+      </w:r>
+      <w:proofErr w:type="spellEnd"/>
+      <w:r>
+        <w:t>) // for content separation if needed</w:t>
+      </w:r>
+    </w:p>
+    <w:p/>
+    <w:p>
+      <w:pPr>
+        <w:rPr>
+          <w:b/>
+          <w:bCs/>
+        </w:rPr>
+      </w:pPr>
+      <w:proofErr w:type="spellStart"/>
+      <w:r>
+        <w:rPr>
+          <w:b/>
+          <w:bCs/>
+        </w:rPr>
+        <w:t>ToDo</w:t>
+      </w:r>
+      <w:proofErr w:type="spellEnd"/>
+    </w:p>
+    <w:p/>
+    <w:p>
+      <w:pPr>
+        <w:pStyle w:val="ListParagraph"/>
+        <w:numPr>
+          <w:ilvl w:val="0"/>
+          <w:numId w:val="10"/>
+        </w:numPr>
+      </w:pPr>
+      <w:r>
+        <w:t>id (PK)</w:t>
+      </w:r>
+    </w:p>
+    <w:p>
+      <w:pPr>
+        <w:pStyle w:val="ListParagraph"/>
+        <w:numPr>
+          <w:ilvl w:val="0"/>
+          <w:numId w:val="10"/>
+        </w:numPr>
+      </w:pPr>
+      <w:proofErr w:type="spellStart"/>
+      <w:r>
+        <w:t>user_id</w:t>
+      </w:r>
+      <w:proofErr w:type="spellEnd"/>
+      <w:r>
+        <w:t xml:space="preserve"> (FK → User.id)</w:t>
+      </w:r>
+    </w:p>
+    <w:p>
+      <w:pPr>
+        <w:pStyle w:val="ListParagraph"/>
+        <w:numPr>
+          <w:ilvl w:val="0"/>
+          <w:numId w:val="10"/>
+        </w:numPr>
+      </w:pPr>
+      <w:r>
+        <w:t>description</w:t>
+      </w:r>
+    </w:p>
+    <w:p>
+      <w:pPr>
+        <w:pStyle w:val="ListParagraph"/>
+        <w:numPr>
+          <w:ilvl w:val="0"/>
+          <w:numId w:val="10"/>
+        </w:numPr>
+      </w:pPr>
+      <w:proofErr w:type="spellStart"/>
+      <w:r>
+        <w:t>is_completed</w:t>
+      </w:r>
+      <w:proofErr w:type="spellEnd"/>
+      <w:r>
+        <w:t xml:space="preserve"> (</w:t>
+      </w:r>
+      <w:proofErr w:type="spellStart"/>
+      <w:r>
+        <w:t>boolean</w:t>
+      </w:r>
+      <w:proofErr w:type="spellEnd"/>
+      <w:r>
+        <w:t>)</w:t>
+      </w:r>
+    </w:p>
+    <w:p>
+      <w:pPr>
+        <w:pStyle w:val="ListParagraph"/>
+        <w:numPr>
+          <w:ilvl w:val="0"/>
+          <w:numId w:val="10"/>
+        </w:numPr>
+      </w:pPr>
+      <w:proofErr w:type="spellStart"/>
+      <w:r>
+        <w:t>created_at</w:t>
+      </w:r>
+      <w:proofErr w:type="spellEnd"/>
+    </w:p>
+    <w:p>
+      <w:pPr>
+        <w:rPr>
+          <w:color w:val="EE0000"/>
+          <w:lang w:val="en-IE"/>
+        </w:rPr>
+      </w:pPr>
+      <w:r>
+        <w:rPr>
+          <w:color w:val="EE0000"/>
+        </w:rPr>
+        <w:lastRenderedPageBreak/>
         <w:drawing>
-          <wp:inline distT="0" distB="0" distL="0" distR="0" wp14:anchorId="3235C082" wp14:editId="5326FC90">
-            <wp:extent cx="2524477" cy="2219635"/>
-            <wp:effectExtent l="0" t="0" r="0" b="9525"/>
-            <wp:docPr id="783090753" name="Picture 1" descr="A black line icon of a web page&#10;&#10;Description automatically generated"/>
+          <wp:inline distT="0" distB="0" distL="0" distR="0" wp14:anchorId="51DD2ED8" wp14:editId="2D5B0191">
+            <wp:extent cx="3665538" cy="2446232"/>
+            <wp:effectExtent l="0" t="0" r="0" b="0"/>
+            <wp:docPr id="983995006" name="Picture 1"/>
             <wp:cNvGraphicFramePr>
               <a:graphicFrameLocks xmlns:a="http://schemas.openxmlformats.org/drawingml/2006/main" noChangeAspect="1"/>
             </wp:cNvGraphicFramePr>
@@ -3573,7 +3518,184 @@
               <a:graphicData uri="http://schemas.openxmlformats.org/drawingml/2006/picture">
                 <pic:pic xmlns:pic="http://schemas.openxmlformats.org/drawingml/2006/picture">
                   <pic:nvPicPr>
-                    <pic:cNvPr id="783090753" name="Picture 1" descr="A black line icon of a web page&#10;&#10;Description automatically generated"/>
+                    <pic:cNvPr id="983995006" name=""/>
+                    <pic:cNvPicPr/>
+                  </pic:nvPicPr>
+                  <pic:blipFill>
+                    <a:blip r:embed="rId8"/>
+                    <a:stretch>
+                      <a:fillRect/>
+                    </a:stretch>
+                  </pic:blipFill>
+                  <pic:spPr>
+                    <a:xfrm>
+                      <a:off x="0" y="0"/>
+                      <a:ext cx="3665538" cy="2446232"/>
+                    </a:xfrm>
+                    <a:prstGeom prst="rect">
+                      <a:avLst/>
+                    </a:prstGeom>
+                  </pic:spPr>
+                </pic:pic>
+              </a:graphicData>
+            </a:graphic>
+          </wp:inline>
+        </w:drawing>
+      </w:r>
+      <w:r>
+        <w:rPr>
+          <w:color w:val="EE0000"/>
+        </w:rPr>
+        <w:br/>
+      </w:r>
+    </w:p>
+    <w:p>
+      <w:pPr>
+        <w:rPr>
+          <w:color w:val="EE0000"/>
+        </w:rPr>
+      </w:pPr>
+    </w:p>
+    <w:p>
+      <w:pPr>
+        <w:pStyle w:val="Heading2"/>
+      </w:pPr>
+      <w:bookmarkStart w:id="14" w:name="_Toc149319905"/>
+      <w:r>
+        <w:t>Technical Specification:</w:t>
+      </w:r>
+      <w:bookmarkEnd w:id="14"/>
+    </w:p>
+    <w:p>
+      <w:pPr>
+        <w:pStyle w:val="Heading2"/>
+        <w:rPr>
+          <w:b w:val="0"/>
+          <w:bCs w:val="0"/>
+          <w:sz w:val="24"/>
+          <w:szCs w:val="24"/>
+        </w:rPr>
+      </w:pPr>
+      <w:bookmarkStart w:id="15" w:name="_Toc149319906"/>
+      <w:r>
+        <w:rPr>
+          <w:b w:val="0"/>
+          <w:bCs w:val="0"/>
+          <w:sz w:val="24"/>
+          <w:szCs w:val="24"/>
+        </w:rPr>
+        <w:t>This project is a full-stack web application built with a React frontend, an Express.js backend, and a SQLite3 database. The backend exposes both secure and intentionally insecure RESTful API endpoints to demonstrate common web vulnerabilities (such as SQL Injection, XSS, and Sensitive Data Exposure) and their mitigations. Security features in the secure implementation include JWT-based authentication, CSRF protection, security headers via Helmet, and request logging with Morgan. The application is designed for educational purposes, focusing on secure coding practices, vulnerability demonstration, and clear documentation rather than UI/UX design.</w:t>
+      </w:r>
+    </w:p>
+    <w:p>
+      <w:pPr>
+        <w:pStyle w:val="Heading2"/>
+        <w:rPr>
+          <w:b w:val="0"/>
+          <w:bCs w:val="0"/>
+          <w:color w:val="EE0000"/>
+          <w:sz w:val="24"/>
+          <w:szCs w:val="24"/>
+        </w:rPr>
+      </w:pPr>
+    </w:p>
+    <w:p>
+      <w:pPr>
+        <w:pStyle w:val="Heading2"/>
+      </w:pPr>
+      <w:r>
+        <w:t>High-Level Architectural Diagram</w:t>
+      </w:r>
+      <w:bookmarkEnd w:id="15"/>
+    </w:p>
+    <w:p>
+      <w:pPr>
+        <w:rPr>
+          <w:lang w:val="en-IE"/>
+        </w:rPr>
+      </w:pPr>
+      <w:r>
+        <w:rPr>
+          <w:lang w:val="en-IE"/>
+        </w:rPr>
+        <w:t>- The React frontend (running on http://localhost:3000) provides the user interface and communicates with the backend via RESTful API calls.</w:t>
+      </w:r>
+    </w:p>
+    <w:p>
+      <w:pPr>
+        <w:rPr>
+          <w:lang w:val="en-IE"/>
+        </w:rPr>
+      </w:pPr>
+      <w:r>
+        <w:rPr>
+          <w:lang w:val="en-IE"/>
+        </w:rPr>
+        <w:t>- The Express.js backend (Node.js, running on http://localhost:4000) exposes both secure and insecure endpoints, implements authentication (JWT), CSRF protection, security headers (Helmet), and logging (Morgan).</w:t>
+      </w:r>
+    </w:p>
+    <w:p>
+      <w:pPr>
+        <w:rPr>
+          <w:lang w:val="en-IE"/>
+        </w:rPr>
+      </w:pPr>
+      <w:r>
+        <w:rPr>
+          <w:lang w:val="en-IE"/>
+        </w:rPr>
+        <w:t>- The SQLite3 database stores user credentials and blog post data, accessed only by the backend.</w:t>
+      </w:r>
+    </w:p>
+    <w:p>
+      <w:pPr>
+        <w:rPr>
+          <w:lang w:val="en-IE"/>
+        </w:rPr>
+      </w:pPr>
+      <w:r>
+        <w:rPr>
+          <w:lang w:val="en-IE"/>
+        </w:rPr>
+        <w:t>- Security features are only active on the secure endpoints; insecure endpoints demonstrate vulnerabilities</w:t>
+      </w:r>
+    </w:p>
+    <w:p>
+      <w:pPr>
+        <w:rPr>
+          <w:color w:val="EE0000"/>
+        </w:rPr>
+      </w:pPr>
+      <w:r>
+        <w:rPr>
+          <w:color w:val="EE0000"/>
+        </w:rPr>
+        <w:lastRenderedPageBreak/>
+        <w:br/>
+      </w:r>
+      <w:r>
+        <w:rPr>
+          <w:color w:val="EE0000"/>
+        </w:rPr>
+        <w:br/>
+      </w:r>
+      <w:r>
+        <w:rPr>
+          <w:color w:val="EE0000"/>
+        </w:rPr>
+        <w:drawing>
+          <wp:inline distT="0" distB="0" distL="0" distR="0" wp14:anchorId="40C3DCBE" wp14:editId="34F83D4A">
+            <wp:extent cx="5418290" cy="3048264"/>
+            <wp:effectExtent l="0" t="0" r="0" b="0"/>
+            <wp:docPr id="1994978228" name="Picture 1"/>
+            <wp:cNvGraphicFramePr>
+              <a:graphicFrameLocks xmlns:a="http://schemas.openxmlformats.org/drawingml/2006/main" noChangeAspect="1"/>
+            </wp:cNvGraphicFramePr>
+            <a:graphic xmlns:a="http://schemas.openxmlformats.org/drawingml/2006/main">
+              <a:graphicData uri="http://schemas.openxmlformats.org/drawingml/2006/picture">
+                <pic:pic xmlns:pic="http://schemas.openxmlformats.org/drawingml/2006/picture">
+                  <pic:nvPicPr>
+                    <pic:cNvPr id="1994978228" name=""/>
                     <pic:cNvPicPr/>
                   </pic:nvPicPr>
                   <pic:blipFill>
@@ -3585,7 +3707,7 @@
                   <pic:spPr>
                     <a:xfrm>
                       <a:off x="0" y="0"/>
-                      <a:ext cx="2524477" cy="2219635"/>
+                      <a:ext cx="5418290" cy="3048264"/>
                     </a:xfrm>
                     <a:prstGeom prst="rect">
                       <a:avLst/>
@@ -3599,153 +3721,56 @@
       </w:r>
     </w:p>
     <w:p/>
-    <w:p>
-      <w:r>
-        <w:t>Page 1</w:t>
-      </w:r>
-    </w:p>
     <w:p/>
     <w:p/>
     <w:p>
-      <w:r>
-        <w:rPr>
-          <w:noProof/>
-        </w:rPr>
-        <w:lastRenderedPageBreak/>
-        <w:drawing>
-          <wp:inline distT="0" distB="0" distL="0" distR="0" wp14:anchorId="463052EE" wp14:editId="46EA6155">
-            <wp:extent cx="2524477" cy="2219635"/>
-            <wp:effectExtent l="0" t="0" r="0" b="9525"/>
-            <wp:docPr id="937928978" name="Picture 1" descr="A black line icon of a web page&#10;&#10;Description automatically generated"/>
-            <wp:cNvGraphicFramePr>
-              <a:graphicFrameLocks xmlns:a="http://schemas.openxmlformats.org/drawingml/2006/main" noChangeAspect="1"/>
-            </wp:cNvGraphicFramePr>
-            <a:graphic xmlns:a="http://schemas.openxmlformats.org/drawingml/2006/main">
-              <a:graphicData uri="http://schemas.openxmlformats.org/drawingml/2006/picture">
-                <pic:pic xmlns:pic="http://schemas.openxmlformats.org/drawingml/2006/picture">
-                  <pic:nvPicPr>
-                    <pic:cNvPr id="937928978" name="Picture 1" descr="A black line icon of a web page&#10;&#10;Description automatically generated"/>
-                    <pic:cNvPicPr/>
-                  </pic:nvPicPr>
-                  <pic:blipFill>
-                    <a:blip r:embed="rId9"/>
-                    <a:stretch>
-                      <a:fillRect/>
-                    </a:stretch>
-                  </pic:blipFill>
-                  <pic:spPr>
-                    <a:xfrm>
-                      <a:off x="0" y="0"/>
-                      <a:ext cx="2524477" cy="2219635"/>
-                    </a:xfrm>
-                    <a:prstGeom prst="rect">
-                      <a:avLst/>
-                    </a:prstGeom>
-                  </pic:spPr>
-                </pic:pic>
-              </a:graphicData>
-            </a:graphic>
-          </wp:inline>
-        </w:drawing>
-      </w:r>
+      <w:pPr>
+        <w:rPr>
+          <w:rStyle w:val="Heading3Char"/>
+          <w:rFonts w:ascii="Times New Roman" w:hAnsi="Times New Roman" w:cs="Times New Roman"/>
+          <w:b w:val="0"/>
+          <w:bCs w:val="0"/>
+          <w:lang w:val="en-GB"/>
+        </w:rPr>
+      </w:pPr>
+    </w:p>
+    <w:p>
+      <w:pPr>
+        <w:pStyle w:val="Heading2"/>
+      </w:pPr>
+    </w:p>
+    <w:p>
+      <w:pPr>
+        <w:pStyle w:val="Heading2"/>
+      </w:pPr>
+      <w:bookmarkStart w:id="16" w:name="_Toc149319907"/>
+      <w:r>
+        <w:t>Wireframes:</w:t>
+      </w:r>
+      <w:bookmarkEnd w:id="16"/>
+    </w:p>
+    <w:p>
+      <w:pPr>
+        <w:rPr>
+          <w:color w:val="EE0000"/>
+        </w:rPr>
+      </w:pPr>
+      <w:r>
+        <w:rPr>
+          <w:color w:val="EE0000"/>
+        </w:rPr>
+        <w:t>Provide a wireframe of each page in your application this will help you when you come to fill out your Use-Case Description.</w:t>
+      </w:r>
+    </w:p>
+    <w:p>
+      <w:pPr>
+        <w:rPr>
+          <w:color w:val="EE0000"/>
+        </w:rPr>
+      </w:pPr>
     </w:p>
     <w:p/>
-    <w:p>
-      <w:r>
-        <w:t>Page 2</w:t>
-      </w:r>
-    </w:p>
     <w:p/>
-    <w:p>
-      <w:r>
-        <w:rPr>
-          <w:noProof/>
-        </w:rPr>
-        <w:drawing>
-          <wp:inline distT="0" distB="0" distL="0" distR="0" wp14:anchorId="2FEC83D4" wp14:editId="1F8A2BAB">
-            <wp:extent cx="2524477" cy="2219635"/>
-            <wp:effectExtent l="0" t="0" r="0" b="9525"/>
-            <wp:docPr id="1386016418" name="Picture 1" descr="A black line icon of a web page&#10;&#10;Description automatically generated"/>
-            <wp:cNvGraphicFramePr>
-              <a:graphicFrameLocks xmlns:a="http://schemas.openxmlformats.org/drawingml/2006/main" noChangeAspect="1"/>
-            </wp:cNvGraphicFramePr>
-            <a:graphic xmlns:a="http://schemas.openxmlformats.org/drawingml/2006/main">
-              <a:graphicData uri="http://schemas.openxmlformats.org/drawingml/2006/picture">
-                <pic:pic xmlns:pic="http://schemas.openxmlformats.org/drawingml/2006/picture">
-                  <pic:nvPicPr>
-                    <pic:cNvPr id="1386016418" name="Picture 1" descr="A black line icon of a web page&#10;&#10;Description automatically generated"/>
-                    <pic:cNvPicPr/>
-                  </pic:nvPicPr>
-                  <pic:blipFill>
-                    <a:blip r:embed="rId9"/>
-                    <a:stretch>
-                      <a:fillRect/>
-                    </a:stretch>
-                  </pic:blipFill>
-                  <pic:spPr>
-                    <a:xfrm>
-                      <a:off x="0" y="0"/>
-                      <a:ext cx="2524477" cy="2219635"/>
-                    </a:xfrm>
-                    <a:prstGeom prst="rect">
-                      <a:avLst/>
-                    </a:prstGeom>
-                  </pic:spPr>
-                </pic:pic>
-              </a:graphicData>
-            </a:graphic>
-          </wp:inline>
-        </w:drawing>
-      </w:r>
-    </w:p>
-    <w:p/>
-    <w:p>
-      <w:r>
-        <w:t>Page 3</w:t>
-      </w:r>
-    </w:p>
-    <w:p>
-      <w:r>
-        <w:rPr>
-          <w:noProof/>
-        </w:rPr>
-        <w:drawing>
-          <wp:inline distT="0" distB="0" distL="0" distR="0" wp14:anchorId="02163D10" wp14:editId="2A312DE6">
-            <wp:extent cx="2524477" cy="2219635"/>
-            <wp:effectExtent l="0" t="0" r="0" b="9525"/>
-            <wp:docPr id="1718959288" name="Picture 1" descr="A black line icon of a web page&#10;&#10;Description automatically generated"/>
-            <wp:cNvGraphicFramePr>
-              <a:graphicFrameLocks xmlns:a="http://schemas.openxmlformats.org/drawingml/2006/main" noChangeAspect="1"/>
-            </wp:cNvGraphicFramePr>
-            <a:graphic xmlns:a="http://schemas.openxmlformats.org/drawingml/2006/main">
-              <a:graphicData uri="http://schemas.openxmlformats.org/drawingml/2006/picture">
-                <pic:pic xmlns:pic="http://schemas.openxmlformats.org/drawingml/2006/picture">
-                  <pic:nvPicPr>
-                    <pic:cNvPr id="1718959288" name="Picture 1" descr="A black line icon of a web page&#10;&#10;Description automatically generated"/>
-                    <pic:cNvPicPr/>
-                  </pic:nvPicPr>
-                  <pic:blipFill>
-                    <a:blip r:embed="rId9"/>
-                    <a:stretch>
-                      <a:fillRect/>
-                    </a:stretch>
-                  </pic:blipFill>
-                  <pic:spPr>
-                    <a:xfrm>
-                      <a:off x="0" y="0"/>
-                      <a:ext cx="2524477" cy="2219635"/>
-                    </a:xfrm>
-                    <a:prstGeom prst="rect">
-                      <a:avLst/>
-                    </a:prstGeom>
-                  </pic:spPr>
-                </pic:pic>
-              </a:graphicData>
-            </a:graphic>
-          </wp:inline>
-        </w:drawing>
-      </w:r>
-    </w:p>
     <w:p>
       <w:pPr>
         <w:spacing w:after="160" w:line="259" w:lineRule="auto"/>
@@ -9114,7 +9139,6 @@
         </w:rPr>
       </w:pPr>
       <w:proofErr w:type="spellStart"/>
-      <w:proofErr w:type="gramStart"/>
       <w:r>
         <w:rPr>
           <w:lang w:val="en-US"/>
@@ -9126,14 +9150,77 @@
         <w:rPr>
           <w:lang w:val="en-US"/>
         </w:rPr>
-        <w:t>(</w:t>
-      </w:r>
-      <w:proofErr w:type="gramEnd"/>
-      <w:r>
-        <w:rPr>
-          <w:lang w:val="en-US"/>
-        </w:rPr>
-        <w:t>'/posts', (req, res) =&gt; {</w:t>
+        <w:t>('/posts', (req, res) =&gt; {</w:t>
+      </w:r>
+    </w:p>
+    <w:p>
+      <w:pPr>
+        <w:rPr>
+          <w:lang w:val="en-US"/>
+        </w:rPr>
+      </w:pPr>
+      <w:r>
+        <w:rPr>
+          <w:lang w:val="en-US"/>
+        </w:rPr>
+        <w:tab/>
+        <w:t xml:space="preserve">const { title, content } = </w:t>
+      </w:r>
+      <w:proofErr w:type="spellStart"/>
+      <w:r>
+        <w:rPr>
+          <w:lang w:val="en-US"/>
+        </w:rPr>
+        <w:t>req.body</w:t>
+      </w:r>
+      <w:proofErr w:type="spellEnd"/>
+      <w:r>
+        <w:rPr>
+          <w:lang w:val="en-US"/>
+        </w:rPr>
+        <w:t>;</w:t>
+      </w:r>
+    </w:p>
+    <w:p>
+      <w:pPr>
+        <w:rPr>
+          <w:lang w:val="en-US"/>
+        </w:rPr>
+      </w:pPr>
+      <w:r>
+        <w:rPr>
+          <w:lang w:val="en-US"/>
+        </w:rPr>
+        <w:tab/>
+        <w:t xml:space="preserve">if (!title || !content) return </w:t>
+      </w:r>
+      <w:proofErr w:type="spellStart"/>
+      <w:r>
+        <w:rPr>
+          <w:lang w:val="en-US"/>
+        </w:rPr>
+        <w:t>res.status</w:t>
+      </w:r>
+      <w:proofErr w:type="spellEnd"/>
+      <w:r>
+        <w:rPr>
+          <w:lang w:val="en-US"/>
+        </w:rPr>
+        <w:t>(400).</w:t>
+      </w:r>
+      <w:proofErr w:type="spellStart"/>
+      <w:r>
+        <w:rPr>
+          <w:lang w:val="en-US"/>
+        </w:rPr>
+        <w:t>json</w:t>
+      </w:r>
+      <w:proofErr w:type="spellEnd"/>
+      <w:r>
+        <w:rPr>
+          <w:lang w:val="en-US"/>
+        </w:rPr>
+        <w:t>({ error: 'Missing fields' });</w:t>
       </w:r>
     </w:p>
     <w:p>
@@ -9149,36 +9236,894 @@
         <w:tab/>
         <w:t xml:space="preserve">const </w:t>
       </w:r>
-      <w:proofErr w:type="gramStart"/>
-      <w:r>
-        <w:rPr>
-          <w:lang w:val="en-US"/>
-        </w:rPr>
-        <w:t>{ title</w:t>
-      </w:r>
-      <w:proofErr w:type="gramEnd"/>
-      <w:r>
-        <w:rPr>
-          <w:lang w:val="en-US"/>
-        </w:rPr>
-        <w:t xml:space="preserve">, </w:t>
-      </w:r>
-      <w:proofErr w:type="gramStart"/>
-      <w:r>
-        <w:rPr>
-          <w:lang w:val="en-US"/>
-        </w:rPr>
-        <w:t>content }</w:t>
-      </w:r>
-      <w:proofErr w:type="gramEnd"/>
-      <w:r>
-        <w:rPr>
-          <w:lang w:val="en-US"/>
-        </w:rPr>
-        <w:t xml:space="preserve"> = </w:t>
-      </w:r>
       <w:proofErr w:type="spellStart"/>
-      <w:proofErr w:type="gramStart"/>
+      <w:r>
+        <w:rPr>
+          <w:lang w:val="en-US"/>
+        </w:rPr>
+        <w:t>sql</w:t>
+      </w:r>
+      <w:proofErr w:type="spellEnd"/>
+      <w:r>
+        <w:rPr>
+          <w:lang w:val="en-US"/>
+        </w:rPr>
+        <w:t xml:space="preserve"> = `INSERT INTO posts (title, content) VALUES ('${title}', '${content}')`;</w:t>
+      </w:r>
+    </w:p>
+    <w:p>
+      <w:pPr>
+        <w:rPr>
+          <w:lang w:val="en-US"/>
+        </w:rPr>
+      </w:pPr>
+      <w:r>
+        <w:rPr>
+          <w:lang w:val="en-US"/>
+        </w:rPr>
+        <w:tab/>
+      </w:r>
+      <w:proofErr w:type="spellStart"/>
+      <w:r>
+        <w:rPr>
+          <w:lang w:val="en-US"/>
+        </w:rPr>
+        <w:t>db.run</w:t>
+      </w:r>
+      <w:proofErr w:type="spellEnd"/>
+      <w:r>
+        <w:rPr>
+          <w:lang w:val="en-US"/>
+        </w:rPr>
+        <w:t>(</w:t>
+      </w:r>
+      <w:proofErr w:type="spellStart"/>
+      <w:r>
+        <w:rPr>
+          <w:lang w:val="en-US"/>
+        </w:rPr>
+        <w:t>sql</w:t>
+      </w:r>
+      <w:proofErr w:type="spellEnd"/>
+      <w:r>
+        <w:rPr>
+          <w:lang w:val="en-US"/>
+        </w:rPr>
+        <w:t>, function(err) {</w:t>
+      </w:r>
+    </w:p>
+    <w:p>
+      <w:pPr>
+        <w:rPr>
+          <w:lang w:val="en-US"/>
+        </w:rPr>
+      </w:pPr>
+      <w:r>
+        <w:rPr>
+          <w:lang w:val="en-US"/>
+        </w:rPr>
+        <w:tab/>
+      </w:r>
+      <w:r>
+        <w:rPr>
+          <w:lang w:val="en-US"/>
+        </w:rPr>
+        <w:tab/>
+        <w:t xml:space="preserve">if (err) return </w:t>
+      </w:r>
+      <w:proofErr w:type="spellStart"/>
+      <w:r>
+        <w:rPr>
+          <w:lang w:val="en-US"/>
+        </w:rPr>
+        <w:t>res.status</w:t>
+      </w:r>
+      <w:proofErr w:type="spellEnd"/>
+      <w:r>
+        <w:rPr>
+          <w:lang w:val="en-US"/>
+        </w:rPr>
+        <w:t>(400).</w:t>
+      </w:r>
+      <w:proofErr w:type="spellStart"/>
+      <w:r>
+        <w:rPr>
+          <w:lang w:val="en-US"/>
+        </w:rPr>
+        <w:t>json</w:t>
+      </w:r>
+      <w:proofErr w:type="spellEnd"/>
+      <w:r>
+        <w:rPr>
+          <w:lang w:val="en-US"/>
+        </w:rPr>
+        <w:t xml:space="preserve">({ error: </w:t>
+      </w:r>
+      <w:proofErr w:type="spellStart"/>
+      <w:r>
+        <w:rPr>
+          <w:lang w:val="en-US"/>
+        </w:rPr>
+        <w:t>err.message</w:t>
+      </w:r>
+      <w:proofErr w:type="spellEnd"/>
+      <w:r>
+        <w:rPr>
+          <w:lang w:val="en-US"/>
+        </w:rPr>
+        <w:t xml:space="preserve"> });</w:t>
+      </w:r>
+    </w:p>
+    <w:p>
+      <w:pPr>
+        <w:rPr>
+          <w:lang w:val="en-US"/>
+        </w:rPr>
+      </w:pPr>
+      <w:r>
+        <w:rPr>
+          <w:lang w:val="en-US"/>
+        </w:rPr>
+        <w:tab/>
+      </w:r>
+      <w:r>
+        <w:rPr>
+          <w:lang w:val="en-US"/>
+        </w:rPr>
+        <w:tab/>
+      </w:r>
+      <w:proofErr w:type="spellStart"/>
+      <w:r>
+        <w:rPr>
+          <w:lang w:val="en-US"/>
+        </w:rPr>
+        <w:t>res.json</w:t>
+      </w:r>
+      <w:proofErr w:type="spellEnd"/>
+      <w:r>
+        <w:rPr>
+          <w:lang w:val="en-US"/>
+        </w:rPr>
+        <w:t xml:space="preserve">({ id: </w:t>
+      </w:r>
+      <w:proofErr w:type="spellStart"/>
+      <w:r>
+        <w:rPr>
+          <w:lang w:val="en-US"/>
+        </w:rPr>
+        <w:t>this.lastID</w:t>
+      </w:r>
+      <w:proofErr w:type="spellEnd"/>
+      <w:r>
+        <w:rPr>
+          <w:lang w:val="en-US"/>
+        </w:rPr>
+        <w:t>, title, content });</w:t>
+      </w:r>
+    </w:p>
+    <w:p>
+      <w:pPr>
+        <w:rPr>
+          <w:lang w:val="en-US"/>
+        </w:rPr>
+      </w:pPr>
+      <w:r>
+        <w:rPr>
+          <w:lang w:val="en-US"/>
+        </w:rPr>
+        <w:tab/>
+        <w:t>});</w:t>
+      </w:r>
+    </w:p>
+    <w:p>
+      <w:pPr>
+        <w:rPr>
+          <w:lang w:val="en-US"/>
+        </w:rPr>
+      </w:pPr>
+      <w:r>
+        <w:rPr>
+          <w:lang w:val="en-US"/>
+        </w:rPr>
+        <w:t>});</w:t>
+      </w:r>
+    </w:p>
+    <w:p>
+      <w:pPr>
+        <w:rPr>
+          <w:lang w:val="en-US"/>
+        </w:rPr>
+      </w:pPr>
+      <w:r>
+        <w:rPr>
+          <w:lang w:val="en-US"/>
+        </w:rPr>
+        <w:t>```</w:t>
+      </w:r>
+    </w:p>
+    <w:p>
+      <w:pPr>
+        <w:rPr>
+          <w:lang w:val="en-US"/>
+        </w:rPr>
+      </w:pPr>
+      <w:r>
+        <w:rPr>
+          <w:lang w:val="en-US"/>
+        </w:rPr>
+        <w:t>**Explanation:** This endpoint is vulnerable to SQL Injection because user input is directly interpolated into the SQL query string without sanitization or parameterization.</w:t>
+      </w:r>
+    </w:p>
+    <w:p>
+      <w:pPr>
+        <w:rPr>
+          <w:lang w:val="en-US"/>
+        </w:rPr>
+      </w:pPr>
+    </w:p>
+    <w:p>
+      <w:pPr>
+        <w:rPr>
+          <w:lang w:val="en-US"/>
+        </w:rPr>
+      </w:pPr>
+      <w:r>
+        <w:rPr>
+          <w:lang w:val="en-US"/>
+        </w:rPr>
+        <w:t>### Cross-Site Scripting (XSS) (Insecure Example)</w:t>
+      </w:r>
+    </w:p>
+    <w:p>
+      <w:pPr>
+        <w:rPr>
+          <w:lang w:val="en-US"/>
+        </w:rPr>
+      </w:pPr>
+      <w:r>
+        <w:rPr>
+          <w:lang w:val="en-US"/>
+        </w:rPr>
+        <w:t>```</w:t>
+      </w:r>
+      <w:proofErr w:type="spellStart"/>
+      <w:r>
+        <w:rPr>
+          <w:lang w:val="en-US"/>
+        </w:rPr>
+        <w:t>js</w:t>
+      </w:r>
+      <w:proofErr w:type="spellEnd"/>
+    </w:p>
+    <w:p>
+      <w:pPr>
+        <w:rPr>
+          <w:lang w:val="en-US"/>
+        </w:rPr>
+      </w:pPr>
+      <w:r>
+        <w:rPr>
+          <w:lang w:val="en-US"/>
+        </w:rPr>
+        <w:lastRenderedPageBreak/>
+        <w:t>// Insecure: Get all posts (no output encoding, XSS possible, no auth)</w:t>
+      </w:r>
+    </w:p>
+    <w:p>
+      <w:pPr>
+        <w:rPr>
+          <w:lang w:val="en-US"/>
+        </w:rPr>
+      </w:pPr>
+      <w:proofErr w:type="spellStart"/>
+      <w:r>
+        <w:rPr>
+          <w:lang w:val="en-US"/>
+        </w:rPr>
+        <w:t>app.get</w:t>
+      </w:r>
+      <w:proofErr w:type="spellEnd"/>
+      <w:r>
+        <w:rPr>
+          <w:lang w:val="en-US"/>
+        </w:rPr>
+        <w:t>('/posts', (req, res) =&gt; {</w:t>
+      </w:r>
+    </w:p>
+    <w:p>
+      <w:pPr>
+        <w:rPr>
+          <w:lang w:val="en-US"/>
+        </w:rPr>
+      </w:pPr>
+      <w:r>
+        <w:rPr>
+          <w:lang w:val="en-US"/>
+        </w:rPr>
+        <w:tab/>
+      </w:r>
+      <w:proofErr w:type="spellStart"/>
+      <w:r>
+        <w:rPr>
+          <w:lang w:val="en-US"/>
+        </w:rPr>
+        <w:t>db.all</w:t>
+      </w:r>
+      <w:proofErr w:type="spellEnd"/>
+      <w:r>
+        <w:rPr>
+          <w:lang w:val="en-US"/>
+        </w:rPr>
+        <w:t>('SELECT * FROM posts', [], (err, rows) =&gt; {</w:t>
+      </w:r>
+    </w:p>
+    <w:p>
+      <w:pPr>
+        <w:rPr>
+          <w:lang w:val="en-US"/>
+        </w:rPr>
+      </w:pPr>
+      <w:r>
+        <w:rPr>
+          <w:lang w:val="en-US"/>
+        </w:rPr>
+        <w:tab/>
+      </w:r>
+      <w:r>
+        <w:rPr>
+          <w:lang w:val="en-US"/>
+        </w:rPr>
+        <w:tab/>
+        <w:t xml:space="preserve">if (err) return </w:t>
+      </w:r>
+      <w:proofErr w:type="spellStart"/>
+      <w:r>
+        <w:rPr>
+          <w:lang w:val="en-US"/>
+        </w:rPr>
+        <w:t>res.status</w:t>
+      </w:r>
+      <w:proofErr w:type="spellEnd"/>
+      <w:r>
+        <w:rPr>
+          <w:lang w:val="en-US"/>
+        </w:rPr>
+        <w:t>(500).</w:t>
+      </w:r>
+      <w:proofErr w:type="spellStart"/>
+      <w:r>
+        <w:rPr>
+          <w:lang w:val="en-US"/>
+        </w:rPr>
+        <w:t>json</w:t>
+      </w:r>
+      <w:proofErr w:type="spellEnd"/>
+      <w:r>
+        <w:rPr>
+          <w:lang w:val="en-US"/>
+        </w:rPr>
+        <w:t xml:space="preserve">({ error: </w:t>
+      </w:r>
+      <w:proofErr w:type="spellStart"/>
+      <w:r>
+        <w:rPr>
+          <w:lang w:val="en-US"/>
+        </w:rPr>
+        <w:t>err.message</w:t>
+      </w:r>
+      <w:proofErr w:type="spellEnd"/>
+      <w:r>
+        <w:rPr>
+          <w:lang w:val="en-US"/>
+        </w:rPr>
+        <w:t xml:space="preserve"> });</w:t>
+      </w:r>
+    </w:p>
+    <w:p>
+      <w:pPr>
+        <w:rPr>
+          <w:lang w:val="en-US"/>
+        </w:rPr>
+      </w:pPr>
+      <w:r>
+        <w:rPr>
+          <w:lang w:val="en-US"/>
+        </w:rPr>
+        <w:tab/>
+      </w:r>
+      <w:r>
+        <w:rPr>
+          <w:lang w:val="en-US"/>
+        </w:rPr>
+        <w:tab/>
+      </w:r>
+      <w:proofErr w:type="spellStart"/>
+      <w:r>
+        <w:rPr>
+          <w:lang w:val="en-US"/>
+        </w:rPr>
+        <w:t>res.json</w:t>
+      </w:r>
+      <w:proofErr w:type="spellEnd"/>
+      <w:r>
+        <w:rPr>
+          <w:lang w:val="en-US"/>
+        </w:rPr>
+        <w:t>(rows);</w:t>
+      </w:r>
+    </w:p>
+    <w:p>
+      <w:pPr>
+        <w:rPr>
+          <w:lang w:val="en-US"/>
+        </w:rPr>
+      </w:pPr>
+      <w:r>
+        <w:rPr>
+          <w:lang w:val="en-US"/>
+        </w:rPr>
+        <w:tab/>
+        <w:t>});</w:t>
+      </w:r>
+    </w:p>
+    <w:p>
+      <w:pPr>
+        <w:rPr>
+          <w:lang w:val="en-US"/>
+        </w:rPr>
+      </w:pPr>
+      <w:r>
+        <w:rPr>
+          <w:lang w:val="en-US"/>
+        </w:rPr>
+        <w:t>});</w:t>
+      </w:r>
+    </w:p>
+    <w:p>
+      <w:pPr>
+        <w:rPr>
+          <w:lang w:val="en-US"/>
+        </w:rPr>
+      </w:pPr>
+      <w:r>
+        <w:rPr>
+          <w:lang w:val="en-US"/>
+        </w:rPr>
+        <w:t>```</w:t>
+      </w:r>
+    </w:p>
+    <w:p>
+      <w:pPr>
+        <w:rPr>
+          <w:lang w:val="en-US"/>
+        </w:rPr>
+      </w:pPr>
+      <w:r>
+        <w:rPr>
+          <w:lang w:val="en-US"/>
+        </w:rPr>
+        <w:t>**Explanation:** No output encoding or sanitization is performed, so malicious scripts in post content can be executed in the browser.</w:t>
+      </w:r>
+    </w:p>
+    <w:p>
+      <w:pPr>
+        <w:rPr>
+          <w:lang w:val="en-US"/>
+        </w:rPr>
+      </w:pPr>
+    </w:p>
+    <w:p>
+      <w:pPr>
+        <w:rPr>
+          <w:lang w:val="en-US"/>
+        </w:rPr>
+      </w:pPr>
+      <w:r>
+        <w:rPr>
+          <w:lang w:val="en-US"/>
+        </w:rPr>
+        <w:t>### Sensitive Data Exposure (Insecure Example)</w:t>
+      </w:r>
+    </w:p>
+    <w:p>
+      <w:pPr>
+        <w:rPr>
+          <w:lang w:val="en-US"/>
+        </w:rPr>
+      </w:pPr>
+      <w:r>
+        <w:rPr>
+          <w:lang w:val="en-US"/>
+        </w:rPr>
+        <w:t>```</w:t>
+      </w:r>
+      <w:proofErr w:type="spellStart"/>
+      <w:r>
+        <w:rPr>
+          <w:lang w:val="en-US"/>
+        </w:rPr>
+        <w:t>js</w:t>
+      </w:r>
+      <w:proofErr w:type="spellEnd"/>
+    </w:p>
+    <w:p>
+      <w:pPr>
+        <w:rPr>
+          <w:lang w:val="en-US"/>
+        </w:rPr>
+      </w:pPr>
+      <w:r>
+        <w:rPr>
+          <w:lang w:val="en-US"/>
+        </w:rPr>
+        <w:t xml:space="preserve">// Insecure: Passwords stored in plaintext (if not using </w:t>
+      </w:r>
+      <w:proofErr w:type="spellStart"/>
+      <w:r>
+        <w:rPr>
+          <w:lang w:val="en-US"/>
+        </w:rPr>
+        <w:t>bcrypt</w:t>
+      </w:r>
+      <w:proofErr w:type="spellEnd"/>
+      <w:r>
+        <w:rPr>
+          <w:lang w:val="en-US"/>
+        </w:rPr>
+        <w:t>)</w:t>
+      </w:r>
+    </w:p>
+    <w:p>
+      <w:pPr>
+        <w:rPr>
+          <w:lang w:val="en-US"/>
+        </w:rPr>
+      </w:pPr>
+      <w:r>
+        <w:rPr>
+          <w:lang w:val="en-US"/>
+        </w:rPr>
+        <w:t>// Example (not recommended):</w:t>
+      </w:r>
+    </w:p>
+    <w:p>
+      <w:pPr>
+        <w:rPr>
+          <w:lang w:val="en-US"/>
+        </w:rPr>
+      </w:pPr>
+      <w:proofErr w:type="spellStart"/>
+      <w:r>
+        <w:rPr>
+          <w:lang w:val="en-US"/>
+        </w:rPr>
+        <w:t>db.run</w:t>
+      </w:r>
+      <w:proofErr w:type="spellEnd"/>
+      <w:r>
+        <w:rPr>
+          <w:lang w:val="en-US"/>
+        </w:rPr>
+        <w:t>('INSERT INTO users (username, password) VALUES (?, ?)', [username, password]);</w:t>
+      </w:r>
+    </w:p>
+    <w:p>
+      <w:pPr>
+        <w:rPr>
+          <w:lang w:val="en-US"/>
+        </w:rPr>
+      </w:pPr>
+      <w:r>
+        <w:rPr>
+          <w:lang w:val="en-US"/>
+        </w:rPr>
+        <w:t>```</w:t>
+      </w:r>
+    </w:p>
+    <w:p>
+      <w:pPr>
+        <w:rPr>
+          <w:lang w:val="en-US"/>
+        </w:rPr>
+      </w:pPr>
+      <w:r>
+        <w:rPr>
+          <w:lang w:val="en-US"/>
+        </w:rPr>
+        <w:t>**Explanation:** Storing passwords in plaintext exposes users to credential theft if the database is compromised.</w:t>
+      </w:r>
+    </w:p>
+    <w:p>
+      <w:pPr>
+        <w:rPr>
+          <w:lang w:val="en-US"/>
+        </w:rPr>
+      </w:pPr>
+    </w:p>
+    <w:p>
+      <w:pPr>
+        <w:rPr>
+          <w:lang w:val="en-US"/>
+        </w:rPr>
+      </w:pPr>
+      <w:r>
+        <w:rPr>
+          <w:lang w:val="en-US"/>
+        </w:rPr>
+        <w:t>**References:**</w:t>
+      </w:r>
+    </w:p>
+    <w:p>
+      <w:pPr>
+        <w:rPr>
+          <w:lang w:val="en-US"/>
+        </w:rPr>
+      </w:pPr>
+      <w:r>
+        <w:rPr>
+          <w:lang w:val="en-US"/>
+        </w:rPr>
+        <w:t>- [OWASP Top 10](https://owasp.org/www-project-top-ten/)</w:t>
+      </w:r>
+    </w:p>
+    <w:p>
+      <w:pPr>
+        <w:rPr>
+          <w:lang w:val="en-US"/>
+        </w:rPr>
+      </w:pPr>
+    </w:p>
+    <w:p>
+      <w:pPr>
+        <w:rPr>
+          <w:lang w:val="en-US"/>
+        </w:rPr>
+      </w:pPr>
+      <w:r>
+        <w:rPr>
+          <w:lang w:val="en-US"/>
+        </w:rPr>
+        <w:t>---</w:t>
+      </w:r>
+    </w:p>
+    <w:p>
+      <w:pPr>
+        <w:pStyle w:val="Heading2"/>
+        <w:rPr>
+          <w:lang w:val="en-US"/>
+        </w:rPr>
+      </w:pPr>
+      <w:bookmarkStart w:id="25" w:name="_Toc149319914"/>
+      <w:r>
+        <w:rPr>
+          <w:lang w:val="en-US"/>
+        </w:rPr>
+        <w:t>Discussion on the Secure Code:</w:t>
+      </w:r>
+      <w:bookmarkEnd w:id="25"/>
+    </w:p>
+    <w:p>
+      <w:pPr>
+        <w:rPr>
+          <w:color w:val="EE0000"/>
+          <w:lang w:val="en-US"/>
+        </w:rPr>
+      </w:pPr>
+      <w:r>
+        <w:rPr>
+          <w:color w:val="EE0000"/>
+          <w:lang w:val="en-US"/>
+        </w:rPr>
+        <w:t>Explain how you secured your application</w:t>
+      </w:r>
+      <w:r>
+        <w:rPr>
+          <w:color w:val="EE0000"/>
+          <w:lang w:val="en-US"/>
+        </w:rPr>
+        <w:t xml:space="preserve"> from the SQL injection XSS vulnerability and how use mitigated the Sensitive Data Exposure.</w:t>
+      </w:r>
+      <w:r>
+        <w:rPr>
+          <w:color w:val="EE0000"/>
+          <w:lang w:val="en-US"/>
+        </w:rPr>
+        <w:t xml:space="preserve"> Reference the OWASP Cheat sheets as to the available options to secure the application.  </w:t>
+      </w:r>
+    </w:p>
+    <w:p>
+      <w:pPr>
+        <w:rPr>
+          <w:color w:val="EE0000"/>
+          <w:lang w:val="en-US"/>
+        </w:rPr>
+      </w:pPr>
+    </w:p>
+    <w:p>
+      <w:pPr>
+        <w:rPr>
+          <w:color w:val="EE0000"/>
+          <w:lang w:val="en-US"/>
+        </w:rPr>
+      </w:pPr>
+      <w:r>
+        <w:rPr>
+          <w:color w:val="EE0000"/>
+          <w:lang w:val="en-US"/>
+        </w:rPr>
+        <w:t>Discuss</w:t>
+      </w:r>
+      <w:r>
+        <w:rPr>
+          <w:color w:val="EE0000"/>
+          <w:lang w:val="en-US"/>
+        </w:rPr>
+        <w:t xml:space="preserve"> </w:t>
+      </w:r>
+      <w:r>
+        <w:rPr>
+          <w:color w:val="EE0000"/>
+          <w:lang w:val="en-US"/>
+        </w:rPr>
+        <w:t xml:space="preserve">how you incorporated </w:t>
+      </w:r>
+      <w:r>
+        <w:rPr>
+          <w:color w:val="EE0000"/>
+          <w:lang w:val="en-US"/>
+        </w:rPr>
+        <w:t>proper logging and monitoring.</w:t>
+      </w:r>
+      <w:r>
+        <w:rPr>
+          <w:color w:val="EE0000"/>
+          <w:lang w:val="en-US"/>
+        </w:rPr>
+        <w:t xml:space="preserve"> Make a reference to the </w:t>
+      </w:r>
+    </w:p>
+    <w:p>
+      <w:pPr>
+        <w:rPr>
+          <w:color w:val="EE0000"/>
+          <w:lang w:val="en-US"/>
+        </w:rPr>
+      </w:pPr>
+      <w:r>
+        <w:rPr>
+          <w:color w:val="EE0000"/>
+          <w:lang w:val="en-US"/>
+        </w:rPr>
+        <w:t xml:space="preserve">What security headers were added and explain why they improved the security. </w:t>
+      </w:r>
+    </w:p>
+    <w:p>
+      <w:pPr>
+        <w:rPr>
+          <w:color w:val="EE0000"/>
+          <w:lang w:val="en-US"/>
+        </w:rPr>
+      </w:pPr>
+    </w:p>
+    <w:p>
+      <w:pPr>
+        <w:rPr>
+          <w:color w:val="EE0000"/>
+          <w:lang w:val="en-US"/>
+        </w:rPr>
+      </w:pPr>
+      <w:r>
+        <w:rPr>
+          <w:color w:val="EE0000"/>
+          <w:lang w:val="en-US"/>
+        </w:rPr>
+        <w:t>This section presents the **secure implementation** after the insecure code, with code snippets and explanations for each mitigation. Only one version (insecure or secure) should be active in the codebase at a time.</w:t>
+      </w:r>
+    </w:p>
+    <w:p>
+      <w:pPr>
+        <w:rPr>
+          <w:color w:val="EE0000"/>
+          <w:lang w:val="en-US"/>
+        </w:rPr>
+      </w:pPr>
+    </w:p>
+    <w:p>
+      <w:pPr>
+        <w:rPr>
+          <w:lang w:val="en-US"/>
+        </w:rPr>
+      </w:pPr>
+      <w:r>
+        <w:rPr>
+          <w:lang w:val="en-US"/>
+        </w:rPr>
+        <w:t>### SQL Injection Mitigation (Secure Example)</w:t>
+      </w:r>
+    </w:p>
+    <w:p>
+      <w:pPr>
+        <w:rPr>
+          <w:lang w:val="en-US"/>
+        </w:rPr>
+      </w:pPr>
+      <w:r>
+        <w:rPr>
+          <w:lang w:val="en-US"/>
+        </w:rPr>
+        <w:t>```</w:t>
+      </w:r>
+      <w:proofErr w:type="spellStart"/>
+      <w:r>
+        <w:rPr>
+          <w:lang w:val="en-US"/>
+        </w:rPr>
+        <w:t>js</w:t>
+      </w:r>
+      <w:proofErr w:type="spellEnd"/>
+    </w:p>
+    <w:p>
+      <w:pPr>
+        <w:rPr>
+          <w:lang w:val="en-US"/>
+        </w:rPr>
+      </w:pPr>
+      <w:r>
+        <w:rPr>
+          <w:lang w:val="en-US"/>
+        </w:rPr>
+        <w:t>// Secure: Use parameterized queries and authentication</w:t>
+      </w:r>
+    </w:p>
+    <w:p>
+      <w:pPr>
+        <w:rPr>
+          <w:lang w:val="en-US"/>
+        </w:rPr>
+      </w:pPr>
+      <w:proofErr w:type="spellStart"/>
+      <w:r>
+        <w:rPr>
+          <w:lang w:val="en-US"/>
+        </w:rPr>
+        <w:t>app.post</w:t>
+      </w:r>
+      <w:proofErr w:type="spellEnd"/>
+      <w:r>
+        <w:rPr>
+          <w:lang w:val="en-US"/>
+        </w:rPr>
+        <w:t xml:space="preserve">('/posts', </w:t>
+      </w:r>
+      <w:proofErr w:type="spellStart"/>
+      <w:r>
+        <w:rPr>
+          <w:lang w:val="en-US"/>
+        </w:rPr>
+        <w:t>authenticateToken</w:t>
+      </w:r>
+      <w:proofErr w:type="spellEnd"/>
+      <w:r>
+        <w:rPr>
+          <w:lang w:val="en-US"/>
+        </w:rPr>
+        <w:t>, (req, res) =&gt; {</w:t>
+      </w:r>
+    </w:p>
+    <w:p>
+      <w:pPr>
+        <w:rPr>
+          <w:lang w:val="en-US"/>
+        </w:rPr>
+      </w:pPr>
+      <w:r>
+        <w:rPr>
+          <w:lang w:val="en-US"/>
+        </w:rPr>
+        <w:tab/>
+        <w:t xml:space="preserve">const { title, content } = </w:t>
+      </w:r>
+      <w:proofErr w:type="spellStart"/>
       <w:r>
         <w:rPr>
           <w:lang w:val="en-US"/>
@@ -9186,107 +10131,12 @@
         <w:t>req.body</w:t>
       </w:r>
       <w:proofErr w:type="spellEnd"/>
-      <w:proofErr w:type="gramEnd"/>
       <w:r>
         <w:rPr>
           <w:lang w:val="en-US"/>
         </w:rPr>
         <w:t>;</w:t>
       </w:r>
-    </w:p>
-    <w:p>
-      <w:pPr>
-        <w:rPr>
-          <w:lang w:val="en-US"/>
-        </w:rPr>
-      </w:pPr>
-      <w:r>
-        <w:rPr>
-          <w:lang w:val="en-US"/>
-        </w:rPr>
-        <w:tab/>
-        <w:t xml:space="preserve">if </w:t>
-      </w:r>
-      <w:proofErr w:type="gramStart"/>
-      <w:r>
-        <w:rPr>
-          <w:lang w:val="en-US"/>
-        </w:rPr>
-        <w:t>(!title</w:t>
-      </w:r>
-      <w:proofErr w:type="gramEnd"/>
-      <w:r>
-        <w:rPr>
-          <w:lang w:val="en-US"/>
-        </w:rPr>
-        <w:t xml:space="preserve"> |</w:t>
-      </w:r>
-      <w:proofErr w:type="gramStart"/>
-      <w:r>
-        <w:rPr>
-          <w:lang w:val="en-US"/>
-        </w:rPr>
-        <w:t>| !content</w:t>
-      </w:r>
-      <w:proofErr w:type="gramEnd"/>
-      <w:r>
-        <w:rPr>
-          <w:lang w:val="en-US"/>
-        </w:rPr>
-        <w:t xml:space="preserve">) return </w:t>
-      </w:r>
-      <w:proofErr w:type="spellStart"/>
-      <w:proofErr w:type="gramStart"/>
-      <w:r>
-        <w:rPr>
-          <w:lang w:val="en-US"/>
-        </w:rPr>
-        <w:t>res.status</w:t>
-      </w:r>
-      <w:proofErr w:type="spellEnd"/>
-      <w:proofErr w:type="gramEnd"/>
-      <w:r>
-        <w:rPr>
-          <w:lang w:val="en-US"/>
-        </w:rPr>
-        <w:t>(400</w:t>
-      </w:r>
-      <w:proofErr w:type="gramStart"/>
-      <w:r>
-        <w:rPr>
-          <w:lang w:val="en-US"/>
-        </w:rPr>
-        <w:t>).</w:t>
-      </w:r>
-      <w:proofErr w:type="spellStart"/>
-      <w:r>
-        <w:rPr>
-          <w:lang w:val="en-US"/>
-        </w:rPr>
-        <w:t>json</w:t>
-      </w:r>
-      <w:proofErr w:type="spellEnd"/>
-      <w:r>
-        <w:rPr>
-          <w:lang w:val="en-US"/>
-        </w:rPr>
-        <w:t>({ error</w:t>
-      </w:r>
-      <w:proofErr w:type="gramEnd"/>
-      <w:r>
-        <w:rPr>
-          <w:lang w:val="en-US"/>
-        </w:rPr>
-        <w:t>: 'Missing fields</w:t>
-      </w:r>
-      <w:proofErr w:type="gramStart"/>
-      <w:r>
-        <w:rPr>
-          <w:lang w:val="en-US"/>
-        </w:rPr>
-        <w:t>' });</w:t>
-      </w:r>
-      <w:proofErr w:type="gramEnd"/>
     </w:p>
     <w:p>
       <w:pPr>
@@ -9306,28 +10156,14 @@
         <w:rPr>
           <w:lang w:val="en-US"/>
         </w:rPr>
-        <w:t>sql</w:t>
+        <w:t>userId</w:t>
       </w:r>
       <w:proofErr w:type="spellEnd"/>
       <w:r>
         <w:rPr>
           <w:lang w:val="en-US"/>
         </w:rPr>
-        <w:t xml:space="preserve"> = `INSERT INTO posts (title, content) VALUES ('${title}', '${content}</w:t>
-      </w:r>
-      <w:proofErr w:type="gramStart"/>
-      <w:r>
-        <w:rPr>
-          <w:lang w:val="en-US"/>
-        </w:rPr>
-        <w:t>')`</w:t>
-      </w:r>
-      <w:proofErr w:type="gramEnd"/>
-      <w:r>
-        <w:rPr>
-          <w:lang w:val="en-US"/>
-        </w:rPr>
-        <w:t>;</w:t>
+        <w:t xml:space="preserve"> = req.user.id;</w:t>
       </w:r>
     </w:p>
     <w:p>
@@ -9341,9 +10177,50 @@
           <w:lang w:val="en-US"/>
         </w:rPr>
         <w:tab/>
+        <w:t xml:space="preserve">if (!title || !content) return </w:t>
       </w:r>
       <w:proofErr w:type="spellStart"/>
-      <w:proofErr w:type="gramStart"/>
+      <w:r>
+        <w:rPr>
+          <w:lang w:val="en-US"/>
+        </w:rPr>
+        <w:t>res.status</w:t>
+      </w:r>
+      <w:proofErr w:type="spellEnd"/>
+      <w:r>
+        <w:rPr>
+          <w:lang w:val="en-US"/>
+        </w:rPr>
+        <w:t>(400).</w:t>
+      </w:r>
+      <w:proofErr w:type="spellStart"/>
+      <w:r>
+        <w:rPr>
+          <w:lang w:val="en-US"/>
+        </w:rPr>
+        <w:t>json</w:t>
+      </w:r>
+      <w:proofErr w:type="spellEnd"/>
+      <w:r>
+        <w:rPr>
+          <w:lang w:val="en-US"/>
+        </w:rPr>
+        <w:t>({ error: 'Missing fields' });</w:t>
+      </w:r>
+    </w:p>
+    <w:p>
+      <w:pPr>
+        <w:rPr>
+          <w:lang w:val="en-US"/>
+        </w:rPr>
+      </w:pPr>
+      <w:r>
+        <w:rPr>
+          <w:lang w:val="en-US"/>
+        </w:rPr>
+        <w:tab/>
+      </w:r>
+      <w:proofErr w:type="spellStart"/>
       <w:r>
         <w:rPr>
           <w:lang w:val="en-US"/>
@@ -9355,31 +10232,36 @@
         <w:rPr>
           <w:lang w:val="en-US"/>
         </w:rPr>
-        <w:t>(</w:t>
+        <w:t xml:space="preserve">('INSERT INTO posts (title, content, </w:t>
       </w:r>
       <w:proofErr w:type="spellStart"/>
-      <w:proofErr w:type="gramEnd"/>
-      <w:r>
-        <w:rPr>
-          <w:lang w:val="en-US"/>
-        </w:rPr>
-        <w:t>sql</w:t>
+      <w:r>
+        <w:rPr>
+          <w:lang w:val="en-US"/>
+        </w:rPr>
+        <w:t>user_id</w:t>
       </w:r>
       <w:proofErr w:type="spellEnd"/>
       <w:r>
         <w:rPr>
           <w:lang w:val="en-US"/>
         </w:rPr>
-        <w:t>, function(</w:t>
-      </w:r>
-      <w:proofErr w:type="gramStart"/>
-      <w:r>
-        <w:rPr>
-          <w:lang w:val="en-US"/>
-        </w:rPr>
-        <w:t>err) {</w:t>
-      </w:r>
-      <w:proofErr w:type="gramEnd"/>
+        <w:t xml:space="preserve">) VALUES (?, ?, ?)', [title, content, </w:t>
+      </w:r>
+      <w:proofErr w:type="spellStart"/>
+      <w:r>
+        <w:rPr>
+          <w:lang w:val="en-US"/>
+        </w:rPr>
+        <w:t>userId</w:t>
+      </w:r>
+      <w:proofErr w:type="spellEnd"/>
+      <w:r>
+        <w:rPr>
+          <w:lang w:val="en-US"/>
+        </w:rPr>
+        <w:t>], function(err) {</w:t>
+      </w:r>
     </w:p>
     <w:p>
       <w:pPr>
@@ -9401,7 +10283,6 @@
         <w:t xml:space="preserve">if (err) return </w:t>
       </w:r>
       <w:proofErr w:type="spellStart"/>
-      <w:proofErr w:type="gramStart"/>
       <w:r>
         <w:rPr>
           <w:lang w:val="en-US"/>
@@ -9409,19 +10290,11 @@
         <w:t>res.status</w:t>
       </w:r>
       <w:proofErr w:type="spellEnd"/>
-      <w:proofErr w:type="gramEnd"/>
-      <w:r>
-        <w:rPr>
-          <w:lang w:val="en-US"/>
-        </w:rPr>
-        <w:t>(400</w:t>
-      </w:r>
-      <w:proofErr w:type="gramStart"/>
-      <w:r>
-        <w:rPr>
-          <w:lang w:val="en-US"/>
-        </w:rPr>
-        <w:t>).</w:t>
+      <w:r>
+        <w:rPr>
+          <w:lang w:val="en-US"/>
+        </w:rPr>
+        <w:t>(400).</w:t>
       </w:r>
       <w:proofErr w:type="spellStart"/>
       <w:r>
@@ -9435,17 +10308,9 @@
         <w:rPr>
           <w:lang w:val="en-US"/>
         </w:rPr>
-        <w:t>({ error</w:t>
-      </w:r>
-      <w:proofErr w:type="gramEnd"/>
-      <w:r>
-        <w:rPr>
-          <w:lang w:val="en-US"/>
-        </w:rPr>
-        <w:t xml:space="preserve">: </w:t>
+        <w:t xml:space="preserve">({ error: </w:t>
       </w:r>
       <w:proofErr w:type="spellStart"/>
-      <w:proofErr w:type="gramStart"/>
       <w:r>
         <w:rPr>
           <w:lang w:val="en-US"/>
@@ -9453,21 +10318,12 @@
         <w:t>err.message</w:t>
       </w:r>
       <w:proofErr w:type="spellEnd"/>
-      <w:proofErr w:type="gramEnd"/>
-      <w:r>
-        <w:rPr>
-          <w:lang w:val="en-US"/>
-        </w:rPr>
-        <w:t xml:space="preserve"> }</w:t>
-      </w:r>
-      <w:proofErr w:type="gramStart"/>
-      <w:r>
-        <w:rPr>
-          <w:lang w:val="en-US"/>
-        </w:rPr>
-        <w:t>);</w:t>
-      </w:r>
-      <w:proofErr w:type="gramEnd"/>
+      <w:r>
+        <w:rPr>
+          <w:lang w:val="en-US"/>
+        </w:rPr>
+        <w:t xml:space="preserve"> });</w:t>
+      </w:r>
     </w:p>
     <w:p>
       <w:pPr>
@@ -9488,7 +10344,6 @@
         <w:tab/>
       </w:r>
       <w:proofErr w:type="spellStart"/>
-      <w:proofErr w:type="gramStart"/>
       <w:r>
         <w:rPr>
           <w:lang w:val="en-US"/>
@@ -9500,17 +10355,9 @@
         <w:rPr>
           <w:lang w:val="en-US"/>
         </w:rPr>
-        <w:t>({ id</w:t>
-      </w:r>
-      <w:proofErr w:type="gramEnd"/>
-      <w:r>
-        <w:rPr>
-          <w:lang w:val="en-US"/>
-        </w:rPr>
-        <w:t xml:space="preserve">: </w:t>
+        <w:t xml:space="preserve">({ id: </w:t>
       </w:r>
       <w:proofErr w:type="spellStart"/>
-      <w:proofErr w:type="gramStart"/>
       <w:r>
         <w:rPr>
           <w:lang w:val="en-US"/>
@@ -9518,21 +10365,12 @@
         <w:t>this.lastID</w:t>
       </w:r>
       <w:proofErr w:type="spellEnd"/>
-      <w:proofErr w:type="gramEnd"/>
-      <w:r>
-        <w:rPr>
-          <w:lang w:val="en-US"/>
-        </w:rPr>
-        <w:t xml:space="preserve">, title, </w:t>
-      </w:r>
-      <w:proofErr w:type="gramStart"/>
-      <w:r>
-        <w:rPr>
-          <w:lang w:val="en-US"/>
-        </w:rPr>
-        <w:t>content });</w:t>
-      </w:r>
-      <w:proofErr w:type="gramEnd"/>
+      <w:r>
+        <w:rPr>
+          <w:lang w:val="en-US"/>
+        </w:rPr>
+        <w:t>, title, content });</w:t>
+      </w:r>
     </w:p>
     <w:p>
       <w:pPr>
@@ -9571,1315 +10409,6 @@
         <w:rPr>
           <w:lang w:val="en-US"/>
         </w:rPr>
-        <w:t>```</w:t>
-      </w:r>
-    </w:p>
-    <w:p>
-      <w:pPr>
-        <w:rPr>
-          <w:lang w:val="en-US"/>
-        </w:rPr>
-      </w:pPr>
-      <w:r>
-        <w:rPr>
-          <w:lang w:val="en-US"/>
-        </w:rPr>
-        <w:t>**</w:t>
-      </w:r>
-      <w:proofErr w:type="gramStart"/>
-      <w:r>
-        <w:rPr>
-          <w:lang w:val="en-US"/>
-        </w:rPr>
-        <w:t>Explanation:*</w:t>
-      </w:r>
-      <w:proofErr w:type="gramEnd"/>
-      <w:r>
-        <w:rPr>
-          <w:lang w:val="en-US"/>
-        </w:rPr>
-        <w:t>* This endpoint is vulnerable to SQL Injection because user input is directly interpolated into the SQL query string without sanitization or parameterization.</w:t>
-      </w:r>
-    </w:p>
-    <w:p>
-      <w:pPr>
-        <w:rPr>
-          <w:lang w:val="en-US"/>
-        </w:rPr>
-      </w:pPr>
-    </w:p>
-    <w:p>
-      <w:pPr>
-        <w:rPr>
-          <w:lang w:val="en-US"/>
-        </w:rPr>
-      </w:pPr>
-      <w:r>
-        <w:rPr>
-          <w:lang w:val="en-US"/>
-        </w:rPr>
-        <w:t>### Cross-Site Scripting (XSS) (Insecure Example)</w:t>
-      </w:r>
-    </w:p>
-    <w:p>
-      <w:pPr>
-        <w:rPr>
-          <w:lang w:val="en-US"/>
-        </w:rPr>
-      </w:pPr>
-      <w:r>
-        <w:rPr>
-          <w:lang w:val="en-US"/>
-        </w:rPr>
-        <w:t>```</w:t>
-      </w:r>
-      <w:proofErr w:type="spellStart"/>
-      <w:r>
-        <w:rPr>
-          <w:lang w:val="en-US"/>
-        </w:rPr>
-        <w:t>js</w:t>
-      </w:r>
-      <w:proofErr w:type="spellEnd"/>
-    </w:p>
-    <w:p>
-      <w:pPr>
-        <w:rPr>
-          <w:lang w:val="en-US"/>
-        </w:rPr>
-      </w:pPr>
-      <w:r>
-        <w:rPr>
-          <w:lang w:val="en-US"/>
-        </w:rPr>
-        <w:lastRenderedPageBreak/>
-        <w:t>// Insecure: Get all posts (no output encoding, XSS possible, no auth)</w:t>
-      </w:r>
-    </w:p>
-    <w:p>
-      <w:pPr>
-        <w:rPr>
-          <w:lang w:val="en-US"/>
-        </w:rPr>
-      </w:pPr>
-      <w:proofErr w:type="spellStart"/>
-      <w:proofErr w:type="gramStart"/>
-      <w:r>
-        <w:rPr>
-          <w:lang w:val="en-US"/>
-        </w:rPr>
-        <w:t>app.get</w:t>
-      </w:r>
-      <w:proofErr w:type="spellEnd"/>
-      <w:r>
-        <w:rPr>
-          <w:lang w:val="en-US"/>
-        </w:rPr>
-        <w:t>(</w:t>
-      </w:r>
-      <w:proofErr w:type="gramEnd"/>
-      <w:r>
-        <w:rPr>
-          <w:lang w:val="en-US"/>
-        </w:rPr>
-        <w:t>'/posts', (req, res) =&gt; {</w:t>
-      </w:r>
-    </w:p>
-    <w:p>
-      <w:pPr>
-        <w:rPr>
-          <w:lang w:val="en-US"/>
-        </w:rPr>
-      </w:pPr>
-      <w:r>
-        <w:rPr>
-          <w:lang w:val="en-US"/>
-        </w:rPr>
-        <w:tab/>
-      </w:r>
-      <w:proofErr w:type="spellStart"/>
-      <w:proofErr w:type="gramStart"/>
-      <w:r>
-        <w:rPr>
-          <w:lang w:val="en-US"/>
-        </w:rPr>
-        <w:t>db.all</w:t>
-      </w:r>
-      <w:proofErr w:type="spellEnd"/>
-      <w:r>
-        <w:rPr>
-          <w:lang w:val="en-US"/>
-        </w:rPr>
-        <w:t>(</w:t>
-      </w:r>
-      <w:proofErr w:type="gramEnd"/>
-      <w:r>
-        <w:rPr>
-          <w:lang w:val="en-US"/>
-        </w:rPr>
-        <w:t>'SELECT * FROM posts', [], (err, rows) =&gt; {</w:t>
-      </w:r>
-    </w:p>
-    <w:p>
-      <w:pPr>
-        <w:rPr>
-          <w:lang w:val="en-US"/>
-        </w:rPr>
-      </w:pPr>
-      <w:r>
-        <w:rPr>
-          <w:lang w:val="en-US"/>
-        </w:rPr>
-        <w:tab/>
-      </w:r>
-      <w:r>
-        <w:rPr>
-          <w:lang w:val="en-US"/>
-        </w:rPr>
-        <w:tab/>
-        <w:t xml:space="preserve">if (err) return </w:t>
-      </w:r>
-      <w:proofErr w:type="spellStart"/>
-      <w:proofErr w:type="gramStart"/>
-      <w:r>
-        <w:rPr>
-          <w:lang w:val="en-US"/>
-        </w:rPr>
-        <w:t>res.status</w:t>
-      </w:r>
-      <w:proofErr w:type="spellEnd"/>
-      <w:proofErr w:type="gramEnd"/>
-      <w:r>
-        <w:rPr>
-          <w:lang w:val="en-US"/>
-        </w:rPr>
-        <w:t>(500</w:t>
-      </w:r>
-      <w:proofErr w:type="gramStart"/>
-      <w:r>
-        <w:rPr>
-          <w:lang w:val="en-US"/>
-        </w:rPr>
-        <w:t>).</w:t>
-      </w:r>
-      <w:proofErr w:type="spellStart"/>
-      <w:r>
-        <w:rPr>
-          <w:lang w:val="en-US"/>
-        </w:rPr>
-        <w:t>json</w:t>
-      </w:r>
-      <w:proofErr w:type="spellEnd"/>
-      <w:r>
-        <w:rPr>
-          <w:lang w:val="en-US"/>
-        </w:rPr>
-        <w:t>({ error</w:t>
-      </w:r>
-      <w:proofErr w:type="gramEnd"/>
-      <w:r>
-        <w:rPr>
-          <w:lang w:val="en-US"/>
-        </w:rPr>
-        <w:t xml:space="preserve">: </w:t>
-      </w:r>
-      <w:proofErr w:type="spellStart"/>
-      <w:proofErr w:type="gramStart"/>
-      <w:r>
-        <w:rPr>
-          <w:lang w:val="en-US"/>
-        </w:rPr>
-        <w:t>err.message</w:t>
-      </w:r>
-      <w:proofErr w:type="spellEnd"/>
-      <w:proofErr w:type="gramEnd"/>
-      <w:r>
-        <w:rPr>
-          <w:lang w:val="en-US"/>
-        </w:rPr>
-        <w:t xml:space="preserve"> }</w:t>
-      </w:r>
-      <w:proofErr w:type="gramStart"/>
-      <w:r>
-        <w:rPr>
-          <w:lang w:val="en-US"/>
-        </w:rPr>
-        <w:t>);</w:t>
-      </w:r>
-      <w:proofErr w:type="gramEnd"/>
-    </w:p>
-    <w:p>
-      <w:pPr>
-        <w:rPr>
-          <w:lang w:val="en-US"/>
-        </w:rPr>
-      </w:pPr>
-      <w:r>
-        <w:rPr>
-          <w:lang w:val="en-US"/>
-        </w:rPr>
-        <w:tab/>
-      </w:r>
-      <w:r>
-        <w:rPr>
-          <w:lang w:val="en-US"/>
-        </w:rPr>
-        <w:tab/>
-      </w:r>
-      <w:proofErr w:type="spellStart"/>
-      <w:proofErr w:type="gramStart"/>
-      <w:r>
-        <w:rPr>
-          <w:lang w:val="en-US"/>
-        </w:rPr>
-        <w:t>res.json</w:t>
-      </w:r>
-      <w:proofErr w:type="spellEnd"/>
-      <w:proofErr w:type="gramEnd"/>
-      <w:r>
-        <w:rPr>
-          <w:lang w:val="en-US"/>
-        </w:rPr>
-        <w:t>(rows</w:t>
-      </w:r>
-      <w:proofErr w:type="gramStart"/>
-      <w:r>
-        <w:rPr>
-          <w:lang w:val="en-US"/>
-        </w:rPr>
-        <w:t>);</w:t>
-      </w:r>
-      <w:proofErr w:type="gramEnd"/>
-    </w:p>
-    <w:p>
-      <w:pPr>
-        <w:rPr>
-          <w:lang w:val="en-US"/>
-        </w:rPr>
-      </w:pPr>
-      <w:r>
-        <w:rPr>
-          <w:lang w:val="en-US"/>
-        </w:rPr>
-        <w:tab/>
-        <w:t>});</w:t>
-      </w:r>
-    </w:p>
-    <w:p>
-      <w:pPr>
-        <w:rPr>
-          <w:lang w:val="en-US"/>
-        </w:rPr>
-      </w:pPr>
-      <w:r>
-        <w:rPr>
-          <w:lang w:val="en-US"/>
-        </w:rPr>
-        <w:t>});</w:t>
-      </w:r>
-    </w:p>
-    <w:p>
-      <w:pPr>
-        <w:rPr>
-          <w:lang w:val="en-US"/>
-        </w:rPr>
-      </w:pPr>
-      <w:r>
-        <w:rPr>
-          <w:lang w:val="en-US"/>
-        </w:rPr>
-        <w:t>```</w:t>
-      </w:r>
-    </w:p>
-    <w:p>
-      <w:pPr>
-        <w:rPr>
-          <w:lang w:val="en-US"/>
-        </w:rPr>
-      </w:pPr>
-      <w:r>
-        <w:rPr>
-          <w:lang w:val="en-US"/>
-        </w:rPr>
-        <w:t>**</w:t>
-      </w:r>
-      <w:proofErr w:type="gramStart"/>
-      <w:r>
-        <w:rPr>
-          <w:lang w:val="en-US"/>
-        </w:rPr>
-        <w:t>Explanation:*</w:t>
-      </w:r>
-      <w:proofErr w:type="gramEnd"/>
-      <w:r>
-        <w:rPr>
-          <w:lang w:val="en-US"/>
-        </w:rPr>
-        <w:t>* No output encoding or sanitization is performed, so malicious scripts in post content can be executed in the browser.</w:t>
-      </w:r>
-    </w:p>
-    <w:p>
-      <w:pPr>
-        <w:rPr>
-          <w:lang w:val="en-US"/>
-        </w:rPr>
-      </w:pPr>
-    </w:p>
-    <w:p>
-      <w:pPr>
-        <w:rPr>
-          <w:lang w:val="en-US"/>
-        </w:rPr>
-      </w:pPr>
-      <w:r>
-        <w:rPr>
-          <w:lang w:val="en-US"/>
-        </w:rPr>
-        <w:t>### Sensitive Data Exposure (Insecure Example)</w:t>
-      </w:r>
-    </w:p>
-    <w:p>
-      <w:pPr>
-        <w:rPr>
-          <w:lang w:val="en-US"/>
-        </w:rPr>
-      </w:pPr>
-      <w:r>
-        <w:rPr>
-          <w:lang w:val="en-US"/>
-        </w:rPr>
-        <w:t>```</w:t>
-      </w:r>
-      <w:proofErr w:type="spellStart"/>
-      <w:r>
-        <w:rPr>
-          <w:lang w:val="en-US"/>
-        </w:rPr>
-        <w:t>js</w:t>
-      </w:r>
-      <w:proofErr w:type="spellEnd"/>
-    </w:p>
-    <w:p>
-      <w:pPr>
-        <w:rPr>
-          <w:lang w:val="en-US"/>
-        </w:rPr>
-      </w:pPr>
-      <w:r>
-        <w:rPr>
-          <w:lang w:val="en-US"/>
-        </w:rPr>
-        <w:t xml:space="preserve">// Insecure: Passwords stored in plaintext (if not using </w:t>
-      </w:r>
-      <w:proofErr w:type="spellStart"/>
-      <w:r>
-        <w:rPr>
-          <w:lang w:val="en-US"/>
-        </w:rPr>
-        <w:t>bcrypt</w:t>
-      </w:r>
-      <w:proofErr w:type="spellEnd"/>
-      <w:r>
-        <w:rPr>
-          <w:lang w:val="en-US"/>
-        </w:rPr>
-        <w:t>)</w:t>
-      </w:r>
-    </w:p>
-    <w:p>
-      <w:pPr>
-        <w:rPr>
-          <w:lang w:val="en-US"/>
-        </w:rPr>
-      </w:pPr>
-      <w:r>
-        <w:rPr>
-          <w:lang w:val="en-US"/>
-        </w:rPr>
-        <w:t>// Example (not recommended):</w:t>
-      </w:r>
-    </w:p>
-    <w:p>
-      <w:pPr>
-        <w:rPr>
-          <w:lang w:val="en-US"/>
-        </w:rPr>
-      </w:pPr>
-      <w:proofErr w:type="spellStart"/>
-      <w:proofErr w:type="gramStart"/>
-      <w:r>
-        <w:rPr>
-          <w:lang w:val="en-US"/>
-        </w:rPr>
-        <w:t>db.run</w:t>
-      </w:r>
-      <w:proofErr w:type="spellEnd"/>
-      <w:r>
-        <w:rPr>
-          <w:lang w:val="en-US"/>
-        </w:rPr>
-        <w:t>(</w:t>
-      </w:r>
-      <w:proofErr w:type="gramEnd"/>
-      <w:r>
-        <w:rPr>
-          <w:lang w:val="en-US"/>
-        </w:rPr>
-        <w:t xml:space="preserve">'INSERT INTO users (username, password) VALUES </w:t>
-      </w:r>
-      <w:proofErr w:type="gramStart"/>
-      <w:r>
-        <w:rPr>
-          <w:lang w:val="en-US"/>
-        </w:rPr>
-        <w:t>(?,</w:t>
-      </w:r>
-      <w:proofErr w:type="gramEnd"/>
-      <w:r>
-        <w:rPr>
-          <w:lang w:val="en-US"/>
-        </w:rPr>
-        <w:t xml:space="preserve"> ?)', [username, password]</w:t>
-      </w:r>
-      <w:proofErr w:type="gramStart"/>
-      <w:r>
-        <w:rPr>
-          <w:lang w:val="en-US"/>
-        </w:rPr>
-        <w:t>);</w:t>
-      </w:r>
-      <w:proofErr w:type="gramEnd"/>
-    </w:p>
-    <w:p>
-      <w:pPr>
-        <w:rPr>
-          <w:lang w:val="en-US"/>
-        </w:rPr>
-      </w:pPr>
-      <w:r>
-        <w:rPr>
-          <w:lang w:val="en-US"/>
-        </w:rPr>
-        <w:t>```</w:t>
-      </w:r>
-    </w:p>
-    <w:p>
-      <w:pPr>
-        <w:rPr>
-          <w:lang w:val="en-US"/>
-        </w:rPr>
-      </w:pPr>
-      <w:r>
-        <w:rPr>
-          <w:lang w:val="en-US"/>
-        </w:rPr>
-        <w:t>**</w:t>
-      </w:r>
-      <w:proofErr w:type="gramStart"/>
-      <w:r>
-        <w:rPr>
-          <w:lang w:val="en-US"/>
-        </w:rPr>
-        <w:t>Explanation:*</w:t>
-      </w:r>
-      <w:proofErr w:type="gramEnd"/>
-      <w:r>
-        <w:rPr>
-          <w:lang w:val="en-US"/>
-        </w:rPr>
-        <w:t>* Storing passwords in plaintext exposes users to credential theft if the database is compromised.</w:t>
-      </w:r>
-    </w:p>
-    <w:p>
-      <w:pPr>
-        <w:rPr>
-          <w:lang w:val="en-US"/>
-        </w:rPr>
-      </w:pPr>
-    </w:p>
-    <w:p>
-      <w:pPr>
-        <w:rPr>
-          <w:lang w:val="en-US"/>
-        </w:rPr>
-      </w:pPr>
-      <w:r>
-        <w:rPr>
-          <w:lang w:val="en-US"/>
-        </w:rPr>
-        <w:t>**</w:t>
-      </w:r>
-      <w:proofErr w:type="gramStart"/>
-      <w:r>
-        <w:rPr>
-          <w:lang w:val="en-US"/>
-        </w:rPr>
-        <w:t>References:*</w:t>
-      </w:r>
-      <w:proofErr w:type="gramEnd"/>
-      <w:r>
-        <w:rPr>
-          <w:lang w:val="en-US"/>
-        </w:rPr>
-        <w:t>*</w:t>
-      </w:r>
-    </w:p>
-    <w:p>
-      <w:pPr>
-        <w:rPr>
-          <w:lang w:val="en-US"/>
-        </w:rPr>
-      </w:pPr>
-      <w:r>
-        <w:rPr>
-          <w:lang w:val="en-US"/>
-        </w:rPr>
-        <w:t xml:space="preserve">- [OWASP Top </w:t>
-      </w:r>
-      <w:proofErr w:type="gramStart"/>
-      <w:r>
-        <w:rPr>
-          <w:lang w:val="en-US"/>
-        </w:rPr>
-        <w:t>10](</w:t>
-      </w:r>
-      <w:proofErr w:type="gramEnd"/>
-      <w:r>
-        <w:rPr>
-          <w:lang w:val="en-US"/>
-        </w:rPr>
-        <w:t>https://owasp.org/www-project-top-ten/)</w:t>
-      </w:r>
-    </w:p>
-    <w:p>
-      <w:pPr>
-        <w:rPr>
-          <w:lang w:val="en-US"/>
-        </w:rPr>
-      </w:pPr>
-    </w:p>
-    <w:p>
-      <w:pPr>
-        <w:rPr>
-          <w:lang w:val="en-US"/>
-        </w:rPr>
-      </w:pPr>
-      <w:r>
-        <w:rPr>
-          <w:lang w:val="en-US"/>
-        </w:rPr>
-        <w:t>---</w:t>
-      </w:r>
-    </w:p>
-    <w:p>
-      <w:pPr>
-        <w:pStyle w:val="Heading2"/>
-        <w:rPr>
-          <w:lang w:val="en-US"/>
-        </w:rPr>
-      </w:pPr>
-      <w:bookmarkStart w:id="25" w:name="_Toc149319914"/>
-      <w:r>
-        <w:rPr>
-          <w:lang w:val="en-US"/>
-        </w:rPr>
-        <w:t>Discussion on the Secure Code:</w:t>
-      </w:r>
-      <w:bookmarkEnd w:id="25"/>
-    </w:p>
-    <w:p>
-      <w:pPr>
-        <w:rPr>
-          <w:color w:val="EE0000"/>
-          <w:lang w:val="en-US"/>
-        </w:rPr>
-      </w:pPr>
-      <w:r>
-        <w:rPr>
-          <w:color w:val="EE0000"/>
-          <w:lang w:val="en-US"/>
-        </w:rPr>
-        <w:t>Explain how you secured your application</w:t>
-      </w:r>
-      <w:r>
-        <w:rPr>
-          <w:color w:val="EE0000"/>
-          <w:lang w:val="en-US"/>
-        </w:rPr>
-        <w:t xml:space="preserve"> from the SQL injection XSS vulnerability and how use mitigated the Sensitive Data Exposure.</w:t>
-      </w:r>
-      <w:r>
-        <w:rPr>
-          <w:color w:val="EE0000"/>
-          <w:lang w:val="en-US"/>
-        </w:rPr>
-        <w:t xml:space="preserve"> Reference the OWASP Cheat sheets as to the available options to secure the application.  </w:t>
-      </w:r>
-    </w:p>
-    <w:p>
-      <w:pPr>
-        <w:rPr>
-          <w:color w:val="EE0000"/>
-          <w:lang w:val="en-US"/>
-        </w:rPr>
-      </w:pPr>
-    </w:p>
-    <w:p>
-      <w:pPr>
-        <w:rPr>
-          <w:color w:val="EE0000"/>
-          <w:lang w:val="en-US"/>
-        </w:rPr>
-      </w:pPr>
-      <w:r>
-        <w:rPr>
-          <w:color w:val="EE0000"/>
-          <w:lang w:val="en-US"/>
-        </w:rPr>
-        <w:t>Discuss</w:t>
-      </w:r>
-      <w:r>
-        <w:rPr>
-          <w:color w:val="EE0000"/>
-          <w:lang w:val="en-US"/>
-        </w:rPr>
-        <w:t xml:space="preserve"> </w:t>
-      </w:r>
-      <w:r>
-        <w:rPr>
-          <w:color w:val="EE0000"/>
-          <w:lang w:val="en-US"/>
-        </w:rPr>
-        <w:t xml:space="preserve">how you incorporated </w:t>
-      </w:r>
-      <w:r>
-        <w:rPr>
-          <w:color w:val="EE0000"/>
-          <w:lang w:val="en-US"/>
-        </w:rPr>
-        <w:t>proper logging and monitoring.</w:t>
-      </w:r>
-      <w:r>
-        <w:rPr>
-          <w:color w:val="EE0000"/>
-          <w:lang w:val="en-US"/>
-        </w:rPr>
-        <w:t xml:space="preserve"> Make a reference to the </w:t>
-      </w:r>
-    </w:p>
-    <w:p>
-      <w:pPr>
-        <w:rPr>
-          <w:color w:val="EE0000"/>
-          <w:lang w:val="en-US"/>
-        </w:rPr>
-      </w:pPr>
-      <w:r>
-        <w:rPr>
-          <w:color w:val="EE0000"/>
-          <w:lang w:val="en-US"/>
-        </w:rPr>
-        <w:t xml:space="preserve">What security headers were added and explain why they improved the security. </w:t>
-      </w:r>
-    </w:p>
-    <w:p>
-      <w:pPr>
-        <w:rPr>
-          <w:color w:val="EE0000"/>
-          <w:lang w:val="en-US"/>
-        </w:rPr>
-      </w:pPr>
-    </w:p>
-    <w:p>
-      <w:pPr>
-        <w:rPr>
-          <w:color w:val="EE0000"/>
-          <w:lang w:val="en-US"/>
-        </w:rPr>
-      </w:pPr>
-      <w:r>
-        <w:rPr>
-          <w:color w:val="EE0000"/>
-          <w:lang w:val="en-US"/>
-        </w:rPr>
-        <w:t>This section presents the **secure implementation** after the insecure code, with code snippets and explanations for each mitigation. Only one version (insecure or secure) should be active in the codebase at a time.</w:t>
-      </w:r>
-    </w:p>
-    <w:p>
-      <w:pPr>
-        <w:rPr>
-          <w:color w:val="EE0000"/>
-          <w:lang w:val="en-US"/>
-        </w:rPr>
-      </w:pPr>
-    </w:p>
-    <w:p>
-      <w:pPr>
-        <w:rPr>
-          <w:lang w:val="en-US"/>
-        </w:rPr>
-      </w:pPr>
-      <w:r>
-        <w:rPr>
-          <w:lang w:val="en-US"/>
-        </w:rPr>
-        <w:t>### SQL Injection Mitigation (Secure Example)</w:t>
-      </w:r>
-    </w:p>
-    <w:p>
-      <w:pPr>
-        <w:rPr>
-          <w:lang w:val="en-US"/>
-        </w:rPr>
-      </w:pPr>
-      <w:r>
-        <w:rPr>
-          <w:lang w:val="en-US"/>
-        </w:rPr>
-        <w:t>```</w:t>
-      </w:r>
-      <w:proofErr w:type="spellStart"/>
-      <w:r>
-        <w:rPr>
-          <w:lang w:val="en-US"/>
-        </w:rPr>
-        <w:t>js</w:t>
-      </w:r>
-      <w:proofErr w:type="spellEnd"/>
-    </w:p>
-    <w:p>
-      <w:pPr>
-        <w:rPr>
-          <w:lang w:val="en-US"/>
-        </w:rPr>
-      </w:pPr>
-      <w:r>
-        <w:rPr>
-          <w:lang w:val="en-US"/>
-        </w:rPr>
-        <w:t>// Secure: Use parameterized queries and authentication</w:t>
-      </w:r>
-    </w:p>
-    <w:p>
-      <w:pPr>
-        <w:rPr>
-          <w:lang w:val="en-US"/>
-        </w:rPr>
-      </w:pPr>
-      <w:proofErr w:type="spellStart"/>
-      <w:proofErr w:type="gramStart"/>
-      <w:r>
-        <w:rPr>
-          <w:lang w:val="en-US"/>
-        </w:rPr>
-        <w:t>app.post</w:t>
-      </w:r>
-      <w:proofErr w:type="spellEnd"/>
-      <w:r>
-        <w:rPr>
-          <w:lang w:val="en-US"/>
-        </w:rPr>
-        <w:t>(</w:t>
-      </w:r>
-      <w:proofErr w:type="gramEnd"/>
-      <w:r>
-        <w:rPr>
-          <w:lang w:val="en-US"/>
-        </w:rPr>
-        <w:t xml:space="preserve">'/posts', </w:t>
-      </w:r>
-      <w:proofErr w:type="spellStart"/>
-      <w:r>
-        <w:rPr>
-          <w:lang w:val="en-US"/>
-        </w:rPr>
-        <w:t>authenticateToken</w:t>
-      </w:r>
-      <w:proofErr w:type="spellEnd"/>
-      <w:r>
-        <w:rPr>
-          <w:lang w:val="en-US"/>
-        </w:rPr>
-        <w:t>, (req, res) =&gt; {</w:t>
-      </w:r>
-    </w:p>
-    <w:p>
-      <w:pPr>
-        <w:rPr>
-          <w:lang w:val="en-US"/>
-        </w:rPr>
-      </w:pPr>
-      <w:r>
-        <w:rPr>
-          <w:lang w:val="en-US"/>
-        </w:rPr>
-        <w:tab/>
-        <w:t xml:space="preserve">const </w:t>
-      </w:r>
-      <w:proofErr w:type="gramStart"/>
-      <w:r>
-        <w:rPr>
-          <w:lang w:val="en-US"/>
-        </w:rPr>
-        <w:t>{ title</w:t>
-      </w:r>
-      <w:proofErr w:type="gramEnd"/>
-      <w:r>
-        <w:rPr>
-          <w:lang w:val="en-US"/>
-        </w:rPr>
-        <w:t xml:space="preserve">, </w:t>
-      </w:r>
-      <w:proofErr w:type="gramStart"/>
-      <w:r>
-        <w:rPr>
-          <w:lang w:val="en-US"/>
-        </w:rPr>
-        <w:t>content }</w:t>
-      </w:r>
-      <w:proofErr w:type="gramEnd"/>
-      <w:r>
-        <w:rPr>
-          <w:lang w:val="en-US"/>
-        </w:rPr>
-        <w:t xml:space="preserve"> = </w:t>
-      </w:r>
-      <w:proofErr w:type="spellStart"/>
-      <w:proofErr w:type="gramStart"/>
-      <w:r>
-        <w:rPr>
-          <w:lang w:val="en-US"/>
-        </w:rPr>
-        <w:t>req.body</w:t>
-      </w:r>
-      <w:proofErr w:type="spellEnd"/>
-      <w:proofErr w:type="gramEnd"/>
-      <w:r>
-        <w:rPr>
-          <w:lang w:val="en-US"/>
-        </w:rPr>
-        <w:t>;</w:t>
-      </w:r>
-    </w:p>
-    <w:p>
-      <w:pPr>
-        <w:rPr>
-          <w:lang w:val="en-US"/>
-        </w:rPr>
-      </w:pPr>
-      <w:r>
-        <w:rPr>
-          <w:lang w:val="en-US"/>
-        </w:rPr>
-        <w:tab/>
-        <w:t xml:space="preserve">const </w:t>
-      </w:r>
-      <w:proofErr w:type="spellStart"/>
-      <w:r>
-        <w:rPr>
-          <w:lang w:val="en-US"/>
-        </w:rPr>
-        <w:t>userId</w:t>
-      </w:r>
-      <w:proofErr w:type="spellEnd"/>
-      <w:r>
-        <w:rPr>
-          <w:lang w:val="en-US"/>
-        </w:rPr>
-        <w:t xml:space="preserve"> = </w:t>
-      </w:r>
-      <w:proofErr w:type="gramStart"/>
-      <w:r>
-        <w:rPr>
-          <w:lang w:val="en-US"/>
-        </w:rPr>
-        <w:t>req.user.id;</w:t>
-      </w:r>
-      <w:proofErr w:type="gramEnd"/>
-    </w:p>
-    <w:p>
-      <w:pPr>
-        <w:rPr>
-          <w:lang w:val="en-US"/>
-        </w:rPr>
-      </w:pPr>
-      <w:r>
-        <w:rPr>
-          <w:lang w:val="en-US"/>
-        </w:rPr>
-        <w:tab/>
-        <w:t xml:space="preserve">if </w:t>
-      </w:r>
-      <w:proofErr w:type="gramStart"/>
-      <w:r>
-        <w:rPr>
-          <w:lang w:val="en-US"/>
-        </w:rPr>
-        <w:t>(!title</w:t>
-      </w:r>
-      <w:proofErr w:type="gramEnd"/>
-      <w:r>
-        <w:rPr>
-          <w:lang w:val="en-US"/>
-        </w:rPr>
-        <w:t xml:space="preserve"> |</w:t>
-      </w:r>
-      <w:proofErr w:type="gramStart"/>
-      <w:r>
-        <w:rPr>
-          <w:lang w:val="en-US"/>
-        </w:rPr>
-        <w:t>| !content</w:t>
-      </w:r>
-      <w:proofErr w:type="gramEnd"/>
-      <w:r>
-        <w:rPr>
-          <w:lang w:val="en-US"/>
-        </w:rPr>
-        <w:t xml:space="preserve">) return </w:t>
-      </w:r>
-      <w:proofErr w:type="spellStart"/>
-      <w:proofErr w:type="gramStart"/>
-      <w:r>
-        <w:rPr>
-          <w:lang w:val="en-US"/>
-        </w:rPr>
-        <w:t>res.status</w:t>
-      </w:r>
-      <w:proofErr w:type="spellEnd"/>
-      <w:proofErr w:type="gramEnd"/>
-      <w:r>
-        <w:rPr>
-          <w:lang w:val="en-US"/>
-        </w:rPr>
-        <w:t>(400</w:t>
-      </w:r>
-      <w:proofErr w:type="gramStart"/>
-      <w:r>
-        <w:rPr>
-          <w:lang w:val="en-US"/>
-        </w:rPr>
-        <w:t>).</w:t>
-      </w:r>
-      <w:proofErr w:type="spellStart"/>
-      <w:r>
-        <w:rPr>
-          <w:lang w:val="en-US"/>
-        </w:rPr>
-        <w:t>json</w:t>
-      </w:r>
-      <w:proofErr w:type="spellEnd"/>
-      <w:r>
-        <w:rPr>
-          <w:lang w:val="en-US"/>
-        </w:rPr>
-        <w:t>({ error</w:t>
-      </w:r>
-      <w:proofErr w:type="gramEnd"/>
-      <w:r>
-        <w:rPr>
-          <w:lang w:val="en-US"/>
-        </w:rPr>
-        <w:t>: 'Missing fields</w:t>
-      </w:r>
-      <w:proofErr w:type="gramStart"/>
-      <w:r>
-        <w:rPr>
-          <w:lang w:val="en-US"/>
-        </w:rPr>
-        <w:t>' });</w:t>
-      </w:r>
-      <w:proofErr w:type="gramEnd"/>
-    </w:p>
-    <w:p>
-      <w:pPr>
-        <w:rPr>
-          <w:lang w:val="en-US"/>
-        </w:rPr>
-      </w:pPr>
-      <w:r>
-        <w:rPr>
-          <w:lang w:val="en-US"/>
-        </w:rPr>
-        <w:tab/>
-      </w:r>
-      <w:proofErr w:type="spellStart"/>
-      <w:proofErr w:type="gramStart"/>
-      <w:r>
-        <w:rPr>
-          <w:lang w:val="en-US"/>
-        </w:rPr>
-        <w:t>db.run</w:t>
-      </w:r>
-      <w:proofErr w:type="spellEnd"/>
-      <w:r>
-        <w:rPr>
-          <w:lang w:val="en-US"/>
-        </w:rPr>
-        <w:t>(</w:t>
-      </w:r>
-      <w:proofErr w:type="gramEnd"/>
-      <w:r>
-        <w:rPr>
-          <w:lang w:val="en-US"/>
-        </w:rPr>
-        <w:t xml:space="preserve">'INSERT INTO posts (title, content, </w:t>
-      </w:r>
-      <w:proofErr w:type="spellStart"/>
-      <w:r>
-        <w:rPr>
-          <w:lang w:val="en-US"/>
-        </w:rPr>
-        <w:t>user_id</w:t>
-      </w:r>
-      <w:proofErr w:type="spellEnd"/>
-      <w:r>
-        <w:rPr>
-          <w:lang w:val="en-US"/>
-        </w:rPr>
-        <w:t xml:space="preserve">) VALUES </w:t>
-      </w:r>
-      <w:proofErr w:type="gramStart"/>
-      <w:r>
-        <w:rPr>
-          <w:lang w:val="en-US"/>
-        </w:rPr>
-        <w:t>(?,</w:t>
-      </w:r>
-      <w:proofErr w:type="gramEnd"/>
-      <w:r>
-        <w:rPr>
-          <w:lang w:val="en-US"/>
-        </w:rPr>
-        <w:t xml:space="preserve"> ?, </w:t>
-      </w:r>
-      <w:proofErr w:type="gramStart"/>
-      <w:r>
-        <w:rPr>
-          <w:lang w:val="en-US"/>
-        </w:rPr>
-        <w:t>?)'</w:t>
-      </w:r>
-      <w:proofErr w:type="gramEnd"/>
-      <w:r>
-        <w:rPr>
-          <w:lang w:val="en-US"/>
-        </w:rPr>
-        <w:t xml:space="preserve">, [title, content, </w:t>
-      </w:r>
-      <w:proofErr w:type="spellStart"/>
-      <w:r>
-        <w:rPr>
-          <w:lang w:val="en-US"/>
-        </w:rPr>
-        <w:t>userId</w:t>
-      </w:r>
-      <w:proofErr w:type="spellEnd"/>
-      <w:r>
-        <w:rPr>
-          <w:lang w:val="en-US"/>
-        </w:rPr>
-        <w:t>], function(</w:t>
-      </w:r>
-      <w:proofErr w:type="gramStart"/>
-      <w:r>
-        <w:rPr>
-          <w:lang w:val="en-US"/>
-        </w:rPr>
-        <w:t>err) {</w:t>
-      </w:r>
-      <w:proofErr w:type="gramEnd"/>
-    </w:p>
-    <w:p>
-      <w:pPr>
-        <w:rPr>
-          <w:lang w:val="en-US"/>
-        </w:rPr>
-      </w:pPr>
-      <w:r>
-        <w:rPr>
-          <w:lang w:val="en-US"/>
-        </w:rPr>
-        <w:tab/>
-      </w:r>
-      <w:r>
-        <w:rPr>
-          <w:lang w:val="en-US"/>
-        </w:rPr>
-        <w:tab/>
-        <w:t xml:space="preserve">if (err) return </w:t>
-      </w:r>
-      <w:proofErr w:type="spellStart"/>
-      <w:proofErr w:type="gramStart"/>
-      <w:r>
-        <w:rPr>
-          <w:lang w:val="en-US"/>
-        </w:rPr>
-        <w:t>res.status</w:t>
-      </w:r>
-      <w:proofErr w:type="spellEnd"/>
-      <w:proofErr w:type="gramEnd"/>
-      <w:r>
-        <w:rPr>
-          <w:lang w:val="en-US"/>
-        </w:rPr>
-        <w:t>(400</w:t>
-      </w:r>
-      <w:proofErr w:type="gramStart"/>
-      <w:r>
-        <w:rPr>
-          <w:lang w:val="en-US"/>
-        </w:rPr>
-        <w:t>).</w:t>
-      </w:r>
-      <w:proofErr w:type="spellStart"/>
-      <w:r>
-        <w:rPr>
-          <w:lang w:val="en-US"/>
-        </w:rPr>
-        <w:t>json</w:t>
-      </w:r>
-      <w:proofErr w:type="spellEnd"/>
-      <w:r>
-        <w:rPr>
-          <w:lang w:val="en-US"/>
-        </w:rPr>
-        <w:t>({ error</w:t>
-      </w:r>
-      <w:proofErr w:type="gramEnd"/>
-      <w:r>
-        <w:rPr>
-          <w:lang w:val="en-US"/>
-        </w:rPr>
-        <w:t xml:space="preserve">: </w:t>
-      </w:r>
-      <w:proofErr w:type="spellStart"/>
-      <w:proofErr w:type="gramStart"/>
-      <w:r>
-        <w:rPr>
-          <w:lang w:val="en-US"/>
-        </w:rPr>
-        <w:t>err.message</w:t>
-      </w:r>
-      <w:proofErr w:type="spellEnd"/>
-      <w:proofErr w:type="gramEnd"/>
-      <w:r>
-        <w:rPr>
-          <w:lang w:val="en-US"/>
-        </w:rPr>
-        <w:t xml:space="preserve"> }</w:t>
-      </w:r>
-      <w:proofErr w:type="gramStart"/>
-      <w:r>
-        <w:rPr>
-          <w:lang w:val="en-US"/>
-        </w:rPr>
-        <w:t>);</w:t>
-      </w:r>
-      <w:proofErr w:type="gramEnd"/>
-    </w:p>
-    <w:p>
-      <w:pPr>
-        <w:rPr>
-          <w:lang w:val="en-US"/>
-        </w:rPr>
-      </w:pPr>
-      <w:r>
-        <w:rPr>
-          <w:lang w:val="en-US"/>
-        </w:rPr>
-        <w:tab/>
-      </w:r>
-      <w:r>
-        <w:rPr>
-          <w:lang w:val="en-US"/>
-        </w:rPr>
-        <w:tab/>
-      </w:r>
-      <w:proofErr w:type="spellStart"/>
-      <w:proofErr w:type="gramStart"/>
-      <w:r>
-        <w:rPr>
-          <w:lang w:val="en-US"/>
-        </w:rPr>
-        <w:t>res.json</w:t>
-      </w:r>
-      <w:proofErr w:type="spellEnd"/>
-      <w:r>
-        <w:rPr>
-          <w:lang w:val="en-US"/>
-        </w:rPr>
-        <w:t>({ id</w:t>
-      </w:r>
-      <w:proofErr w:type="gramEnd"/>
-      <w:r>
-        <w:rPr>
-          <w:lang w:val="en-US"/>
-        </w:rPr>
-        <w:t xml:space="preserve">: </w:t>
-      </w:r>
-      <w:proofErr w:type="spellStart"/>
-      <w:proofErr w:type="gramStart"/>
-      <w:r>
-        <w:rPr>
-          <w:lang w:val="en-US"/>
-        </w:rPr>
-        <w:t>this.lastID</w:t>
-      </w:r>
-      <w:proofErr w:type="spellEnd"/>
-      <w:proofErr w:type="gramEnd"/>
-      <w:r>
-        <w:rPr>
-          <w:lang w:val="en-US"/>
-        </w:rPr>
-        <w:t xml:space="preserve">, title, </w:t>
-      </w:r>
-      <w:proofErr w:type="gramStart"/>
-      <w:r>
-        <w:rPr>
-          <w:lang w:val="en-US"/>
-        </w:rPr>
-        <w:t>content });</w:t>
-      </w:r>
-      <w:proofErr w:type="gramEnd"/>
-    </w:p>
-    <w:p>
-      <w:pPr>
-        <w:rPr>
-          <w:lang w:val="en-US"/>
-        </w:rPr>
-      </w:pPr>
-      <w:r>
-        <w:rPr>
-          <w:lang w:val="en-US"/>
-        </w:rPr>
-        <w:tab/>
-        <w:t>});</w:t>
-      </w:r>
-    </w:p>
-    <w:p>
-      <w:pPr>
-        <w:rPr>
-          <w:lang w:val="en-US"/>
-        </w:rPr>
-      </w:pPr>
-      <w:r>
-        <w:rPr>
-          <w:lang w:val="en-US"/>
-        </w:rPr>
-        <w:t>});</w:t>
-      </w:r>
-    </w:p>
-    <w:p>
-      <w:pPr>
-        <w:rPr>
-          <w:lang w:val="en-US"/>
-        </w:rPr>
-      </w:pPr>
-      <w:r>
-        <w:rPr>
-          <w:lang w:val="en-US"/>
-        </w:rPr>
         <w:lastRenderedPageBreak/>
         <w:t>```</w:t>
       </w:r>
@@ -10894,21 +10423,7 @@
         <w:rPr>
           <w:lang w:val="en-US"/>
         </w:rPr>
-        <w:t>**</w:t>
-      </w:r>
-      <w:proofErr w:type="gramStart"/>
-      <w:r>
-        <w:rPr>
-          <w:lang w:val="en-US"/>
-        </w:rPr>
-        <w:t>Explanation:*</w:t>
-      </w:r>
-      <w:proofErr w:type="gramEnd"/>
-      <w:r>
-        <w:rPr>
-          <w:lang w:val="en-US"/>
-        </w:rPr>
-        <w:t>* This endpoint uses parameterized queries to prevent SQL Injection and requires authentication.</w:t>
+        <w:t>**Explanation:** This endpoint uses parameterized queries to prevent SQL Injection and requires authentication.</w:t>
       </w:r>
     </w:p>
     <w:p>
@@ -10989,21 +10504,7 @@
         <w:rPr>
           <w:lang w:val="en-US"/>
         </w:rPr>
-        <w:t xml:space="preserve"> on the </w:t>
-      </w:r>
-      <w:proofErr w:type="gramStart"/>
-      <w:r>
-        <w:rPr>
-          <w:lang w:val="en-US"/>
-        </w:rPr>
-        <w:t>frontend, and</w:t>
-      </w:r>
-      <w:proofErr w:type="gramEnd"/>
-      <w:r>
-        <w:rPr>
-          <w:lang w:val="en-US"/>
-        </w:rPr>
-        <w:t xml:space="preserve"> validate/sanitize input on the backend.</w:t>
+        <w:t xml:space="preserve"> on the frontend, and validate/sanitize input on the backend.</w:t>
       </w:r>
     </w:p>
     <w:p>
@@ -11029,21 +10530,7 @@
         <w:rPr>
           <w:lang w:val="en-US"/>
         </w:rPr>
-        <w:t>**</w:t>
-      </w:r>
-      <w:proofErr w:type="gramStart"/>
-      <w:r>
-        <w:rPr>
-          <w:lang w:val="en-US"/>
-        </w:rPr>
-        <w:t>Explanation:*</w:t>
-      </w:r>
-      <w:proofErr w:type="gramEnd"/>
-      <w:r>
-        <w:rPr>
-          <w:lang w:val="en-US"/>
-        </w:rPr>
-        <w:t>* Output encoding and input validation prevent malicious scripts from being executed.</w:t>
+        <w:t>**Explanation:** Output encoding and input validation prevent malicious scripts from being executed.</w:t>
       </w:r>
     </w:p>
     <w:p>
@@ -11135,7 +10622,6 @@
         <w:t xml:space="preserve"> = </w:t>
       </w:r>
       <w:proofErr w:type="spellStart"/>
-      <w:proofErr w:type="gramStart"/>
       <w:r>
         <w:rPr>
           <w:lang w:val="en-US"/>
@@ -11143,21 +10629,12 @@
         <w:t>bcrypt.hashSync</w:t>
       </w:r>
       <w:proofErr w:type="spellEnd"/>
-      <w:proofErr w:type="gramEnd"/>
-      <w:r>
-        <w:rPr>
-          <w:lang w:val="en-US"/>
-        </w:rPr>
-        <w:t>(password, 10</w:t>
-      </w:r>
-      <w:proofErr w:type="gramStart"/>
-      <w:r>
-        <w:rPr>
-          <w:lang w:val="en-US"/>
-        </w:rPr>
-        <w:t>);</w:t>
-      </w:r>
-      <w:proofErr w:type="gramEnd"/>
+      <w:r>
+        <w:rPr>
+          <w:lang w:val="en-US"/>
+        </w:rPr>
+        <w:t>(password, 10);</w:t>
+      </w:r>
     </w:p>
     <w:p>
       <w:pPr>
@@ -11166,7 +10643,6 @@
         </w:rPr>
       </w:pPr>
       <w:proofErr w:type="spellStart"/>
-      <w:proofErr w:type="gramStart"/>
       <w:r>
         <w:rPr>
           <w:lang w:val="en-US"/>
@@ -11178,28 +10654,7 @@
         <w:rPr>
           <w:lang w:val="en-US"/>
         </w:rPr>
-        <w:t>(</w:t>
-      </w:r>
-      <w:proofErr w:type="gramEnd"/>
-      <w:r>
-        <w:rPr>
-          <w:lang w:val="en-US"/>
-        </w:rPr>
-        <w:t xml:space="preserve">'INSERT INTO users (username, password) VALUES </w:t>
-      </w:r>
-      <w:proofErr w:type="gramStart"/>
-      <w:r>
-        <w:rPr>
-          <w:lang w:val="en-US"/>
-        </w:rPr>
-        <w:t>(?,</w:t>
-      </w:r>
-      <w:proofErr w:type="gramEnd"/>
-      <w:r>
-        <w:rPr>
-          <w:lang w:val="en-US"/>
-        </w:rPr>
-        <w:t xml:space="preserve"> ?)', [username, </w:t>
+        <w:t xml:space="preserve">('INSERT INTO users (username, password) VALUES (?, ?)', [username, </w:t>
       </w:r>
       <w:proofErr w:type="spellStart"/>
       <w:r>
@@ -11213,16 +10668,8 @@
         <w:rPr>
           <w:lang w:val="en-US"/>
         </w:rPr>
-        <w:t>]</w:t>
-      </w:r>
-      <w:proofErr w:type="gramStart"/>
-      <w:r>
-        <w:rPr>
-          <w:lang w:val="en-US"/>
-        </w:rPr>
-        <w:t>);</w:t>
-      </w:r>
-      <w:proofErr w:type="gramEnd"/>
+        <w:t>]);</w:t>
+      </w:r>
     </w:p>
     <w:p>
       <w:pPr>
@@ -11247,55 +10694,27 @@
         <w:rPr>
           <w:lang w:val="en-US"/>
         </w:rPr>
-        <w:t>**</w:t>
-      </w:r>
-      <w:proofErr w:type="gramStart"/>
-      <w:r>
-        <w:rPr>
-          <w:lang w:val="en-US"/>
-        </w:rPr>
-        <w:t>Explanation:*</w:t>
-      </w:r>
-      <w:proofErr w:type="gramEnd"/>
-      <w:r>
-        <w:rPr>
-          <w:lang w:val="en-US"/>
-        </w:rPr>
-        <w:t>* Passwords are hashed before storage, protecting user credentials.</w:t>
-      </w:r>
-    </w:p>
-    <w:p>
-      <w:pPr>
-        <w:rPr>
-          <w:lang w:val="en-US"/>
-        </w:rPr>
-      </w:pPr>
-    </w:p>
-    <w:p>
-      <w:pPr>
-        <w:rPr>
-          <w:lang w:val="en-US"/>
-        </w:rPr>
-      </w:pPr>
-      <w:r>
-        <w:rPr>
-          <w:lang w:val="en-US"/>
-        </w:rPr>
-        <w:t xml:space="preserve">**Additional </w:t>
-      </w:r>
-      <w:proofErr w:type="gramStart"/>
-      <w:r>
-        <w:rPr>
-          <w:lang w:val="en-US"/>
-        </w:rPr>
-        <w:t>Mitigations:*</w:t>
-      </w:r>
-      <w:proofErr w:type="gramEnd"/>
-      <w:r>
-        <w:rPr>
-          <w:lang w:val="en-US"/>
-        </w:rPr>
-        <w:t>*</w:t>
+        <w:t>**Explanation:** Passwords are hashed before storage, protecting user credentials.</w:t>
+      </w:r>
+    </w:p>
+    <w:p>
+      <w:pPr>
+        <w:rPr>
+          <w:lang w:val="en-US"/>
+        </w:rPr>
+      </w:pPr>
+    </w:p>
+    <w:p>
+      <w:pPr>
+        <w:rPr>
+          <w:lang w:val="en-US"/>
+        </w:rPr>
+      </w:pPr>
+      <w:r>
+        <w:rPr>
+          <w:lang w:val="en-US"/>
+        </w:rPr>
+        <w:t>**Additional Mitigations:**</w:t>
       </w:r>
     </w:p>
     <w:p>
@@ -11367,48 +10786,20 @@
         <w:rPr>
           <w:lang w:val="en-US"/>
         </w:rPr>
-        <w:t>**</w:t>
-      </w:r>
-      <w:proofErr w:type="gramStart"/>
-      <w:r>
-        <w:rPr>
-          <w:lang w:val="en-US"/>
-        </w:rPr>
-        <w:t>References:*</w:t>
-      </w:r>
-      <w:proofErr w:type="gramEnd"/>
-      <w:r>
-        <w:rPr>
-          <w:lang w:val="en-US"/>
-        </w:rPr>
-        <w:t>*</w:t>
-      </w:r>
-    </w:p>
-    <w:p>
-      <w:pPr>
-        <w:rPr>
-          <w:lang w:val="en-US"/>
-        </w:rPr>
-      </w:pPr>
-      <w:r>
-        <w:rPr>
-          <w:lang w:val="en-US"/>
-        </w:rPr>
-        <w:t xml:space="preserve">- [OWASP Cheat Sheet </w:t>
-      </w:r>
-      <w:proofErr w:type="gramStart"/>
-      <w:r>
-        <w:rPr>
-          <w:lang w:val="en-US"/>
-        </w:rPr>
-        <w:t>Series](</w:t>
-      </w:r>
-      <w:proofErr w:type="gramEnd"/>
-      <w:r>
-        <w:rPr>
-          <w:lang w:val="en-US"/>
-        </w:rPr>
-        <w:t>https://cheatsheetseries.owasp.org/)</w:t>
+        <w:t>**References:**</w:t>
+      </w:r>
+    </w:p>
+    <w:p>
+      <w:pPr>
+        <w:rPr>
+          <w:lang w:val="en-US"/>
+        </w:rPr>
+      </w:pPr>
+      <w:r>
+        <w:rPr>
+          <w:lang w:val="en-US"/>
+        </w:rPr>
+        <w:t>- [OWASP Cheat Sheet Series](https://cheatsheetseries.owasp.org/)</w:t>
       </w:r>
     </w:p>
     <w:p>
@@ -12505,6 +11896,119 @@
     </w:lvl>
   </w:abstractNum>
   <w:abstractNum w:abstractNumId="1" w15:restartNumberingAfterBreak="0">
+    <w:nsid w:val="24DA65E9"/>
+    <w:multiLevelType w:val="hybridMultilevel"/>
+    <w:tmpl w:val="C6CE6516"/>
+    <w:lvl w:ilvl="0" w:tplc="18090001">
+      <w:start w:val="1"/>
+      <w:numFmt w:val="bullet"/>
+      <w:lvlText w:val=""/>
+      <w:lvlJc w:val="left"/>
+      <w:pPr>
+        <w:ind w:left="720" w:hanging="360"/>
+      </w:pPr>
+      <w:rPr>
+        <w:rFonts w:ascii="Symbol" w:hAnsi="Symbol" w:hint="default"/>
+      </w:rPr>
+    </w:lvl>
+    <w:lvl w:ilvl="1" w:tplc="18090003" w:tentative="1">
+      <w:start w:val="1"/>
+      <w:numFmt w:val="bullet"/>
+      <w:lvlText w:val="o"/>
+      <w:lvlJc w:val="left"/>
+      <w:pPr>
+        <w:ind w:left="1440" w:hanging="360"/>
+      </w:pPr>
+      <w:rPr>
+        <w:rFonts w:ascii="Courier New" w:hAnsi="Courier New" w:cs="Courier New" w:hint="default"/>
+      </w:rPr>
+    </w:lvl>
+    <w:lvl w:ilvl="2" w:tplc="18090005" w:tentative="1">
+      <w:start w:val="1"/>
+      <w:numFmt w:val="bullet"/>
+      <w:lvlText w:val=""/>
+      <w:lvlJc w:val="left"/>
+      <w:pPr>
+        <w:ind w:left="2160" w:hanging="360"/>
+      </w:pPr>
+      <w:rPr>
+        <w:rFonts w:ascii="Wingdings" w:hAnsi="Wingdings" w:hint="default"/>
+      </w:rPr>
+    </w:lvl>
+    <w:lvl w:ilvl="3" w:tplc="18090001" w:tentative="1">
+      <w:start w:val="1"/>
+      <w:numFmt w:val="bullet"/>
+      <w:lvlText w:val=""/>
+      <w:lvlJc w:val="left"/>
+      <w:pPr>
+        <w:ind w:left="2880" w:hanging="360"/>
+      </w:pPr>
+      <w:rPr>
+        <w:rFonts w:ascii="Symbol" w:hAnsi="Symbol" w:hint="default"/>
+      </w:rPr>
+    </w:lvl>
+    <w:lvl w:ilvl="4" w:tplc="18090003" w:tentative="1">
+      <w:start w:val="1"/>
+      <w:numFmt w:val="bullet"/>
+      <w:lvlText w:val="o"/>
+      <w:lvlJc w:val="left"/>
+      <w:pPr>
+        <w:ind w:left="3600" w:hanging="360"/>
+      </w:pPr>
+      <w:rPr>
+        <w:rFonts w:ascii="Courier New" w:hAnsi="Courier New" w:cs="Courier New" w:hint="default"/>
+      </w:rPr>
+    </w:lvl>
+    <w:lvl w:ilvl="5" w:tplc="18090005" w:tentative="1">
+      <w:start w:val="1"/>
+      <w:numFmt w:val="bullet"/>
+      <w:lvlText w:val=""/>
+      <w:lvlJc w:val="left"/>
+      <w:pPr>
+        <w:ind w:left="4320" w:hanging="360"/>
+      </w:pPr>
+      <w:rPr>
+        <w:rFonts w:ascii="Wingdings" w:hAnsi="Wingdings" w:hint="default"/>
+      </w:rPr>
+    </w:lvl>
+    <w:lvl w:ilvl="6" w:tplc="18090001" w:tentative="1">
+      <w:start w:val="1"/>
+      <w:numFmt w:val="bullet"/>
+      <w:lvlText w:val=""/>
+      <w:lvlJc w:val="left"/>
+      <w:pPr>
+        <w:ind w:left="5040" w:hanging="360"/>
+      </w:pPr>
+      <w:rPr>
+        <w:rFonts w:ascii="Symbol" w:hAnsi="Symbol" w:hint="default"/>
+      </w:rPr>
+    </w:lvl>
+    <w:lvl w:ilvl="7" w:tplc="18090003" w:tentative="1">
+      <w:start w:val="1"/>
+      <w:numFmt w:val="bullet"/>
+      <w:lvlText w:val="o"/>
+      <w:lvlJc w:val="left"/>
+      <w:pPr>
+        <w:ind w:left="5760" w:hanging="360"/>
+      </w:pPr>
+      <w:rPr>
+        <w:rFonts w:ascii="Courier New" w:hAnsi="Courier New" w:cs="Courier New" w:hint="default"/>
+      </w:rPr>
+    </w:lvl>
+    <w:lvl w:ilvl="8" w:tplc="18090005" w:tentative="1">
+      <w:start w:val="1"/>
+      <w:numFmt w:val="bullet"/>
+      <w:lvlText w:val=""/>
+      <w:lvlJc w:val="left"/>
+      <w:pPr>
+        <w:ind w:left="6480" w:hanging="360"/>
+      </w:pPr>
+      <w:rPr>
+        <w:rFonts w:ascii="Wingdings" w:hAnsi="Wingdings" w:hint="default"/>
+      </w:rPr>
+    </w:lvl>
+  </w:abstractNum>
+  <w:abstractNum w:abstractNumId="2" w15:restartNumberingAfterBreak="0">
     <w:nsid w:val="37613CA8"/>
     <w:multiLevelType w:val="hybridMultilevel"/>
     <w:tmpl w:val="7ECE01C2"/>
@@ -12617,7 +12121,233 @@
       </w:rPr>
     </w:lvl>
   </w:abstractNum>
-  <w:abstractNum w:abstractNumId="2" w15:restartNumberingAfterBreak="0">
+  <w:abstractNum w:abstractNumId="3" w15:restartNumberingAfterBreak="0">
+    <w:nsid w:val="3BA01EC1"/>
+    <w:multiLevelType w:val="hybridMultilevel"/>
+    <w:tmpl w:val="FC78479A"/>
+    <w:lvl w:ilvl="0" w:tplc="18090001">
+      <w:start w:val="1"/>
+      <w:numFmt w:val="bullet"/>
+      <w:lvlText w:val=""/>
+      <w:lvlJc w:val="left"/>
+      <w:pPr>
+        <w:ind w:left="720" w:hanging="360"/>
+      </w:pPr>
+      <w:rPr>
+        <w:rFonts w:ascii="Symbol" w:hAnsi="Symbol" w:hint="default"/>
+      </w:rPr>
+    </w:lvl>
+    <w:lvl w:ilvl="1" w:tplc="18090003" w:tentative="1">
+      <w:start w:val="1"/>
+      <w:numFmt w:val="bullet"/>
+      <w:lvlText w:val="o"/>
+      <w:lvlJc w:val="left"/>
+      <w:pPr>
+        <w:ind w:left="1440" w:hanging="360"/>
+      </w:pPr>
+      <w:rPr>
+        <w:rFonts w:ascii="Courier New" w:hAnsi="Courier New" w:cs="Courier New" w:hint="default"/>
+      </w:rPr>
+    </w:lvl>
+    <w:lvl w:ilvl="2" w:tplc="18090005" w:tentative="1">
+      <w:start w:val="1"/>
+      <w:numFmt w:val="bullet"/>
+      <w:lvlText w:val=""/>
+      <w:lvlJc w:val="left"/>
+      <w:pPr>
+        <w:ind w:left="2160" w:hanging="360"/>
+      </w:pPr>
+      <w:rPr>
+        <w:rFonts w:ascii="Wingdings" w:hAnsi="Wingdings" w:hint="default"/>
+      </w:rPr>
+    </w:lvl>
+    <w:lvl w:ilvl="3" w:tplc="18090001" w:tentative="1">
+      <w:start w:val="1"/>
+      <w:numFmt w:val="bullet"/>
+      <w:lvlText w:val=""/>
+      <w:lvlJc w:val="left"/>
+      <w:pPr>
+        <w:ind w:left="2880" w:hanging="360"/>
+      </w:pPr>
+      <w:rPr>
+        <w:rFonts w:ascii="Symbol" w:hAnsi="Symbol" w:hint="default"/>
+      </w:rPr>
+    </w:lvl>
+    <w:lvl w:ilvl="4" w:tplc="18090003" w:tentative="1">
+      <w:start w:val="1"/>
+      <w:numFmt w:val="bullet"/>
+      <w:lvlText w:val="o"/>
+      <w:lvlJc w:val="left"/>
+      <w:pPr>
+        <w:ind w:left="3600" w:hanging="360"/>
+      </w:pPr>
+      <w:rPr>
+        <w:rFonts w:ascii="Courier New" w:hAnsi="Courier New" w:cs="Courier New" w:hint="default"/>
+      </w:rPr>
+    </w:lvl>
+    <w:lvl w:ilvl="5" w:tplc="18090005" w:tentative="1">
+      <w:start w:val="1"/>
+      <w:numFmt w:val="bullet"/>
+      <w:lvlText w:val=""/>
+      <w:lvlJc w:val="left"/>
+      <w:pPr>
+        <w:ind w:left="4320" w:hanging="360"/>
+      </w:pPr>
+      <w:rPr>
+        <w:rFonts w:ascii="Wingdings" w:hAnsi="Wingdings" w:hint="default"/>
+      </w:rPr>
+    </w:lvl>
+    <w:lvl w:ilvl="6" w:tplc="18090001" w:tentative="1">
+      <w:start w:val="1"/>
+      <w:numFmt w:val="bullet"/>
+      <w:lvlText w:val=""/>
+      <w:lvlJc w:val="left"/>
+      <w:pPr>
+        <w:ind w:left="5040" w:hanging="360"/>
+      </w:pPr>
+      <w:rPr>
+        <w:rFonts w:ascii="Symbol" w:hAnsi="Symbol" w:hint="default"/>
+      </w:rPr>
+    </w:lvl>
+    <w:lvl w:ilvl="7" w:tplc="18090003" w:tentative="1">
+      <w:start w:val="1"/>
+      <w:numFmt w:val="bullet"/>
+      <w:lvlText w:val="o"/>
+      <w:lvlJc w:val="left"/>
+      <w:pPr>
+        <w:ind w:left="5760" w:hanging="360"/>
+      </w:pPr>
+      <w:rPr>
+        <w:rFonts w:ascii="Courier New" w:hAnsi="Courier New" w:cs="Courier New" w:hint="default"/>
+      </w:rPr>
+    </w:lvl>
+    <w:lvl w:ilvl="8" w:tplc="18090005" w:tentative="1">
+      <w:start w:val="1"/>
+      <w:numFmt w:val="bullet"/>
+      <w:lvlText w:val=""/>
+      <w:lvlJc w:val="left"/>
+      <w:pPr>
+        <w:ind w:left="6480" w:hanging="360"/>
+      </w:pPr>
+      <w:rPr>
+        <w:rFonts w:ascii="Wingdings" w:hAnsi="Wingdings" w:hint="default"/>
+      </w:rPr>
+    </w:lvl>
+  </w:abstractNum>
+  <w:abstractNum w:abstractNumId="4" w15:restartNumberingAfterBreak="0">
+    <w:nsid w:val="3EDB1CF9"/>
+    <w:multiLevelType w:val="hybridMultilevel"/>
+    <w:tmpl w:val="7CB0CDDE"/>
+    <w:lvl w:ilvl="0" w:tplc="18090001">
+      <w:start w:val="1"/>
+      <w:numFmt w:val="bullet"/>
+      <w:lvlText w:val=""/>
+      <w:lvlJc w:val="left"/>
+      <w:pPr>
+        <w:ind w:left="720" w:hanging="360"/>
+      </w:pPr>
+      <w:rPr>
+        <w:rFonts w:ascii="Symbol" w:hAnsi="Symbol" w:hint="default"/>
+      </w:rPr>
+    </w:lvl>
+    <w:lvl w:ilvl="1" w:tplc="18090003" w:tentative="1">
+      <w:start w:val="1"/>
+      <w:numFmt w:val="bullet"/>
+      <w:lvlText w:val="o"/>
+      <w:lvlJc w:val="left"/>
+      <w:pPr>
+        <w:ind w:left="1440" w:hanging="360"/>
+      </w:pPr>
+      <w:rPr>
+        <w:rFonts w:ascii="Courier New" w:hAnsi="Courier New" w:cs="Courier New" w:hint="default"/>
+      </w:rPr>
+    </w:lvl>
+    <w:lvl w:ilvl="2" w:tplc="18090005" w:tentative="1">
+      <w:start w:val="1"/>
+      <w:numFmt w:val="bullet"/>
+      <w:lvlText w:val=""/>
+      <w:lvlJc w:val="left"/>
+      <w:pPr>
+        <w:ind w:left="2160" w:hanging="360"/>
+      </w:pPr>
+      <w:rPr>
+        <w:rFonts w:ascii="Wingdings" w:hAnsi="Wingdings" w:hint="default"/>
+      </w:rPr>
+    </w:lvl>
+    <w:lvl w:ilvl="3" w:tplc="18090001" w:tentative="1">
+      <w:start w:val="1"/>
+      <w:numFmt w:val="bullet"/>
+      <w:lvlText w:val=""/>
+      <w:lvlJc w:val="left"/>
+      <w:pPr>
+        <w:ind w:left="2880" w:hanging="360"/>
+      </w:pPr>
+      <w:rPr>
+        <w:rFonts w:ascii="Symbol" w:hAnsi="Symbol" w:hint="default"/>
+      </w:rPr>
+    </w:lvl>
+    <w:lvl w:ilvl="4" w:tplc="18090003" w:tentative="1">
+      <w:start w:val="1"/>
+      <w:numFmt w:val="bullet"/>
+      <w:lvlText w:val="o"/>
+      <w:lvlJc w:val="left"/>
+      <w:pPr>
+        <w:ind w:left="3600" w:hanging="360"/>
+      </w:pPr>
+      <w:rPr>
+        <w:rFonts w:ascii="Courier New" w:hAnsi="Courier New" w:cs="Courier New" w:hint="default"/>
+      </w:rPr>
+    </w:lvl>
+    <w:lvl w:ilvl="5" w:tplc="18090005" w:tentative="1">
+      <w:start w:val="1"/>
+      <w:numFmt w:val="bullet"/>
+      <w:lvlText w:val=""/>
+      <w:lvlJc w:val="left"/>
+      <w:pPr>
+        <w:ind w:left="4320" w:hanging="360"/>
+      </w:pPr>
+      <w:rPr>
+        <w:rFonts w:ascii="Wingdings" w:hAnsi="Wingdings" w:hint="default"/>
+      </w:rPr>
+    </w:lvl>
+    <w:lvl w:ilvl="6" w:tplc="18090001" w:tentative="1">
+      <w:start w:val="1"/>
+      <w:numFmt w:val="bullet"/>
+      <w:lvlText w:val=""/>
+      <w:lvlJc w:val="left"/>
+      <w:pPr>
+        <w:ind w:left="5040" w:hanging="360"/>
+      </w:pPr>
+      <w:rPr>
+        <w:rFonts w:ascii="Symbol" w:hAnsi="Symbol" w:hint="default"/>
+      </w:rPr>
+    </w:lvl>
+    <w:lvl w:ilvl="7" w:tplc="18090003" w:tentative="1">
+      <w:start w:val="1"/>
+      <w:numFmt w:val="bullet"/>
+      <w:lvlText w:val="o"/>
+      <w:lvlJc w:val="left"/>
+      <w:pPr>
+        <w:ind w:left="5760" w:hanging="360"/>
+      </w:pPr>
+      <w:rPr>
+        <w:rFonts w:ascii="Courier New" w:hAnsi="Courier New" w:cs="Courier New" w:hint="default"/>
+      </w:rPr>
+    </w:lvl>
+    <w:lvl w:ilvl="8" w:tplc="18090005" w:tentative="1">
+      <w:start w:val="1"/>
+      <w:numFmt w:val="bullet"/>
+      <w:lvlText w:val=""/>
+      <w:lvlJc w:val="left"/>
+      <w:pPr>
+        <w:ind w:left="6480" w:hanging="360"/>
+      </w:pPr>
+      <w:rPr>
+        <w:rFonts w:ascii="Wingdings" w:hAnsi="Wingdings" w:hint="default"/>
+      </w:rPr>
+    </w:lvl>
+  </w:abstractNum>
+  <w:abstractNum w:abstractNumId="5" w15:restartNumberingAfterBreak="0">
     <w:nsid w:val="5C0B5ED2"/>
     <w:multiLevelType w:val="hybridMultilevel"/>
     <w:tmpl w:val="C8642B2A"/>
@@ -12730,7 +12460,7 @@
       </w:rPr>
     </w:lvl>
   </w:abstractNum>
-  <w:abstractNum w:abstractNumId="3" w15:restartNumberingAfterBreak="0">
+  <w:abstractNum w:abstractNumId="6" w15:restartNumberingAfterBreak="0">
     <w:nsid w:val="5CC534EB"/>
     <w:multiLevelType w:val="hybridMultilevel"/>
     <w:tmpl w:val="A3DA7108"/>
@@ -12843,7 +12573,7 @@
       </w:rPr>
     </w:lvl>
   </w:abstractNum>
-  <w:abstractNum w:abstractNumId="4" w15:restartNumberingAfterBreak="0">
+  <w:abstractNum w:abstractNumId="7" w15:restartNumberingAfterBreak="0">
     <w:nsid w:val="637C4B64"/>
     <w:multiLevelType w:val="hybridMultilevel"/>
     <w:tmpl w:val="16DC52A6"/>
@@ -12956,7 +12686,7 @@
       </w:rPr>
     </w:lvl>
   </w:abstractNum>
-  <w:abstractNum w:abstractNumId="5" w15:restartNumberingAfterBreak="0">
+  <w:abstractNum w:abstractNumId="8" w15:restartNumberingAfterBreak="0">
     <w:nsid w:val="660F0CED"/>
     <w:multiLevelType w:val="hybridMultilevel"/>
     <w:tmpl w:val="38DCE2C6"/>
@@ -13069,7 +12799,7 @@
       </w:rPr>
     </w:lvl>
   </w:abstractNum>
-  <w:abstractNum w:abstractNumId="6" w15:restartNumberingAfterBreak="0">
+  <w:abstractNum w:abstractNumId="9" w15:restartNumberingAfterBreak="0">
     <w:nsid w:val="6A42323E"/>
     <w:multiLevelType w:val="hybridMultilevel"/>
     <w:tmpl w:val="3E6C2C1C"/>
@@ -13186,21 +12916,30 @@
     <w:abstractNumId w:val="0"/>
   </w:num>
   <w:num w:numId="2" w16cid:durableId="690179143">
+    <w:abstractNumId w:val="9"/>
+  </w:num>
+  <w:num w:numId="3" w16cid:durableId="1193491995">
     <w:abstractNumId w:val="6"/>
   </w:num>
-  <w:num w:numId="3" w16cid:durableId="1193491995">
+  <w:num w:numId="4" w16cid:durableId="67652200">
+    <w:abstractNumId w:val="2"/>
+  </w:num>
+  <w:num w:numId="5" w16cid:durableId="1766028895">
+    <w:abstractNumId w:val="8"/>
+  </w:num>
+  <w:num w:numId="6" w16cid:durableId="783378974">
+    <w:abstractNumId w:val="5"/>
+  </w:num>
+  <w:num w:numId="7" w16cid:durableId="896629737">
+    <w:abstractNumId w:val="7"/>
+  </w:num>
+  <w:num w:numId="8" w16cid:durableId="1632596203">
+    <w:abstractNumId w:val="1"/>
+  </w:num>
+  <w:num w:numId="9" w16cid:durableId="354621155">
     <w:abstractNumId w:val="3"/>
   </w:num>
-  <w:num w:numId="4" w16cid:durableId="67652200">
-    <w:abstractNumId w:val="1"/>
-  </w:num>
-  <w:num w:numId="5" w16cid:durableId="1766028895">
-    <w:abstractNumId w:val="5"/>
-  </w:num>
-  <w:num w:numId="6" w16cid:durableId="783378974">
-    <w:abstractNumId w:val="2"/>
-  </w:num>
-  <w:num w:numId="7" w16cid:durableId="896629737">
+  <w:num w:numId="10" w16cid:durableId="351078081">
     <w:abstractNumId w:val="4"/>
   </w:num>
   <w:numIdMacAtCleanup w:val="7"/>

</xml_diff>

<commit_message>
Add short descriptions to use-case descriptions; ignore Word temp files.
</commit_message>
<xml_diff>
--- a/Software Application Programming Project Documentation.docx
+++ b/Software Application Programming Project Documentation.docx
@@ -3080,21 +3080,7 @@
           <w:lang w:val="en-IE"/>
         </w:rPr>
         <w:lastRenderedPageBreak/>
-        <w:t>| Username, Password           | User authentication and access      | Passwords hashed (</w:t>
-      </w:r>
-      <w:proofErr w:type="spellStart"/>
-      <w:r>
-        <w:rPr>
-          <w:lang w:val="en-IE"/>
-        </w:rPr>
-        <w:t>bcrypt</w:t>
-      </w:r>
-      <w:proofErr w:type="spellEnd"/>
-      <w:r>
-        <w:rPr>
-          <w:lang w:val="en-IE"/>
-        </w:rPr>
-        <w:t>), HTTPS, input validation |</w:t>
+        <w:t>| Username, Password           | User authentication and access      | Passwords hashed (bcrypt), HTTPS, input validation |</w:t>
       </w:r>
     </w:p>
     <w:p>
@@ -3254,11 +3240,9 @@
           <w:numId w:val="8"/>
         </w:numPr>
       </w:pPr>
-      <w:proofErr w:type="spellStart"/>
       <w:r>
         <w:t>failed_login_attempts</w:t>
       </w:r>
-      <w:proofErr w:type="spellEnd"/>
     </w:p>
     <w:p>
       <w:pPr>
@@ -3268,21 +3252,8 @@
           <w:numId w:val="8"/>
         </w:numPr>
       </w:pPr>
-      <w:proofErr w:type="spellStart"/>
-      <w:r>
-        <w:t>is_locked</w:t>
-      </w:r>
-      <w:proofErr w:type="spellEnd"/>
-      <w:r>
-        <w:t xml:space="preserve"> (</w:t>
-      </w:r>
-      <w:proofErr w:type="spellStart"/>
-      <w:r>
-        <w:t>boolean</w:t>
-      </w:r>
-      <w:proofErr w:type="spellEnd"/>
-      <w:r>
-        <w:t>)</w:t>
+      <w:r>
+        <w:t>is_locked (boolean)</w:t>
       </w:r>
     </w:p>
     <w:p/>
@@ -3323,13 +3294,8 @@
           <w:numId w:val="9"/>
         </w:numPr>
       </w:pPr>
-      <w:proofErr w:type="spellStart"/>
-      <w:r>
-        <w:t>user_id</w:t>
-      </w:r>
-      <w:proofErr w:type="spellEnd"/>
-      <w:r>
-        <w:t xml:space="preserve"> (FK → User.id)</w:t>
+      <w:r>
+        <w:t>user_id (FK → User.id)</w:t>
       </w:r>
     </w:p>
     <w:p>
@@ -3364,11 +3330,9 @@
           <w:numId w:val="9"/>
         </w:numPr>
       </w:pPr>
-      <w:proofErr w:type="spellStart"/>
       <w:r>
         <w:t>created_at</w:t>
       </w:r>
-      <w:proofErr w:type="spellEnd"/>
     </w:p>
     <w:p>
       <w:pPr>
@@ -3378,21 +3342,8 @@
           <w:numId w:val="9"/>
         </w:numPr>
       </w:pPr>
-      <w:proofErr w:type="spellStart"/>
-      <w:r>
-        <w:t>is_public</w:t>
-      </w:r>
-      <w:proofErr w:type="spellEnd"/>
-      <w:r>
-        <w:t xml:space="preserve"> (</w:t>
-      </w:r>
-      <w:proofErr w:type="spellStart"/>
-      <w:r>
-        <w:t>boolean</w:t>
-      </w:r>
-      <w:proofErr w:type="spellEnd"/>
-      <w:r>
-        <w:t>) // for content separation if needed</w:t>
+      <w:r>
+        <w:t>is_public (boolean) // for content separation if needed</w:t>
       </w:r>
     </w:p>
     <w:p/>
@@ -3403,7 +3354,6 @@
           <w:bCs/>
         </w:rPr>
       </w:pPr>
-      <w:proofErr w:type="spellStart"/>
       <w:r>
         <w:rPr>
           <w:b/>
@@ -3411,7 +3361,6 @@
         </w:rPr>
         <w:t>ToDo</w:t>
       </w:r>
-      <w:proofErr w:type="spellEnd"/>
     </w:p>
     <w:p/>
     <w:p>
@@ -3434,13 +3383,8 @@
           <w:numId w:val="10"/>
         </w:numPr>
       </w:pPr>
-      <w:proofErr w:type="spellStart"/>
-      <w:r>
-        <w:t>user_id</w:t>
-      </w:r>
-      <w:proofErr w:type="spellEnd"/>
-      <w:r>
-        <w:t xml:space="preserve"> (FK → User.id)</w:t>
+      <w:r>
+        <w:t>user_id (FK → User.id)</w:t>
       </w:r>
     </w:p>
     <w:p>
@@ -3463,21 +3407,8 @@
           <w:numId w:val="10"/>
         </w:numPr>
       </w:pPr>
-      <w:proofErr w:type="spellStart"/>
-      <w:r>
-        <w:t>is_completed</w:t>
-      </w:r>
-      <w:proofErr w:type="spellEnd"/>
-      <w:r>
-        <w:t xml:space="preserve"> (</w:t>
-      </w:r>
-      <w:proofErr w:type="spellStart"/>
-      <w:r>
-        <w:t>boolean</w:t>
-      </w:r>
-      <w:proofErr w:type="spellEnd"/>
-      <w:r>
-        <w:t>)</w:t>
+      <w:r>
+        <w:t>is_completed (boolean)</w:t>
       </w:r>
     </w:p>
     <w:p>
@@ -3488,11 +3419,9 @@
           <w:numId w:val="10"/>
         </w:numPr>
       </w:pPr>
-      <w:proofErr w:type="spellStart"/>
       <w:r>
         <w:t>created_at</w:t>
       </w:r>
-      <w:proofErr w:type="spellEnd"/>
     </w:p>
     <w:p>
       <w:pPr>
@@ -3736,6 +3665,248 @@
     </w:p>
     <w:p>
       <w:pPr>
+        <w:rPr>
+          <w:rStyle w:val="Heading3Char"/>
+          <w:rFonts w:ascii="Times New Roman" w:hAnsi="Times New Roman" w:cs="Times New Roman"/>
+          <w:b w:val="0"/>
+          <w:bCs w:val="0"/>
+          <w:lang w:val="en-GB"/>
+        </w:rPr>
+      </w:pPr>
+    </w:p>
+    <w:p>
+      <w:pPr>
+        <w:rPr>
+          <w:rStyle w:val="Heading3Char"/>
+          <w:rFonts w:ascii="Times New Roman" w:hAnsi="Times New Roman" w:cs="Times New Roman"/>
+          <w:b w:val="0"/>
+          <w:bCs w:val="0"/>
+          <w:lang w:val="en-GB"/>
+        </w:rPr>
+      </w:pPr>
+    </w:p>
+    <w:p>
+      <w:pPr>
+        <w:rPr>
+          <w:rStyle w:val="Heading3Char"/>
+          <w:rFonts w:ascii="Times New Roman" w:hAnsi="Times New Roman" w:cs="Times New Roman"/>
+          <w:b w:val="0"/>
+          <w:bCs w:val="0"/>
+          <w:lang w:val="en-GB"/>
+        </w:rPr>
+      </w:pPr>
+    </w:p>
+    <w:p>
+      <w:pPr>
+        <w:rPr>
+          <w:rStyle w:val="Heading3Char"/>
+          <w:rFonts w:ascii="Times New Roman" w:hAnsi="Times New Roman" w:cs="Times New Roman"/>
+          <w:b w:val="0"/>
+          <w:bCs w:val="0"/>
+          <w:lang w:val="en-GB"/>
+        </w:rPr>
+      </w:pPr>
+    </w:p>
+    <w:p>
+      <w:pPr>
+        <w:rPr>
+          <w:rStyle w:val="Heading3Char"/>
+          <w:rFonts w:ascii="Times New Roman" w:hAnsi="Times New Roman" w:cs="Times New Roman"/>
+          <w:b w:val="0"/>
+          <w:bCs w:val="0"/>
+          <w:lang w:val="en-GB"/>
+        </w:rPr>
+      </w:pPr>
+    </w:p>
+    <w:p>
+      <w:pPr>
+        <w:rPr>
+          <w:rStyle w:val="Heading3Char"/>
+          <w:rFonts w:ascii="Times New Roman" w:hAnsi="Times New Roman" w:cs="Times New Roman"/>
+          <w:b w:val="0"/>
+          <w:bCs w:val="0"/>
+          <w:lang w:val="en-GB"/>
+        </w:rPr>
+      </w:pPr>
+    </w:p>
+    <w:p>
+      <w:pPr>
+        <w:rPr>
+          <w:rStyle w:val="Heading3Char"/>
+          <w:rFonts w:ascii="Times New Roman" w:hAnsi="Times New Roman" w:cs="Times New Roman"/>
+          <w:b w:val="0"/>
+          <w:bCs w:val="0"/>
+          <w:lang w:val="en-GB"/>
+        </w:rPr>
+      </w:pPr>
+    </w:p>
+    <w:p>
+      <w:pPr>
+        <w:rPr>
+          <w:rStyle w:val="Heading3Char"/>
+          <w:rFonts w:ascii="Times New Roman" w:hAnsi="Times New Roman" w:cs="Times New Roman"/>
+          <w:b w:val="0"/>
+          <w:bCs w:val="0"/>
+          <w:lang w:val="en-GB"/>
+        </w:rPr>
+      </w:pPr>
+    </w:p>
+    <w:p>
+      <w:pPr>
+        <w:rPr>
+          <w:rStyle w:val="Heading3Char"/>
+          <w:rFonts w:ascii="Times New Roman" w:hAnsi="Times New Roman" w:cs="Times New Roman"/>
+          <w:b w:val="0"/>
+          <w:bCs w:val="0"/>
+          <w:lang w:val="en-GB"/>
+        </w:rPr>
+      </w:pPr>
+    </w:p>
+    <w:p>
+      <w:pPr>
+        <w:rPr>
+          <w:rStyle w:val="Heading3Char"/>
+          <w:rFonts w:ascii="Times New Roman" w:hAnsi="Times New Roman" w:cs="Times New Roman"/>
+          <w:b w:val="0"/>
+          <w:bCs w:val="0"/>
+          <w:lang w:val="en-GB"/>
+        </w:rPr>
+      </w:pPr>
+    </w:p>
+    <w:p>
+      <w:pPr>
+        <w:rPr>
+          <w:rStyle w:val="Heading3Char"/>
+          <w:rFonts w:ascii="Times New Roman" w:hAnsi="Times New Roman" w:cs="Times New Roman"/>
+          <w:b w:val="0"/>
+          <w:bCs w:val="0"/>
+          <w:lang w:val="en-GB"/>
+        </w:rPr>
+      </w:pPr>
+    </w:p>
+    <w:p>
+      <w:pPr>
+        <w:rPr>
+          <w:rStyle w:val="Heading3Char"/>
+          <w:rFonts w:ascii="Times New Roman" w:hAnsi="Times New Roman" w:cs="Times New Roman"/>
+          <w:b w:val="0"/>
+          <w:bCs w:val="0"/>
+          <w:lang w:val="en-GB"/>
+        </w:rPr>
+      </w:pPr>
+    </w:p>
+    <w:p>
+      <w:pPr>
+        <w:rPr>
+          <w:rStyle w:val="Heading3Char"/>
+          <w:rFonts w:ascii="Times New Roman" w:hAnsi="Times New Roman" w:cs="Times New Roman"/>
+          <w:b w:val="0"/>
+          <w:bCs w:val="0"/>
+          <w:lang w:val="en-GB"/>
+        </w:rPr>
+      </w:pPr>
+    </w:p>
+    <w:p>
+      <w:pPr>
+        <w:rPr>
+          <w:rStyle w:val="Heading3Char"/>
+          <w:rFonts w:ascii="Times New Roman" w:hAnsi="Times New Roman" w:cs="Times New Roman"/>
+          <w:b w:val="0"/>
+          <w:bCs w:val="0"/>
+          <w:lang w:val="en-GB"/>
+        </w:rPr>
+      </w:pPr>
+    </w:p>
+    <w:p>
+      <w:pPr>
+        <w:rPr>
+          <w:rStyle w:val="Heading3Char"/>
+          <w:rFonts w:ascii="Times New Roman" w:hAnsi="Times New Roman" w:cs="Times New Roman"/>
+          <w:b w:val="0"/>
+          <w:bCs w:val="0"/>
+          <w:lang w:val="en-GB"/>
+        </w:rPr>
+      </w:pPr>
+    </w:p>
+    <w:p>
+      <w:pPr>
+        <w:rPr>
+          <w:rStyle w:val="Heading3Char"/>
+          <w:rFonts w:ascii="Times New Roman" w:hAnsi="Times New Roman" w:cs="Times New Roman"/>
+          <w:b w:val="0"/>
+          <w:bCs w:val="0"/>
+          <w:lang w:val="en-GB"/>
+        </w:rPr>
+      </w:pPr>
+    </w:p>
+    <w:p>
+      <w:pPr>
+        <w:rPr>
+          <w:rStyle w:val="Heading3Char"/>
+          <w:rFonts w:ascii="Times New Roman" w:hAnsi="Times New Roman" w:cs="Times New Roman"/>
+          <w:b w:val="0"/>
+          <w:bCs w:val="0"/>
+          <w:lang w:val="en-GB"/>
+        </w:rPr>
+      </w:pPr>
+    </w:p>
+    <w:p>
+      <w:pPr>
+        <w:rPr>
+          <w:rStyle w:val="Heading3Char"/>
+          <w:rFonts w:ascii="Times New Roman" w:hAnsi="Times New Roman" w:cs="Times New Roman"/>
+          <w:b w:val="0"/>
+          <w:bCs w:val="0"/>
+          <w:lang w:val="en-GB"/>
+        </w:rPr>
+      </w:pPr>
+    </w:p>
+    <w:p>
+      <w:pPr>
+        <w:rPr>
+          <w:rStyle w:val="Heading3Char"/>
+          <w:rFonts w:ascii="Times New Roman" w:hAnsi="Times New Roman" w:cs="Times New Roman"/>
+          <w:b w:val="0"/>
+          <w:bCs w:val="0"/>
+          <w:lang w:val="en-GB"/>
+        </w:rPr>
+      </w:pPr>
+    </w:p>
+    <w:p>
+      <w:pPr>
+        <w:rPr>
+          <w:rStyle w:val="Heading3Char"/>
+          <w:rFonts w:ascii="Times New Roman" w:hAnsi="Times New Roman" w:cs="Times New Roman"/>
+          <w:b w:val="0"/>
+          <w:bCs w:val="0"/>
+          <w:lang w:val="en-GB"/>
+        </w:rPr>
+      </w:pPr>
+    </w:p>
+    <w:p>
+      <w:pPr>
+        <w:rPr>
+          <w:rStyle w:val="Heading3Char"/>
+          <w:rFonts w:ascii="Times New Roman" w:hAnsi="Times New Roman" w:cs="Times New Roman"/>
+          <w:b w:val="0"/>
+          <w:bCs w:val="0"/>
+          <w:lang w:val="en-GB"/>
+        </w:rPr>
+      </w:pPr>
+    </w:p>
+    <w:p>
+      <w:pPr>
+        <w:rPr>
+          <w:rStyle w:val="Heading3Char"/>
+          <w:rFonts w:ascii="Times New Roman" w:hAnsi="Times New Roman" w:cs="Times New Roman"/>
+          <w:b w:val="0"/>
+          <w:bCs w:val="0"/>
+          <w:lang w:val="en-GB"/>
+        </w:rPr>
+      </w:pPr>
+    </w:p>
+    <w:p>
+      <w:pPr>
         <w:pStyle w:val="Heading2"/>
       </w:pPr>
     </w:p>
@@ -3745,73 +3916,18 @@
       </w:pPr>
       <w:bookmarkStart w:id="16" w:name="_Toc149319907"/>
       <w:r>
+        <w:lastRenderedPageBreak/>
         <w:t>Wireframes:</w:t>
       </w:r>
       <w:bookmarkEnd w:id="16"/>
     </w:p>
     <w:p>
-      <w:pPr>
-        <w:rPr>
-          <w:color w:val="EE0000"/>
-        </w:rPr>
-      </w:pPr>
-      <w:r>
-        <w:rPr>
-          <w:color w:val="EE0000"/>
-        </w:rPr>
-        <w:t>Provide a wireframe of each page in your application this will help you when you come to fill out your Use-Case Description.</w:t>
-      </w:r>
-    </w:p>
-    <w:p>
-      <w:pPr>
-        <w:rPr>
-          <w:color w:val="EE0000"/>
-        </w:rPr>
-      </w:pPr>
-    </w:p>
-    <w:p/>
-    <w:p/>
-    <w:p>
-      <w:pPr>
-        <w:spacing w:after="160" w:line="259" w:lineRule="auto"/>
-        <w:rPr>
-          <w:b/>
-          <w:bCs/>
-          <w:sz w:val="36"/>
-          <w:szCs w:val="36"/>
-        </w:rPr>
-      </w:pPr>
-      <w:r>
-        <w:br w:type="page"/>
-      </w:r>
-    </w:p>
-    <w:p>
-      <w:pPr>
-        <w:pStyle w:val="Heading2"/>
-      </w:pPr>
-      <w:bookmarkStart w:id="17" w:name="_Toc149319908"/>
-      <w:r>
-        <w:lastRenderedPageBreak/>
-        <w:t>Use-Case Diagram:</w:t>
-      </w:r>
-      <w:bookmarkEnd w:id="17"/>
-    </w:p>
-    <w:p>
-      <w:pPr>
-        <w:rPr>
-          <w:color w:val="EE0000"/>
-        </w:rPr>
-      </w:pPr>
-      <w:r>
-        <w:rPr>
-          <w:noProof/>
-          <w:color w:val="EE0000"/>
-        </w:rPr>
+      <w:r>
         <w:drawing>
-          <wp:inline distT="0" distB="0" distL="0" distR="0" wp14:anchorId="05DD9193" wp14:editId="113F097D">
-            <wp:extent cx="5940425" cy="2818765"/>
-            <wp:effectExtent l="0" t="0" r="3175" b="635"/>
-            <wp:docPr id="1738338260" name="Picture 1" descr="A diagram of a web application&#10;&#10;Description automatically generated"/>
+          <wp:inline distT="0" distB="0" distL="0" distR="0" wp14:anchorId="768D1815" wp14:editId="1DE1DC1C">
+            <wp:extent cx="4427604" cy="5685013"/>
+            <wp:effectExtent l="0" t="0" r="0" b="0"/>
+            <wp:docPr id="79652722" name="Picture 1"/>
             <wp:cNvGraphicFramePr>
               <a:graphicFrameLocks xmlns:a="http://schemas.openxmlformats.org/drawingml/2006/main" noChangeAspect="1"/>
             </wp:cNvGraphicFramePr>
@@ -3819,7 +3935,7 @@
               <a:graphicData uri="http://schemas.openxmlformats.org/drawingml/2006/picture">
                 <pic:pic xmlns:pic="http://schemas.openxmlformats.org/drawingml/2006/picture">
                   <pic:nvPicPr>
-                    <pic:cNvPr id="1738338260" name="Picture 1" descr="A diagram of a web application&#10;&#10;Description automatically generated"/>
+                    <pic:cNvPr id="79652722" name=""/>
                     <pic:cNvPicPr/>
                   </pic:nvPicPr>
                   <pic:blipFill>
@@ -3831,7 +3947,7 @@
                   <pic:spPr>
                     <a:xfrm>
                       <a:off x="0" y="0"/>
-                      <a:ext cx="5940425" cy="2818765"/>
+                      <a:ext cx="4427604" cy="5685013"/>
                     </a:xfrm>
                     <a:prstGeom prst="rect">
                       <a:avLst/>
@@ -3844,8 +3960,36 @@
         </w:drawing>
       </w:r>
     </w:p>
-    <w:p>
-      <w:pPr>
+    <w:p/>
+    <w:p/>
+    <w:p>
+      <w:pPr>
+        <w:spacing w:after="160" w:line="259" w:lineRule="auto"/>
+        <w:rPr>
+          <w:b/>
+          <w:bCs/>
+          <w:sz w:val="36"/>
+          <w:szCs w:val="36"/>
+        </w:rPr>
+      </w:pPr>
+      <w:r>
+        <w:br w:type="page"/>
+      </w:r>
+    </w:p>
+    <w:p>
+      <w:pPr>
+        <w:pStyle w:val="Heading2"/>
+      </w:pPr>
+      <w:bookmarkStart w:id="17" w:name="_Toc149319908"/>
+      <w:r>
+        <w:lastRenderedPageBreak/>
+        <w:t>Use-Case Diagram:</w:t>
+      </w:r>
+      <w:bookmarkEnd w:id="17"/>
+    </w:p>
+    <w:p>
+      <w:pPr>
+        <w:spacing w:after="160" w:line="259" w:lineRule="auto"/>
         <w:rPr>
           <w:color w:val="EE0000"/>
         </w:rPr>
@@ -3854,140 +3998,41 @@
         <w:rPr>
           <w:color w:val="EE0000"/>
         </w:rPr>
-        <w:t>Keep use-case diagrams simple the important things to remember.</w:t>
-      </w:r>
-    </w:p>
-    <w:p>
-      <w:pPr>
-        <w:pStyle w:val="ListParagraph"/>
-        <w:numPr>
-          <w:ilvl w:val="0"/>
-          <w:numId w:val="2"/>
-        </w:numPr>
-        <w:spacing w:after="160" w:line="259" w:lineRule="auto"/>
-        <w:rPr>
-          <w:color w:val="EE0000"/>
-        </w:rPr>
-      </w:pPr>
-      <w:r>
-        <w:rPr>
-          <w:color w:val="EE0000"/>
-        </w:rPr>
-        <w:t>Use-Cases are described from the perspective of the main user.</w:t>
-      </w:r>
-    </w:p>
-    <w:p>
-      <w:pPr>
-        <w:pStyle w:val="ListParagraph"/>
-        <w:numPr>
-          <w:ilvl w:val="0"/>
-          <w:numId w:val="2"/>
-        </w:numPr>
-        <w:spacing w:after="160" w:line="259" w:lineRule="auto"/>
-        <w:rPr>
-          <w:color w:val="EE0000"/>
-        </w:rPr>
-      </w:pPr>
-      <w:r>
-        <w:rPr>
-          <w:color w:val="EE0000"/>
-        </w:rPr>
-        <w:t>What’s inside the system box is under your control.</w:t>
-      </w:r>
-    </w:p>
-    <w:p>
-      <w:pPr>
-        <w:pStyle w:val="ListParagraph"/>
-        <w:numPr>
-          <w:ilvl w:val="0"/>
-          <w:numId w:val="2"/>
-        </w:numPr>
-        <w:spacing w:after="160" w:line="259" w:lineRule="auto"/>
-        <w:rPr>
-          <w:color w:val="EE0000"/>
-        </w:rPr>
-      </w:pPr>
-      <w:r>
-        <w:rPr>
-          <w:color w:val="EE0000"/>
-        </w:rPr>
-        <w:t>Use-case name Verb Noun if the most important aspect of this UML it should be obvious to the reader what is its function.</w:t>
-      </w:r>
-    </w:p>
-    <w:p>
-      <w:pPr>
-        <w:pStyle w:val="ListParagraph"/>
-        <w:numPr>
-          <w:ilvl w:val="0"/>
-          <w:numId w:val="2"/>
-        </w:numPr>
-        <w:spacing w:after="160" w:line="259" w:lineRule="auto"/>
-        <w:rPr>
-          <w:color w:val="EE0000"/>
-        </w:rPr>
-      </w:pPr>
-      <w:r>
-        <w:rPr>
-          <w:color w:val="EE0000"/>
-        </w:rPr>
-        <w:t>For every use-case in the use-case diagram there must be a use-case description. DO NOT include ovals in this diagram that parr of the use case description this is a high-level overview of the system.</w:t>
-      </w:r>
-    </w:p>
-    <w:p>
-      <w:pPr>
-        <w:pStyle w:val="ListParagraph"/>
-        <w:numPr>
-          <w:ilvl w:val="0"/>
-          <w:numId w:val="2"/>
-        </w:numPr>
-        <w:spacing w:after="160" w:line="259" w:lineRule="auto"/>
-        <w:rPr>
-          <w:color w:val="EE0000"/>
-        </w:rPr>
-      </w:pPr>
-      <w:r>
-        <w:rPr>
-          <w:color w:val="EE0000"/>
-        </w:rPr>
-        <w:t>The Use-Case name must match in the use case description.</w:t>
-      </w:r>
-    </w:p>
-    <w:p>
-      <w:pPr>
-        <w:pStyle w:val="ListParagraph"/>
-        <w:numPr>
-          <w:ilvl w:val="0"/>
-          <w:numId w:val="2"/>
-        </w:numPr>
-        <w:spacing w:after="160" w:line="259" w:lineRule="auto"/>
-        <w:rPr>
-          <w:color w:val="EE0000"/>
-        </w:rPr>
-      </w:pPr>
-      <w:r>
-        <w:rPr>
-          <w:color w:val="EE0000"/>
-        </w:rPr>
-        <w:t>Includes Use-Case is part of the DRY Don’t repeat yourself principle and they must always be called.</w:t>
-      </w:r>
-    </w:p>
-    <w:p>
-      <w:pPr>
-        <w:pStyle w:val="ListParagraph"/>
-        <w:numPr>
-          <w:ilvl w:val="0"/>
-          <w:numId w:val="2"/>
-        </w:numPr>
-        <w:spacing w:after="160" w:line="259" w:lineRule="auto"/>
-        <w:rPr>
-          <w:color w:val="EE0000"/>
-        </w:rPr>
-      </w:pPr>
-      <w:r>
-        <w:rPr>
-          <w:color w:val="EE0000"/>
-        </w:rPr>
-        <w:t>If you find yourself with too many use-cases in the diagram you are defeating the purpose of the diagram. As a rule of thumb keep the number of use-cases to around seven if your system requires more consider splitting into more than one use-case diagram.</w:t>
+        <w:drawing>
+          <wp:inline distT="0" distB="0" distL="0" distR="0" wp14:anchorId="18A45AF3" wp14:editId="6A9D9EEC">
+            <wp:extent cx="5940425" cy="3763010"/>
+            <wp:effectExtent l="0" t="0" r="3175" b="8890"/>
+            <wp:docPr id="1272312362" name="Picture 1"/>
+            <wp:cNvGraphicFramePr>
+              <a:graphicFrameLocks xmlns:a="http://schemas.openxmlformats.org/drawingml/2006/main" noChangeAspect="1"/>
+            </wp:cNvGraphicFramePr>
+            <a:graphic xmlns:a="http://schemas.openxmlformats.org/drawingml/2006/main">
+              <a:graphicData uri="http://schemas.openxmlformats.org/drawingml/2006/picture">
+                <pic:pic xmlns:pic="http://schemas.openxmlformats.org/drawingml/2006/picture">
+                  <pic:nvPicPr>
+                    <pic:cNvPr id="1272312362" name=""/>
+                    <pic:cNvPicPr/>
+                  </pic:nvPicPr>
+                  <pic:blipFill>
+                    <a:blip r:embed="rId11"/>
+                    <a:stretch>
+                      <a:fillRect/>
+                    </a:stretch>
+                  </pic:blipFill>
+                  <pic:spPr>
+                    <a:xfrm>
+                      <a:off x="0" y="0"/>
+                      <a:ext cx="5940425" cy="3763010"/>
+                    </a:xfrm>
+                    <a:prstGeom prst="rect">
+                      <a:avLst/>
+                    </a:prstGeom>
+                  </pic:spPr>
+                </pic:pic>
+              </a:graphicData>
+            </a:graphic>
+          </wp:inline>
+        </w:drawing>
       </w:r>
     </w:p>
     <w:p>
@@ -8473,7 +8518,7 @@
                     <pic:cNvPicPr/>
                   </pic:nvPicPr>
                   <pic:blipFill>
-                    <a:blip r:embed="rId11"/>
+                    <a:blip r:embed="rId12"/>
                     <a:stretch>
                       <a:fillRect/>
                     </a:stretch>
@@ -8590,7 +8635,7 @@
                     <pic:cNvPicPr/>
                   </pic:nvPicPr>
                   <pic:blipFill>
-                    <a:blip r:embed="rId12"/>
+                    <a:blip r:embed="rId13"/>
                     <a:stretch>
                       <a:fillRect/>
                     </a:stretch>
@@ -9100,57 +9145,33 @@
         <w:rPr>
           <w:lang w:val="en-US"/>
         </w:rPr>
-        <w:t>```</w:t>
-      </w:r>
-      <w:proofErr w:type="spellStart"/>
-      <w:r>
-        <w:rPr>
-          <w:lang w:val="en-US"/>
-        </w:rPr>
-        <w:t>js</w:t>
-      </w:r>
-      <w:proofErr w:type="spellEnd"/>
-    </w:p>
-    <w:p>
-      <w:pPr>
-        <w:rPr>
-          <w:lang w:val="en-US"/>
-        </w:rPr>
-      </w:pPr>
-      <w:r>
-        <w:rPr>
-          <w:lang w:val="en-US"/>
-        </w:rPr>
-        <w:t xml:space="preserve">// Vulnerable: direct string interpolation, no </w:t>
-      </w:r>
-      <w:proofErr w:type="spellStart"/>
-      <w:r>
-        <w:rPr>
-          <w:lang w:val="en-US"/>
-        </w:rPr>
-        <w:t>user_id</w:t>
-      </w:r>
-      <w:proofErr w:type="spellEnd"/>
-    </w:p>
-    <w:p>
-      <w:pPr>
-        <w:rPr>
-          <w:lang w:val="en-US"/>
-        </w:rPr>
-      </w:pPr>
-      <w:proofErr w:type="spellStart"/>
-      <w:r>
-        <w:rPr>
-          <w:lang w:val="en-US"/>
-        </w:rPr>
-        <w:t>app.post</w:t>
-      </w:r>
-      <w:proofErr w:type="spellEnd"/>
-      <w:r>
-        <w:rPr>
-          <w:lang w:val="en-US"/>
-        </w:rPr>
-        <w:t>('/posts', (req, res) =&gt; {</w:t>
+        <w:t>```js</w:t>
+      </w:r>
+    </w:p>
+    <w:p>
+      <w:pPr>
+        <w:rPr>
+          <w:lang w:val="en-US"/>
+        </w:rPr>
+      </w:pPr>
+      <w:r>
+        <w:rPr>
+          <w:lang w:val="en-US"/>
+        </w:rPr>
+        <w:t>// Vulnerable: direct string interpolation, no user_id</w:t>
+      </w:r>
+    </w:p>
+    <w:p>
+      <w:pPr>
+        <w:rPr>
+          <w:lang w:val="en-US"/>
+        </w:rPr>
+      </w:pPr>
+      <w:r>
+        <w:rPr>
+          <w:lang w:val="en-US"/>
+        </w:rPr>
+        <w:t>app.post('/posts', (req, res) =&gt; {</w:t>
       </w:r>
     </w:p>
     <w:p>
@@ -9164,21 +9185,7 @@
           <w:lang w:val="en-US"/>
         </w:rPr>
         <w:tab/>
-        <w:t xml:space="preserve">const { title, content } = </w:t>
-      </w:r>
-      <w:proofErr w:type="spellStart"/>
-      <w:r>
-        <w:rPr>
-          <w:lang w:val="en-US"/>
-        </w:rPr>
-        <w:t>req.body</w:t>
-      </w:r>
-      <w:proofErr w:type="spellEnd"/>
-      <w:r>
-        <w:rPr>
-          <w:lang w:val="en-US"/>
-        </w:rPr>
-        <w:t>;</w:t>
+        <w:t>const { title, content } = req.body;</w:t>
       </w:r>
     </w:p>
     <w:p>
@@ -9192,35 +9199,7 @@
           <w:lang w:val="en-US"/>
         </w:rPr>
         <w:tab/>
-        <w:t xml:space="preserve">if (!title || !content) return </w:t>
-      </w:r>
-      <w:proofErr w:type="spellStart"/>
-      <w:r>
-        <w:rPr>
-          <w:lang w:val="en-US"/>
-        </w:rPr>
-        <w:t>res.status</w:t>
-      </w:r>
-      <w:proofErr w:type="spellEnd"/>
-      <w:r>
-        <w:rPr>
-          <w:lang w:val="en-US"/>
-        </w:rPr>
-        <w:t>(400).</w:t>
-      </w:r>
-      <w:proofErr w:type="spellStart"/>
-      <w:r>
-        <w:rPr>
-          <w:lang w:val="en-US"/>
-        </w:rPr>
-        <w:t>json</w:t>
-      </w:r>
-      <w:proofErr w:type="spellEnd"/>
-      <w:r>
-        <w:rPr>
-          <w:lang w:val="en-US"/>
-        </w:rPr>
-        <w:t>({ error: 'Missing fields' });</w:t>
+        <w:t>if (!title || !content) return res.status(400).json({ error: 'Missing fields' });</w:t>
       </w:r>
     </w:p>
     <w:p>
@@ -9234,21 +9213,7 @@
           <w:lang w:val="en-US"/>
         </w:rPr>
         <w:tab/>
-        <w:t xml:space="preserve">const </w:t>
-      </w:r>
-      <w:proofErr w:type="spellStart"/>
-      <w:r>
-        <w:rPr>
-          <w:lang w:val="en-US"/>
-        </w:rPr>
-        <w:t>sql</w:t>
-      </w:r>
-      <w:proofErr w:type="spellEnd"/>
-      <w:r>
-        <w:rPr>
-          <w:lang w:val="en-US"/>
-        </w:rPr>
-        <w:t xml:space="preserve"> = `INSERT INTO posts (title, content) VALUES ('${title}', '${content}')`;</w:t>
+        <w:t>const sql = `INSERT INTO posts (title, content) VALUES ('${title}', '${content}')`;</w:t>
       </w:r>
     </w:p>
     <w:p>
@@ -9262,34 +9227,7 @@
           <w:lang w:val="en-US"/>
         </w:rPr>
         <w:tab/>
-      </w:r>
-      <w:proofErr w:type="spellStart"/>
-      <w:r>
-        <w:rPr>
-          <w:lang w:val="en-US"/>
-        </w:rPr>
-        <w:t>db.run</w:t>
-      </w:r>
-      <w:proofErr w:type="spellEnd"/>
-      <w:r>
-        <w:rPr>
-          <w:lang w:val="en-US"/>
-        </w:rPr>
-        <w:t>(</w:t>
-      </w:r>
-      <w:proofErr w:type="spellStart"/>
-      <w:r>
-        <w:rPr>
-          <w:lang w:val="en-US"/>
-        </w:rPr>
-        <w:t>sql</w:t>
-      </w:r>
-      <w:proofErr w:type="spellEnd"/>
-      <w:r>
-        <w:rPr>
-          <w:lang w:val="en-US"/>
-        </w:rPr>
-        <w:t>, function(err) {</w:t>
+        <w:t>db.run(sql, function(err) {</w:t>
       </w:r>
     </w:p>
     <w:p>
@@ -9309,49 +9247,7 @@
           <w:lang w:val="en-US"/>
         </w:rPr>
         <w:tab/>
-        <w:t xml:space="preserve">if (err) return </w:t>
-      </w:r>
-      <w:proofErr w:type="spellStart"/>
-      <w:r>
-        <w:rPr>
-          <w:lang w:val="en-US"/>
-        </w:rPr>
-        <w:t>res.status</w:t>
-      </w:r>
-      <w:proofErr w:type="spellEnd"/>
-      <w:r>
-        <w:rPr>
-          <w:lang w:val="en-US"/>
-        </w:rPr>
-        <w:t>(400).</w:t>
-      </w:r>
-      <w:proofErr w:type="spellStart"/>
-      <w:r>
-        <w:rPr>
-          <w:lang w:val="en-US"/>
-        </w:rPr>
-        <w:t>json</w:t>
-      </w:r>
-      <w:proofErr w:type="spellEnd"/>
-      <w:r>
-        <w:rPr>
-          <w:lang w:val="en-US"/>
-        </w:rPr>
-        <w:t xml:space="preserve">({ error: </w:t>
-      </w:r>
-      <w:proofErr w:type="spellStart"/>
-      <w:r>
-        <w:rPr>
-          <w:lang w:val="en-US"/>
-        </w:rPr>
-        <w:t>err.message</w:t>
-      </w:r>
-      <w:proofErr w:type="spellEnd"/>
-      <w:r>
-        <w:rPr>
-          <w:lang w:val="en-US"/>
-        </w:rPr>
-        <w:t xml:space="preserve"> });</w:t>
+        <w:t>if (err) return res.status(400).json({ error: err.message });</w:t>
       </w:r>
     </w:p>
     <w:p>
@@ -9371,34 +9267,7 @@
           <w:lang w:val="en-US"/>
         </w:rPr>
         <w:tab/>
-      </w:r>
-      <w:proofErr w:type="spellStart"/>
-      <w:r>
-        <w:rPr>
-          <w:lang w:val="en-US"/>
-        </w:rPr>
-        <w:t>res.json</w:t>
-      </w:r>
-      <w:proofErr w:type="spellEnd"/>
-      <w:r>
-        <w:rPr>
-          <w:lang w:val="en-US"/>
-        </w:rPr>
-        <w:t xml:space="preserve">({ id: </w:t>
-      </w:r>
-      <w:proofErr w:type="spellStart"/>
-      <w:r>
-        <w:rPr>
-          <w:lang w:val="en-US"/>
-        </w:rPr>
-        <w:t>this.lastID</w:t>
-      </w:r>
-      <w:proofErr w:type="spellEnd"/>
-      <w:r>
-        <w:rPr>
-          <w:lang w:val="en-US"/>
-        </w:rPr>
-        <w:t>, title, content });</w:t>
+        <w:t>res.json({ id: this.lastID, title, content });</w:t>
       </w:r>
     </w:p>
     <w:p>
@@ -9484,16 +9353,8 @@
         <w:rPr>
           <w:lang w:val="en-US"/>
         </w:rPr>
-        <w:t>```</w:t>
-      </w:r>
-      <w:proofErr w:type="spellStart"/>
-      <w:r>
-        <w:rPr>
-          <w:lang w:val="en-US"/>
-        </w:rPr>
-        <w:t>js</w:t>
-      </w:r>
-      <w:proofErr w:type="spellEnd"/>
+        <w:t>```js</w:t>
+      </w:r>
     </w:p>
     <w:p>
       <w:pPr>
@@ -9515,19 +9376,11 @@
           <w:lang w:val="en-US"/>
         </w:rPr>
       </w:pPr>
-      <w:proofErr w:type="spellStart"/>
-      <w:r>
-        <w:rPr>
-          <w:lang w:val="en-US"/>
-        </w:rPr>
-        <w:t>app.get</w:t>
-      </w:r>
-      <w:proofErr w:type="spellEnd"/>
-      <w:r>
-        <w:rPr>
-          <w:lang w:val="en-US"/>
-        </w:rPr>
-        <w:t>('/posts', (req, res) =&gt; {</w:t>
+      <w:r>
+        <w:rPr>
+          <w:lang w:val="en-US"/>
+        </w:rPr>
+        <w:t>app.get('/posts', (req, res) =&gt; {</w:t>
       </w:r>
     </w:p>
     <w:p>
@@ -9541,20 +9394,7 @@
           <w:lang w:val="en-US"/>
         </w:rPr>
         <w:tab/>
-      </w:r>
-      <w:proofErr w:type="spellStart"/>
-      <w:r>
-        <w:rPr>
-          <w:lang w:val="en-US"/>
-        </w:rPr>
-        <w:t>db.all</w:t>
-      </w:r>
-      <w:proofErr w:type="spellEnd"/>
-      <w:r>
-        <w:rPr>
-          <w:lang w:val="en-US"/>
-        </w:rPr>
-        <w:t>('SELECT * FROM posts', [], (err, rows) =&gt; {</w:t>
+        <w:t>db.all('SELECT * FROM posts', [], (err, rows) =&gt; {</w:t>
       </w:r>
     </w:p>
     <w:p>
@@ -9574,49 +9414,7 @@
           <w:lang w:val="en-US"/>
         </w:rPr>
         <w:tab/>
-        <w:t xml:space="preserve">if (err) return </w:t>
-      </w:r>
-      <w:proofErr w:type="spellStart"/>
-      <w:r>
-        <w:rPr>
-          <w:lang w:val="en-US"/>
-        </w:rPr>
-        <w:t>res.status</w:t>
-      </w:r>
-      <w:proofErr w:type="spellEnd"/>
-      <w:r>
-        <w:rPr>
-          <w:lang w:val="en-US"/>
-        </w:rPr>
-        <w:t>(500).</w:t>
-      </w:r>
-      <w:proofErr w:type="spellStart"/>
-      <w:r>
-        <w:rPr>
-          <w:lang w:val="en-US"/>
-        </w:rPr>
-        <w:t>json</w:t>
-      </w:r>
-      <w:proofErr w:type="spellEnd"/>
-      <w:r>
-        <w:rPr>
-          <w:lang w:val="en-US"/>
-        </w:rPr>
-        <w:t xml:space="preserve">({ error: </w:t>
-      </w:r>
-      <w:proofErr w:type="spellStart"/>
-      <w:r>
-        <w:rPr>
-          <w:lang w:val="en-US"/>
-        </w:rPr>
-        <w:t>err.message</w:t>
-      </w:r>
-      <w:proofErr w:type="spellEnd"/>
-      <w:r>
-        <w:rPr>
-          <w:lang w:val="en-US"/>
-        </w:rPr>
-        <w:t xml:space="preserve"> });</w:t>
+        <w:t>if (err) return res.status(500).json({ error: err.message });</w:t>
       </w:r>
     </w:p>
     <w:p>
@@ -9636,20 +9434,7 @@
           <w:lang w:val="en-US"/>
         </w:rPr>
         <w:tab/>
-      </w:r>
-      <w:proofErr w:type="spellStart"/>
-      <w:r>
-        <w:rPr>
-          <w:lang w:val="en-US"/>
-        </w:rPr>
-        <w:t>res.json</w:t>
-      </w:r>
-      <w:proofErr w:type="spellEnd"/>
-      <w:r>
-        <w:rPr>
-          <w:lang w:val="en-US"/>
-        </w:rPr>
-        <w:t>(rows);</w:t>
+        <w:t>res.json(rows);</w:t>
       </w:r>
     </w:p>
     <w:p>
@@ -9735,90 +9520,60 @@
         <w:rPr>
           <w:lang w:val="en-US"/>
         </w:rPr>
+        <w:t>```js</w:t>
+      </w:r>
+    </w:p>
+    <w:p>
+      <w:pPr>
+        <w:rPr>
+          <w:lang w:val="en-US"/>
+        </w:rPr>
+      </w:pPr>
+      <w:r>
+        <w:rPr>
+          <w:lang w:val="en-US"/>
+        </w:rPr>
+        <w:t>// Insecure: Passwords stored in plaintext (if not using bcrypt)</w:t>
+      </w:r>
+    </w:p>
+    <w:p>
+      <w:pPr>
+        <w:rPr>
+          <w:lang w:val="en-US"/>
+        </w:rPr>
+      </w:pPr>
+      <w:r>
+        <w:rPr>
+          <w:lang w:val="en-US"/>
+        </w:rPr>
+        <w:t>// Example (not recommended):</w:t>
+      </w:r>
+    </w:p>
+    <w:p>
+      <w:pPr>
+        <w:rPr>
+          <w:lang w:val="en-US"/>
+        </w:rPr>
+      </w:pPr>
+      <w:r>
+        <w:rPr>
+          <w:lang w:val="en-US"/>
+        </w:rPr>
+        <w:t>db.run('INSERT INTO users (username, password) VALUES (?, ?)', [username, password]);</w:t>
+      </w:r>
+    </w:p>
+    <w:p>
+      <w:pPr>
+        <w:rPr>
+          <w:lang w:val="en-US"/>
+        </w:rPr>
+      </w:pPr>
+      <w:r>
+        <w:rPr>
+          <w:lang w:val="en-US"/>
+        </w:rPr>
         <w:t>```</w:t>
       </w:r>
-      <w:proofErr w:type="spellStart"/>
-      <w:r>
-        <w:rPr>
-          <w:lang w:val="en-US"/>
-        </w:rPr>
-        <w:t>js</w:t>
-      </w:r>
-      <w:proofErr w:type="spellEnd"/>
-    </w:p>
-    <w:p>
-      <w:pPr>
-        <w:rPr>
-          <w:lang w:val="en-US"/>
-        </w:rPr>
-      </w:pPr>
-      <w:r>
-        <w:rPr>
-          <w:lang w:val="en-US"/>
-        </w:rPr>
-        <w:t xml:space="preserve">// Insecure: Passwords stored in plaintext (if not using </w:t>
-      </w:r>
-      <w:proofErr w:type="spellStart"/>
-      <w:r>
-        <w:rPr>
-          <w:lang w:val="en-US"/>
-        </w:rPr>
-        <w:t>bcrypt</w:t>
-      </w:r>
-      <w:proofErr w:type="spellEnd"/>
-      <w:r>
-        <w:rPr>
-          <w:lang w:val="en-US"/>
-        </w:rPr>
-        <w:t>)</w:t>
-      </w:r>
-    </w:p>
-    <w:p>
-      <w:pPr>
-        <w:rPr>
-          <w:lang w:val="en-US"/>
-        </w:rPr>
-      </w:pPr>
-      <w:r>
-        <w:rPr>
-          <w:lang w:val="en-US"/>
-        </w:rPr>
-        <w:t>// Example (not recommended):</w:t>
-      </w:r>
-    </w:p>
-    <w:p>
-      <w:pPr>
-        <w:rPr>
-          <w:lang w:val="en-US"/>
-        </w:rPr>
-      </w:pPr>
-      <w:proofErr w:type="spellStart"/>
-      <w:r>
-        <w:rPr>
-          <w:lang w:val="en-US"/>
-        </w:rPr>
-        <w:t>db.run</w:t>
-      </w:r>
-      <w:proofErr w:type="spellEnd"/>
-      <w:r>
-        <w:rPr>
-          <w:lang w:val="en-US"/>
-        </w:rPr>
-        <w:t>('INSERT INTO users (username, password) VALUES (?, ?)', [username, password]);</w:t>
-      </w:r>
-    </w:p>
-    <w:p>
-      <w:pPr>
-        <w:rPr>
-          <w:lang w:val="en-US"/>
-        </w:rPr>
-      </w:pPr>
-      <w:r>
-        <w:rPr>
-          <w:lang w:val="en-US"/>
-        </w:rPr>
-        <w:t>```</w:t>
-      </w:r>
     </w:p>
     <w:p>
       <w:pPr>
@@ -10051,16 +9806,8 @@
         <w:rPr>
           <w:lang w:val="en-US"/>
         </w:rPr>
-        <w:t>```</w:t>
-      </w:r>
-      <w:proofErr w:type="spellStart"/>
-      <w:r>
-        <w:rPr>
-          <w:lang w:val="en-US"/>
-        </w:rPr>
-        <w:t>js</w:t>
-      </w:r>
-      <w:proofErr w:type="spellEnd"/>
+        <w:t>```js</w:t>
+      </w:r>
     </w:p>
     <w:p>
       <w:pPr>
@@ -10081,33 +9828,11 @@
           <w:lang w:val="en-US"/>
         </w:rPr>
       </w:pPr>
-      <w:proofErr w:type="spellStart"/>
-      <w:r>
-        <w:rPr>
-          <w:lang w:val="en-US"/>
-        </w:rPr>
-        <w:t>app.post</w:t>
-      </w:r>
-      <w:proofErr w:type="spellEnd"/>
-      <w:r>
-        <w:rPr>
-          <w:lang w:val="en-US"/>
-        </w:rPr>
-        <w:t xml:space="preserve">('/posts', </w:t>
-      </w:r>
-      <w:proofErr w:type="spellStart"/>
-      <w:r>
-        <w:rPr>
-          <w:lang w:val="en-US"/>
-        </w:rPr>
-        <w:t>authenticateToken</w:t>
-      </w:r>
-      <w:proofErr w:type="spellEnd"/>
-      <w:r>
-        <w:rPr>
-          <w:lang w:val="en-US"/>
-        </w:rPr>
-        <w:t>, (req, res) =&gt; {</w:t>
+      <w:r>
+        <w:rPr>
+          <w:lang w:val="en-US"/>
+        </w:rPr>
+        <w:t>app.post('/posts', authenticateToken, (req, res) =&gt; {</w:t>
       </w:r>
     </w:p>
     <w:p>
@@ -10121,21 +9846,7 @@
           <w:lang w:val="en-US"/>
         </w:rPr>
         <w:tab/>
-        <w:t xml:space="preserve">const { title, content } = </w:t>
-      </w:r>
-      <w:proofErr w:type="spellStart"/>
-      <w:r>
-        <w:rPr>
-          <w:lang w:val="en-US"/>
-        </w:rPr>
-        <w:t>req.body</w:t>
-      </w:r>
-      <w:proofErr w:type="spellEnd"/>
-      <w:r>
-        <w:rPr>
-          <w:lang w:val="en-US"/>
-        </w:rPr>
-        <w:t>;</w:t>
+        <w:t>const { title, content } = req.body;</w:t>
       </w:r>
     </w:p>
     <w:p>
@@ -10149,21 +9860,7 @@
           <w:lang w:val="en-US"/>
         </w:rPr>
         <w:tab/>
-        <w:t xml:space="preserve">const </w:t>
-      </w:r>
-      <w:proofErr w:type="spellStart"/>
-      <w:r>
-        <w:rPr>
-          <w:lang w:val="en-US"/>
-        </w:rPr>
-        <w:t>userId</w:t>
-      </w:r>
-      <w:proofErr w:type="spellEnd"/>
-      <w:r>
-        <w:rPr>
-          <w:lang w:val="en-US"/>
-        </w:rPr>
-        <w:t xml:space="preserve"> = req.user.id;</w:t>
+        <w:t>const userId = req.user.id;</w:t>
       </w:r>
     </w:p>
     <w:p>
@@ -10177,35 +9874,7 @@
           <w:lang w:val="en-US"/>
         </w:rPr>
         <w:tab/>
-        <w:t xml:space="preserve">if (!title || !content) return </w:t>
-      </w:r>
-      <w:proofErr w:type="spellStart"/>
-      <w:r>
-        <w:rPr>
-          <w:lang w:val="en-US"/>
-        </w:rPr>
-        <w:t>res.status</w:t>
-      </w:r>
-      <w:proofErr w:type="spellEnd"/>
-      <w:r>
-        <w:rPr>
-          <w:lang w:val="en-US"/>
-        </w:rPr>
-        <w:t>(400).</w:t>
-      </w:r>
-      <w:proofErr w:type="spellStart"/>
-      <w:r>
-        <w:rPr>
-          <w:lang w:val="en-US"/>
-        </w:rPr>
-        <w:t>json</w:t>
-      </w:r>
-      <w:proofErr w:type="spellEnd"/>
-      <w:r>
-        <w:rPr>
-          <w:lang w:val="en-US"/>
-        </w:rPr>
-        <w:t>({ error: 'Missing fields' });</w:t>
+        <w:t>if (!title || !content) return res.status(400).json({ error: 'Missing fields' });</w:t>
       </w:r>
     </w:p>
     <w:p>
@@ -10219,48 +9888,7 @@
           <w:lang w:val="en-US"/>
         </w:rPr>
         <w:tab/>
-      </w:r>
-      <w:proofErr w:type="spellStart"/>
-      <w:r>
-        <w:rPr>
-          <w:lang w:val="en-US"/>
-        </w:rPr>
-        <w:t>db.run</w:t>
-      </w:r>
-      <w:proofErr w:type="spellEnd"/>
-      <w:r>
-        <w:rPr>
-          <w:lang w:val="en-US"/>
-        </w:rPr>
-        <w:t xml:space="preserve">('INSERT INTO posts (title, content, </w:t>
-      </w:r>
-      <w:proofErr w:type="spellStart"/>
-      <w:r>
-        <w:rPr>
-          <w:lang w:val="en-US"/>
-        </w:rPr>
-        <w:t>user_id</w:t>
-      </w:r>
-      <w:proofErr w:type="spellEnd"/>
-      <w:r>
-        <w:rPr>
-          <w:lang w:val="en-US"/>
-        </w:rPr>
-        <w:t xml:space="preserve">) VALUES (?, ?, ?)', [title, content, </w:t>
-      </w:r>
-      <w:proofErr w:type="spellStart"/>
-      <w:r>
-        <w:rPr>
-          <w:lang w:val="en-US"/>
-        </w:rPr>
-        <w:t>userId</w:t>
-      </w:r>
-      <w:proofErr w:type="spellEnd"/>
-      <w:r>
-        <w:rPr>
-          <w:lang w:val="en-US"/>
-        </w:rPr>
-        <w:t>], function(err) {</w:t>
+        <w:t>db.run('INSERT INTO posts (title, content, user_id) VALUES (?, ?, ?)', [title, content, userId], function(err) {</w:t>
       </w:r>
     </w:p>
     <w:p>
@@ -10280,49 +9908,7 @@
           <w:lang w:val="en-US"/>
         </w:rPr>
         <w:tab/>
-        <w:t xml:space="preserve">if (err) return </w:t>
-      </w:r>
-      <w:proofErr w:type="spellStart"/>
-      <w:r>
-        <w:rPr>
-          <w:lang w:val="en-US"/>
-        </w:rPr>
-        <w:t>res.status</w:t>
-      </w:r>
-      <w:proofErr w:type="spellEnd"/>
-      <w:r>
-        <w:rPr>
-          <w:lang w:val="en-US"/>
-        </w:rPr>
-        <w:t>(400).</w:t>
-      </w:r>
-      <w:proofErr w:type="spellStart"/>
-      <w:r>
-        <w:rPr>
-          <w:lang w:val="en-US"/>
-        </w:rPr>
-        <w:t>json</w:t>
-      </w:r>
-      <w:proofErr w:type="spellEnd"/>
-      <w:r>
-        <w:rPr>
-          <w:lang w:val="en-US"/>
-        </w:rPr>
-        <w:t xml:space="preserve">({ error: </w:t>
-      </w:r>
-      <w:proofErr w:type="spellStart"/>
-      <w:r>
-        <w:rPr>
-          <w:lang w:val="en-US"/>
-        </w:rPr>
-        <w:t>err.message</w:t>
-      </w:r>
-      <w:proofErr w:type="spellEnd"/>
-      <w:r>
-        <w:rPr>
-          <w:lang w:val="en-US"/>
-        </w:rPr>
-        <w:t xml:space="preserve"> });</w:t>
+        <w:t>if (err) return res.status(400).json({ error: err.message });</w:t>
       </w:r>
     </w:p>
     <w:p>
@@ -10342,34 +9928,7 @@
           <w:lang w:val="en-US"/>
         </w:rPr>
         <w:tab/>
-      </w:r>
-      <w:proofErr w:type="spellStart"/>
-      <w:r>
-        <w:rPr>
-          <w:lang w:val="en-US"/>
-        </w:rPr>
-        <w:t>res.json</w:t>
-      </w:r>
-      <w:proofErr w:type="spellEnd"/>
-      <w:r>
-        <w:rPr>
-          <w:lang w:val="en-US"/>
-        </w:rPr>
-        <w:t xml:space="preserve">({ id: </w:t>
-      </w:r>
-      <w:proofErr w:type="spellStart"/>
-      <w:r>
-        <w:rPr>
-          <w:lang w:val="en-US"/>
-        </w:rPr>
-        <w:t>this.lastID</w:t>
-      </w:r>
-      <w:proofErr w:type="spellEnd"/>
-      <w:r>
-        <w:rPr>
-          <w:lang w:val="en-US"/>
-        </w:rPr>
-        <w:t>, title, content });</w:t>
+        <w:t>res.json({ id: this.lastID, title, content });</w:t>
       </w:r>
     </w:p>
     <w:p>
@@ -10456,69 +10015,47 @@
         <w:rPr>
           <w:lang w:val="en-US"/>
         </w:rPr>
+        <w:t>```js</w:t>
+      </w:r>
+    </w:p>
+    <w:p>
+      <w:pPr>
+        <w:rPr>
+          <w:lang w:val="en-US"/>
+        </w:rPr>
+      </w:pPr>
+      <w:r>
+        <w:rPr>
+          <w:lang w:val="en-US"/>
+        </w:rPr>
+        <w:t>// Secure: Output encoding and input validation (frontend and backend)</w:t>
+      </w:r>
+    </w:p>
+    <w:p>
+      <w:pPr>
+        <w:rPr>
+          <w:lang w:val="en-US"/>
+        </w:rPr>
+      </w:pPr>
+      <w:r>
+        <w:rPr>
+          <w:lang w:val="en-US"/>
+        </w:rPr>
+        <w:t>// Example: Use libraries like DOMPurify on the frontend, and validate/sanitize input on the backend.</w:t>
+      </w:r>
+    </w:p>
+    <w:p>
+      <w:pPr>
+        <w:rPr>
+          <w:lang w:val="en-US"/>
+        </w:rPr>
+      </w:pPr>
+      <w:r>
+        <w:rPr>
+          <w:lang w:val="en-US"/>
+        </w:rPr>
         <w:t>```</w:t>
       </w:r>
-      <w:proofErr w:type="spellStart"/>
-      <w:r>
-        <w:rPr>
-          <w:lang w:val="en-US"/>
-        </w:rPr>
-        <w:t>js</w:t>
-      </w:r>
-      <w:proofErr w:type="spellEnd"/>
-    </w:p>
-    <w:p>
-      <w:pPr>
-        <w:rPr>
-          <w:lang w:val="en-US"/>
-        </w:rPr>
-      </w:pPr>
-      <w:r>
-        <w:rPr>
-          <w:lang w:val="en-US"/>
-        </w:rPr>
-        <w:t>// Secure: Output encoding and input validation (frontend and backend)</w:t>
-      </w:r>
-    </w:p>
-    <w:p>
-      <w:pPr>
-        <w:rPr>
-          <w:lang w:val="en-US"/>
-        </w:rPr>
-      </w:pPr>
-      <w:r>
-        <w:rPr>
-          <w:lang w:val="en-US"/>
-        </w:rPr>
-        <w:t xml:space="preserve">// Example: Use libraries like </w:t>
-      </w:r>
-      <w:proofErr w:type="spellStart"/>
-      <w:r>
-        <w:rPr>
-          <w:lang w:val="en-US"/>
-        </w:rPr>
-        <w:t>DOMPurify</w:t>
-      </w:r>
-      <w:proofErr w:type="spellEnd"/>
-      <w:r>
-        <w:rPr>
-          <w:lang w:val="en-US"/>
-        </w:rPr>
-        <w:t xml:space="preserve"> on the frontend, and validate/sanitize input on the backend.</w:t>
-      </w:r>
-    </w:p>
-    <w:p>
-      <w:pPr>
-        <w:rPr>
-          <w:lang w:val="en-US"/>
-        </w:rPr>
-      </w:pPr>
-      <w:r>
-        <w:rPr>
-          <w:lang w:val="en-US"/>
-        </w:rPr>
-        <w:t>```</w:t>
-      </w:r>
     </w:p>
     <w:p>
       <w:pPr>
@@ -10563,112 +10100,46 @@
         <w:rPr>
           <w:lang w:val="en-US"/>
         </w:rPr>
-        <w:t>```</w:t>
-      </w:r>
-      <w:proofErr w:type="spellStart"/>
-      <w:r>
-        <w:rPr>
-          <w:lang w:val="en-US"/>
-        </w:rPr>
-        <w:t>js</w:t>
-      </w:r>
-      <w:proofErr w:type="spellEnd"/>
-    </w:p>
-    <w:p>
-      <w:pPr>
-        <w:rPr>
-          <w:lang w:val="en-US"/>
-        </w:rPr>
-      </w:pPr>
-      <w:r>
-        <w:rPr>
-          <w:lang w:val="en-US"/>
-        </w:rPr>
-        <w:t xml:space="preserve">// Secure: Passwords hashed with </w:t>
-      </w:r>
-      <w:proofErr w:type="spellStart"/>
-      <w:r>
-        <w:rPr>
-          <w:lang w:val="en-US"/>
-        </w:rPr>
-        <w:t>bcrypt</w:t>
-      </w:r>
-      <w:proofErr w:type="spellEnd"/>
-    </w:p>
-    <w:p>
-      <w:pPr>
-        <w:rPr>
-          <w:lang w:val="en-US"/>
-        </w:rPr>
-      </w:pPr>
-      <w:r>
-        <w:rPr>
-          <w:lang w:val="en-US"/>
-        </w:rPr>
-        <w:t xml:space="preserve">const </w:t>
-      </w:r>
-      <w:proofErr w:type="spellStart"/>
-      <w:r>
-        <w:rPr>
-          <w:lang w:val="en-US"/>
-        </w:rPr>
-        <w:t>hashedPassword</w:t>
-      </w:r>
-      <w:proofErr w:type="spellEnd"/>
-      <w:r>
-        <w:rPr>
-          <w:lang w:val="en-US"/>
-        </w:rPr>
-        <w:t xml:space="preserve"> = </w:t>
-      </w:r>
-      <w:proofErr w:type="spellStart"/>
-      <w:r>
-        <w:rPr>
-          <w:lang w:val="en-US"/>
-        </w:rPr>
-        <w:t>bcrypt.hashSync</w:t>
-      </w:r>
-      <w:proofErr w:type="spellEnd"/>
-      <w:r>
-        <w:rPr>
-          <w:lang w:val="en-US"/>
-        </w:rPr>
-        <w:t>(password, 10);</w:t>
-      </w:r>
-    </w:p>
-    <w:p>
-      <w:pPr>
-        <w:rPr>
-          <w:lang w:val="en-US"/>
-        </w:rPr>
-      </w:pPr>
-      <w:proofErr w:type="spellStart"/>
-      <w:r>
-        <w:rPr>
-          <w:lang w:val="en-US"/>
-        </w:rPr>
-        <w:t>db.run</w:t>
-      </w:r>
-      <w:proofErr w:type="spellEnd"/>
-      <w:r>
-        <w:rPr>
-          <w:lang w:val="en-US"/>
-        </w:rPr>
-        <w:t xml:space="preserve">('INSERT INTO users (username, password) VALUES (?, ?)', [username, </w:t>
-      </w:r>
-      <w:proofErr w:type="spellStart"/>
-      <w:r>
-        <w:rPr>
-          <w:lang w:val="en-US"/>
-        </w:rPr>
-        <w:t>hashedPassword</w:t>
-      </w:r>
-      <w:proofErr w:type="spellEnd"/>
-      <w:r>
-        <w:rPr>
-          <w:lang w:val="en-US"/>
-        </w:rPr>
-        <w:t>]);</w:t>
+        <w:t>```js</w:t>
+      </w:r>
+    </w:p>
+    <w:p>
+      <w:pPr>
+        <w:rPr>
+          <w:lang w:val="en-US"/>
+        </w:rPr>
+      </w:pPr>
+      <w:r>
+        <w:rPr>
+          <w:lang w:val="en-US"/>
+        </w:rPr>
+        <w:t>// Secure: Passwords hashed with bcrypt</w:t>
+      </w:r>
+    </w:p>
+    <w:p>
+      <w:pPr>
+        <w:rPr>
+          <w:lang w:val="en-US"/>
+        </w:rPr>
+      </w:pPr>
+      <w:r>
+        <w:rPr>
+          <w:lang w:val="en-US"/>
+        </w:rPr>
+        <w:t>const hashedPassword = bcrypt.hashSync(password, 10);</w:t>
+      </w:r>
+    </w:p>
+    <w:p>
+      <w:pPr>
+        <w:rPr>
+          <w:lang w:val="en-US"/>
+        </w:rPr>
+      </w:pPr>
+      <w:r>
+        <w:rPr>
+          <w:lang w:val="en-US"/>
+        </w:rPr>
+        <w:t>db.run('INSERT INTO users (username, password) VALUES (?, ?)', [username, hashedPassword]);</w:t>
       </w:r>
     </w:p>
     <w:p>
@@ -11562,9 +11033,9 @@
       </w:r>
     </w:p>
     <w:sectPr>
-      <w:footerReference w:type="even" r:id="rId13"/>
-      <w:footerReference w:type="default" r:id="rId14"/>
-      <w:headerReference w:type="first" r:id="rId15"/>
+      <w:footerReference w:type="even" r:id="rId14"/>
+      <w:footerReference w:type="default" r:id="rId15"/>
+      <w:headerReference w:type="first" r:id="rId16"/>
       <w:pgSz w:w="11906" w:h="16838"/>
       <w:pgMar w:top="1134" w:right="850" w:bottom="1134" w:left="1701" w:header="720" w:footer="720" w:gutter="0"/>
       <w:pgBorders w:offsetFrom="page">

</xml_diff>